<commit_message>
Update samenwerkingscontract en tijdschijf
</commit_message>
<xml_diff>
--- a/samenwerking/Samenwerkingscontract.docx
+++ b/samenwerking/Samenwerkingscontract.docx
@@ -1,6 +1,6 @@
 
 <file path=word/document.xml><?xml version="1.0" encoding="utf-8"?>
-<w:document xmlns:wpc="http://schemas.microsoft.com/office/word/2010/wordprocessingCanvas" xmlns:cx="http://schemas.microsoft.com/office/drawing/2014/chartex" xmlns:cx1="http://schemas.microsoft.com/office/drawing/2015/9/8/chartex" xmlns:cx2="http://schemas.microsoft.com/office/drawing/2015/10/21/chartex" xmlns:cx3="http://schemas.microsoft.com/office/drawing/2016/5/9/chartex" xmlns:cx4="http://schemas.microsoft.com/office/drawing/2016/5/10/chartex" xmlns:cx5="http://schemas.microsoft.com/office/drawing/2016/5/11/chartex" xmlns:cx6="http://schemas.microsoft.com/office/drawing/2016/5/12/chartex" xmlns:cx7="http://schemas.microsoft.com/office/drawing/2016/5/13/chartex" xmlns:cx8="http://schemas.microsoft.com/office/drawing/2016/5/14/chartex" xmlns:mc="http://schemas.openxmlformats.org/markup-compatibility/2006" xmlns:aink="http://schemas.microsoft.com/office/drawing/2016/ink" xmlns:am3d="http://schemas.microsoft.com/office/drawing/2017/model3d" xmlns:o="urn:schemas-microsoft-com:office:office" xmlns:oel="http://schemas.microsoft.com/office/2019/extlst" xmlns:r="http://schemas.openxmlformats.org/officeDocument/2006/relationships" xmlns:m="http://schemas.openxmlformats.org/officeDocument/2006/math" xmlns:v="urn:schemas-microsoft-com:vml" xmlns:wp14="http://schemas.microsoft.com/office/word/2010/wordprocessingDrawing" xmlns:wp="http://schemas.openxmlformats.org/drawingml/2006/wordprocessingDrawing" xmlns:w10="urn:schemas-microsoft-com:office:word" xmlns:w="http://schemas.openxmlformats.org/wordprocessingml/2006/main" xmlns:w14="http://schemas.microsoft.com/office/word/2010/wordml" xmlns:w15="http://schemas.microsoft.com/office/word/2012/wordml" xmlns:w16cex="http://schemas.microsoft.com/office/word/2018/wordml/cex" xmlns:w16cid="http://schemas.microsoft.com/office/word/2016/wordml/cid" xmlns:w16="http://schemas.microsoft.com/office/word/2018/wordml" xmlns:w16du="http://schemas.microsoft.com/office/word/2023/wordml/word16du" xmlns:w16sdtdh="http://schemas.microsoft.com/office/word/2020/wordml/sdtdatahash" xmlns:w16sdtfl="http://schemas.microsoft.com/office/word/2024/wordml/sdtformatlock" xmlns:w16se="http://schemas.microsoft.com/office/word/2015/wordml/symex" xmlns:wpg="http://schemas.microsoft.com/office/word/2010/wordprocessingGroup" xmlns:wpi="http://schemas.microsoft.com/office/word/2010/wordprocessingInk" xmlns:wne="http://schemas.microsoft.com/office/word/2006/wordml" xmlns:wps="http://schemas.microsoft.com/office/word/2010/wordprocessingShape" mc:Ignorable="w14 w15 w16se w16cid w16 w16cex w16sdtdh w16sdtfl w16du wp14">
+<w:document xmlns:wpc="http://schemas.microsoft.com/office/word/2010/wordprocessingCanvas" xmlns:cx="http://schemas.microsoft.com/office/drawing/2014/chartex" xmlns:cx1="http://schemas.microsoft.com/office/drawing/2015/9/8/chartex" xmlns:cx2="http://schemas.microsoft.com/office/drawing/2015/10/21/chartex" xmlns:cx3="http://schemas.microsoft.com/office/drawing/2016/5/9/chartex" xmlns:cx4="http://schemas.microsoft.com/office/drawing/2016/5/10/chartex" xmlns:cx5="http://schemas.microsoft.com/office/drawing/2016/5/11/chartex" xmlns:cx6="http://schemas.microsoft.com/office/drawing/2016/5/12/chartex" xmlns:cx7="http://schemas.microsoft.com/office/drawing/2016/5/13/chartex" xmlns:cx8="http://schemas.microsoft.com/office/drawing/2016/5/14/chartex" xmlns:mc="http://schemas.openxmlformats.org/markup-compatibility/2006" xmlns:aink="http://schemas.microsoft.com/office/drawing/2016/ink" xmlns:am3d="http://schemas.microsoft.com/office/drawing/2017/model3d" xmlns:o="urn:schemas-microsoft-com:office:office" xmlns:oel="http://schemas.microsoft.com/office/2019/extlst" xmlns:r="http://schemas.openxmlformats.org/officeDocument/2006/relationships" xmlns:m="http://schemas.openxmlformats.org/officeDocument/2006/math" xmlns:v="urn:schemas-microsoft-com:vml" xmlns:wp14="http://schemas.microsoft.com/office/word/2010/wordprocessingDrawing" xmlns:wp="http://schemas.openxmlformats.org/drawingml/2006/wordprocessingDrawing" xmlns:w10="urn:schemas-microsoft-com:office:word" xmlns:w="http://schemas.openxmlformats.org/wordprocessingml/2006/main" xmlns:w14="http://schemas.microsoft.com/office/word/2010/wordml" xmlns:w15="http://schemas.microsoft.com/office/word/2012/wordml" xmlns:w16cex="http://schemas.microsoft.com/office/word/2018/wordml/cex" xmlns:w16cid="http://schemas.microsoft.com/office/word/2016/wordml/cid" xmlns:w16="http://schemas.microsoft.com/office/word/2018/wordml" xmlns:w16du="http://schemas.microsoft.com/office/word/2023/wordml/word16du" xmlns:w16sdtdh="http://schemas.microsoft.com/office/word/2020/wordml/sdtdatahash" xmlns:w16sdtfl="http://schemas.microsoft.com/office/word/2024/wordml/sdtformatlock" xmlns:w16se="http://schemas.microsoft.com/office/word/2015/wordml/symex" xmlns:wpg="http://schemas.microsoft.com/office/word/2010/wordprocessingGroup" xmlns:wpi="http://schemas.microsoft.com/office/word/2010/wordprocessingInk" xmlns:wne="http://schemas.microsoft.com/office/word/2006/wordml" xmlns:wps="http://schemas.microsoft.com/office/word/2010/wordprocessingShape" xmlns:a="http://schemas.openxmlformats.org/drawingml/2006/main" xmlns:pic="http://schemas.openxmlformats.org/drawingml/2006/picture" xmlns:a14="http://schemas.microsoft.com/office/drawing/2010/main" mc:Ignorable="w14 w15 w16se w16cid w16 w16cex w16sdtdh w16sdtfl w16du wp14">
   <w:body>
     <w:p>
       <w:r>
@@ -15,11 +15,12 @@
           <w:docPartUnique/>
         </w:docPartObj>
       </w:sdtPr>
+      <w:sdtEndPr/>
       <w:sdtContent>
         <w:p>
           <w:pPr>
             <w:rPr>
-              <w:rFonts w:ascii="Times New Roman" w:eastAsia="Times New Roman" w:hAnsi="Times New Roman" w:cs="Times New Roman"/>
+              <w:rFonts w:ascii="Times New Roman" w:hAnsi="Times New Roman" w:eastAsia="Times New Roman" w:cs="Times New Roman"/>
               <w:lang w:eastAsia="nl-NL"/>
             </w:rPr>
           </w:pPr>
@@ -3456,7 +3457,7 @@
                                 </w:pPr>
                                 <w:r>
                                   <w:rPr>
-                                    <w:rFonts w:eastAsia="Calibri" w:hAnsi="Calibri" w:cs="Calibri"/>
+                                    <w:rFonts w:hAnsi="Calibri" w:eastAsia="Calibri" w:cs="Calibri"/>
                                     <w:b/>
                                     <w:color w:val="000000" w:themeColor="dark1"/>
                                   </w:rPr>
@@ -3464,7 +3465,7 @@
                                 </w:r>
                                 <w:r>
                                   <w:rPr>
-                                    <w:rFonts w:eastAsia="Calibri" w:hAnsi="Calibri" w:cs="Calibri"/>
+                                    <w:rFonts w:hAnsi="Calibri" w:eastAsia="Calibri" w:cs="Calibri"/>
                                     <w:b/>
                                     <w:color w:val="000000" w:themeColor="dark1"/>
                                   </w:rPr>
@@ -3472,11 +3473,18 @@
                                 </w:r>
                                 <w:r>
                                   <w:rPr>
-                                    <w:rFonts w:eastAsia="Calibri" w:hAnsi="Calibri" w:cs="Calibri"/>
+                                    <w:rFonts w:hAnsi="Calibri" w:eastAsia="Calibri" w:cs="Calibri"/>
                                     <w:b/>
                                     <w:color w:val="000000" w:themeColor="dark1"/>
                                   </w:rPr>
                                   <w:tab/>
+                                </w:r>
+                                <w:r>
+                                  <w:rPr>
+                                    <w:rFonts w:hAnsi="Calibri" w:eastAsia="Calibri" w:cs="Calibri"/>
+                                    <w:b/>
+                                    <w:color w:val="000000" w:themeColor="dark1"/>
+                                  </w:rPr>
                                   <w:t xml:space="preserve">: </w:t>
                                 </w:r>
                                 <w:r>
@@ -3495,7 +3503,7 @@
                                 </w:pPr>
                                 <w:r>
                                   <w:rPr>
-                                    <w:rFonts w:eastAsia="Calibri" w:hAnsi="Calibri" w:cs="Calibri"/>
+                                    <w:rFonts w:hAnsi="Calibri" w:eastAsia="Calibri" w:cs="Calibri"/>
                                     <w:b/>
                                     <w:color w:val="000000" w:themeColor="dark1"/>
                                   </w:rPr>
@@ -3503,7 +3511,7 @@
                                 </w:r>
                                 <w:r>
                                   <w:rPr>
-                                    <w:rFonts w:eastAsia="Calibri" w:hAnsi="Calibri" w:cs="Calibri"/>
+                                    <w:rFonts w:hAnsi="Calibri" w:eastAsia="Calibri" w:cs="Calibri"/>
                                     <w:b/>
                                     <w:color w:val="000000" w:themeColor="dark1"/>
                                   </w:rPr>
@@ -3511,7 +3519,7 @@
                                 </w:r>
                                 <w:r>
                                   <w:rPr>
-                                    <w:rFonts w:eastAsia="Calibri" w:hAnsi="Calibri" w:cs="Calibri"/>
+                                    <w:rFonts w:hAnsi="Calibri" w:eastAsia="Calibri" w:cs="Calibri"/>
                                     <w:b/>
                                     <w:color w:val="000000" w:themeColor="dark1"/>
                                   </w:rPr>
@@ -3530,7 +3538,7 @@
                                 </w:pPr>
                                 <w:r>
                                   <w:rPr>
-                                    <w:rFonts w:eastAsia="Calibri" w:hAnsi="Calibri" w:cs="Calibri"/>
+                                    <w:rFonts w:hAnsi="Calibri" w:eastAsia="Calibri" w:cs="Calibri"/>
                                     <w:b/>
                                     <w:color w:val="000000" w:themeColor="dark1"/>
                                   </w:rPr>
@@ -3541,6 +3549,8 @@
                                 </w:r>
                                 <w:r>
                                   <w:tab/>
+                                </w:r>
+                                <w:r>
                                   <w:t>:</w:t>
                                 </w:r>
                                 <w:r>
@@ -3566,7 +3576,7 @@
                                 </w:pPr>
                                 <w:r>
                                   <w:rPr>
-                                    <w:rFonts w:eastAsia="Calibri" w:hAnsi="Calibri" w:cs="Calibri"/>
+                                    <w:rFonts w:hAnsi="Calibri" w:eastAsia="Calibri" w:cs="Calibri"/>
                                     <w:b/>
                                     <w:color w:val="000000" w:themeColor="dark1"/>
                                   </w:rPr>
@@ -3592,6 +3602,12 @@
                                     <w:bCs/>
                                   </w:rPr>
                                   <w:tab/>
+                                </w:r>
+                                <w:r>
+                                  <w:rPr>
+                                    <w:b/>
+                                    <w:bCs/>
+                                  </w:rPr>
                                   <w:t xml:space="preserve">: </w:t>
                                 </w:r>
                                 <w:r>
@@ -3622,7 +3638,7 @@
                                 </w:pPr>
                                 <w:r>
                                   <w:rPr>
-                                    <w:rFonts w:eastAsia="Calibri" w:hAnsi="Calibri" w:cs="Calibri"/>
+                                    <w:rFonts w:hAnsi="Calibri" w:eastAsia="Calibri" w:cs="Calibri"/>
                                     <w:b/>
                                     <w:color w:val="000000" w:themeColor="dark1"/>
                                   </w:rPr>
@@ -3633,16 +3649,12 @@
                                 </w:r>
                                 <w:r>
                                   <w:tab/>
+                                </w:r>
+                                <w:r>
                                   <w:t xml:space="preserve">: </w:t>
                                 </w:r>
                                 <w:r>
-                                  <w:t>&lt;</w:t>
-                                </w:r>
-                                <w:r>
-                                  <w:t>Jan</w:t>
-                                </w:r>
-                                <w:r>
-                                  <w:t>&gt;</w:t>
+                                  <w:t>&lt;naam docent&gt;</w:t>
                                 </w:r>
                                 <w:r>
                                   <w:t xml:space="preserve"> </w:t>
@@ -3654,7 +3666,7 @@
                                 </w:pPr>
                                 <w:r>
                                   <w:rPr>
-                                    <w:rFonts w:eastAsia="Calibri" w:hAnsi="Calibri" w:cs="Calibri"/>
+                                    <w:rFonts w:hAnsi="Calibri" w:eastAsia="Calibri" w:cs="Calibri"/>
                                     <w:b/>
                                     <w:color w:val="000000" w:themeColor="dark1"/>
                                   </w:rPr>
@@ -3693,7 +3705,7 @@
                                 </w:pPr>
                                 <w:r>
                                   <w:rPr>
-                                    <w:rFonts w:eastAsia="Calibri" w:hAnsi="Calibri" w:cs="Calibri"/>
+                                    <w:rFonts w:hAnsi="Calibri" w:eastAsia="Calibri" w:cs="Calibri"/>
                                     <w:b/>
                                     <w:color w:val="000000" w:themeColor="dark1"/>
                                   </w:rPr>
@@ -3701,7 +3713,7 @@
                                 </w:r>
                                 <w:r>
                                   <w:rPr>
-                                    <w:rFonts w:eastAsia="Calibri" w:hAnsi="Calibri" w:cs="Calibri"/>
+                                    <w:rFonts w:hAnsi="Calibri" w:eastAsia="Calibri" w:cs="Calibri"/>
                                     <w:b/>
                                     <w:color w:val="000000" w:themeColor="dark1"/>
                                   </w:rPr>
@@ -3709,16 +3721,23 @@
                                 </w:r>
                                 <w:r>
                                   <w:rPr>
-                                    <w:rFonts w:eastAsia="Calibri" w:hAnsi="Calibri" w:cs="Calibri"/>
+                                    <w:rFonts w:hAnsi="Calibri" w:eastAsia="Calibri" w:cs="Calibri"/>
                                     <w:b/>
                                     <w:color w:val="000000" w:themeColor="dark1"/>
                                   </w:rPr>
                                   <w:tab/>
+                                </w:r>
+                                <w:r>
+                                  <w:rPr>
+                                    <w:rFonts w:hAnsi="Calibri" w:eastAsia="Calibri" w:cs="Calibri"/>
+                                    <w:b/>
+                                    <w:color w:val="000000" w:themeColor="dark1"/>
+                                  </w:rPr>
                                   <w:t xml:space="preserve">: </w:t>
                                 </w:r>
                                 <w:r>
                                   <w:rPr>
-                                    <w:rFonts w:eastAsia="Calibri" w:hAnsi="Calibri" w:cs="Calibri"/>
+                                    <w:rFonts w:hAnsi="Calibri" w:eastAsia="Calibri" w:cs="Calibri"/>
                                     <w:b/>
                                     <w:color w:val="000000" w:themeColor="dark1"/>
                                   </w:rPr>
@@ -3726,7 +3745,7 @@
                                 </w:r>
                                 <w:r>
                                   <w:rPr>
-                                    <w:rFonts w:eastAsia="Calibri" w:hAnsi="Calibri" w:cs="Calibri"/>
+                                    <w:rFonts w:hAnsi="Calibri" w:eastAsia="Calibri" w:cs="Calibri"/>
                                     <w:b/>
                                     <w:color w:val="000000" w:themeColor="dark1"/>
                                   </w:rPr>
@@ -3748,7 +3767,7 @@
                                 </w:r>
                                 <w:r>
                                   <w:rPr>
-                                    <w:rFonts w:eastAsia="Calibri" w:hAnsi="Calibri" w:cs="Calibri"/>
+                                    <w:rFonts w:hAnsi="Calibri" w:eastAsia="Calibri" w:cs="Calibri"/>
                                     <w:b/>
                                     <w:color w:val="000000" w:themeColor="dark1"/>
                                   </w:rPr>
@@ -3764,28 +3783,28 @@
                                 </w:pPr>
                                 <w:r>
                                   <w:rPr>
-                                    <w:rFonts w:eastAsia="Calibri" w:hAnsi="Calibri" w:cs="Calibri"/>
+                                    <w:rFonts w:hAnsi="Calibri" w:eastAsia="Calibri" w:cs="Calibri"/>
                                     <w:color w:val="000000" w:themeColor="dark1"/>
                                   </w:rPr>
                                   <w:tab/>
                                 </w:r>
                                 <w:r>
                                   <w:rPr>
-                                    <w:rFonts w:eastAsia="Calibri" w:hAnsi="Calibri" w:cs="Calibri"/>
+                                    <w:rFonts w:hAnsi="Calibri" w:eastAsia="Calibri" w:cs="Calibri"/>
                                     <w:color w:val="000000" w:themeColor="dark1"/>
                                   </w:rPr>
                                   <w:tab/>
                                 </w:r>
                                 <w:r>
                                   <w:rPr>
-                                    <w:rFonts w:eastAsia="Calibri" w:hAnsi="Calibri" w:cs="Calibri"/>
+                                    <w:rFonts w:hAnsi="Calibri" w:eastAsia="Calibri" w:cs="Calibri"/>
                                     <w:color w:val="000000" w:themeColor="dark1"/>
                                   </w:rPr>
                                   <w:tab/>
                                 </w:r>
                                 <w:r>
                                   <w:rPr>
-                                    <w:rFonts w:eastAsia="Calibri" w:hAnsi="Calibri" w:cs="Calibri"/>
+                                    <w:rFonts w:hAnsi="Calibri" w:eastAsia="Calibri" w:cs="Calibri"/>
                                     <w:color w:val="000000" w:themeColor="dark1"/>
                                   </w:rPr>
                                   <w:t xml:space="preserve">  </w:t>
@@ -3830,7 +3849,7 @@
                                 </w:pPr>
                                 <w:r>
                                   <w:rPr>
-                                    <w:rFonts w:eastAsia="Calibri" w:hAnsi="Calibri" w:cs="Calibri"/>
+                                    <w:rFonts w:hAnsi="Calibri" w:eastAsia="Calibri" w:cs="Calibri"/>
                                     <w:color w:val="000000" w:themeColor="dark1"/>
                                     <w:lang w:val="en-US"/>
                                   </w:rPr>
@@ -3838,7 +3857,7 @@
                                 </w:r>
                                 <w:r>
                                   <w:rPr>
-                                    <w:rFonts w:eastAsia="Calibri" w:hAnsi="Calibri" w:cs="Calibri"/>
+                                    <w:rFonts w:hAnsi="Calibri" w:eastAsia="Calibri" w:cs="Calibri"/>
                                     <w:color w:val="000000" w:themeColor="dark1"/>
                                     <w:lang w:val="en-US"/>
                                   </w:rPr>
@@ -3846,11 +3865,18 @@
                                 </w:r>
                                 <w:r>
                                   <w:rPr>
-                                    <w:rFonts w:eastAsia="Calibri" w:hAnsi="Calibri" w:cs="Calibri"/>
+                                    <w:rFonts w:hAnsi="Calibri" w:eastAsia="Calibri" w:cs="Calibri"/>
                                     <w:color w:val="000000" w:themeColor="dark1"/>
                                     <w:lang w:val="en-US"/>
                                   </w:rPr>
                                   <w:tab/>
+                                </w:r>
+                                <w:r>
+                                  <w:rPr>
+                                    <w:rFonts w:hAnsi="Calibri" w:eastAsia="Calibri" w:cs="Calibri"/>
+                                    <w:color w:val="000000" w:themeColor="dark1"/>
+                                    <w:lang w:val="en-US"/>
+                                  </w:rPr>
                                   <w:t xml:space="preserve">  </w:t>
                                 </w:r>
                                 <w:r>
@@ -3887,7 +3913,7 @@
                                 </w:pPr>
                                 <w:r>
                                   <w:rPr>
-                                    <w:rFonts w:eastAsia="Calibri" w:hAnsi="Calibri" w:cs="Calibri"/>
+                                    <w:rFonts w:hAnsi="Calibri" w:eastAsia="Calibri" w:cs="Calibri"/>
                                     <w:color w:val="000000" w:themeColor="dark1"/>
                                     <w:lang w:val="en-US"/>
                                   </w:rPr>
@@ -3895,7 +3921,7 @@
                                 </w:r>
                                 <w:r>
                                   <w:rPr>
-                                    <w:rFonts w:eastAsia="Calibri" w:hAnsi="Calibri" w:cs="Calibri"/>
+                                    <w:rFonts w:hAnsi="Calibri" w:eastAsia="Calibri" w:cs="Calibri"/>
                                     <w:color w:val="000000" w:themeColor="dark1"/>
                                     <w:lang w:val="en-US"/>
                                   </w:rPr>
@@ -3903,11 +3929,18 @@
                                 </w:r>
                                 <w:r>
                                   <w:rPr>
-                                    <w:rFonts w:eastAsia="Calibri" w:hAnsi="Calibri" w:cs="Calibri"/>
+                                    <w:rFonts w:hAnsi="Calibri" w:eastAsia="Calibri" w:cs="Calibri"/>
                                     <w:color w:val="000000" w:themeColor="dark1"/>
                                     <w:lang w:val="en-US"/>
                                   </w:rPr>
                                   <w:tab/>
+                                </w:r>
+                                <w:r>
+                                  <w:rPr>
+                                    <w:rFonts w:hAnsi="Calibri" w:eastAsia="Calibri" w:cs="Calibri"/>
+                                    <w:color w:val="000000" w:themeColor="dark1"/>
+                                    <w:lang w:val="en-US"/>
+                                  </w:rPr>
                                   <w:t xml:space="preserve">  </w:t>
                                 </w:r>
                                 <w:r>
@@ -3950,7 +3983,7 @@
                                 </w:pPr>
                                 <w:r>
                                   <w:rPr>
-                                    <w:rFonts w:eastAsia="Calibri" w:hAnsi="Calibri" w:cs="Calibri"/>
+                                    <w:rFonts w:hAnsi="Calibri" w:eastAsia="Calibri" w:cs="Calibri"/>
                                     <w:color w:val="000000" w:themeColor="dark1"/>
                                     <w:lang w:val="en-US"/>
                                   </w:rPr>
@@ -3958,7 +3991,7 @@
                                 </w:r>
                                 <w:r>
                                   <w:rPr>
-                                    <w:rFonts w:eastAsia="Calibri" w:hAnsi="Calibri" w:cs="Calibri"/>
+                                    <w:rFonts w:hAnsi="Calibri" w:eastAsia="Calibri" w:cs="Calibri"/>
                                     <w:color w:val="000000" w:themeColor="dark1"/>
                                     <w:lang w:val="en-US"/>
                                   </w:rPr>
@@ -3966,7 +3999,7 @@
                                 </w:r>
                                 <w:r>
                                   <w:rPr>
-                                    <w:rFonts w:eastAsia="Calibri" w:hAnsi="Calibri" w:cs="Calibri"/>
+                                    <w:rFonts w:hAnsi="Calibri" w:eastAsia="Calibri" w:cs="Calibri"/>
                                     <w:color w:val="000000" w:themeColor="dark1"/>
                                     <w:lang w:val="en-US"/>
                                   </w:rPr>
@@ -4007,6 +4040,11 @@
                                     <w:lang w:val="en-US"/>
                                   </w:rPr>
                                   <w:tab/>
+                                </w:r>
+                                <w:r>
+                                  <w:rPr>
+                                    <w:lang w:val="en-US"/>
+                                  </w:rPr>
                                   <w:t xml:space="preserve">  </w:t>
                                 </w:r>
                               </w:p>
@@ -4019,7 +4057,7 @@
                                 </w:pPr>
                                 <w:r>
                                   <w:rPr>
-                                    <w:rFonts w:eastAsia="Calibri" w:hAnsi="Calibri" w:cs="Calibri"/>
+                                    <w:rFonts w:hAnsi="Calibri" w:eastAsia="Calibri" w:cs="Calibri"/>
                                     <w:color w:val="000000" w:themeColor="dark1"/>
                                     <w:lang w:val="en-US"/>
                                   </w:rPr>
@@ -4027,11 +4065,18 @@
                                 </w:r>
                                 <w:r>
                                   <w:rPr>
-                                    <w:rFonts w:eastAsia="Calibri" w:hAnsi="Calibri" w:cs="Calibri"/>
+                                    <w:rFonts w:hAnsi="Calibri" w:eastAsia="Calibri" w:cs="Calibri"/>
                                     <w:color w:val="000000" w:themeColor="dark1"/>
                                     <w:lang w:val="en-US"/>
                                   </w:rPr>
                                   <w:tab/>
+                                </w:r>
+                                <w:r>
+                                  <w:rPr>
+                                    <w:rFonts w:hAnsi="Calibri" w:eastAsia="Calibri" w:cs="Calibri"/>
+                                    <w:color w:val="000000" w:themeColor="dark1"/>
+                                    <w:lang w:val="en-US"/>
+                                  </w:rPr>
                                   <w:t xml:space="preserve">  </w:t>
                                 </w:r>
                               </w:p>
@@ -4053,8 +4098,8 @@
                 </w:drawing>
               </mc:Choice>
               <mc:Fallback>
-                <w:pict>
-                  <v:rect w14:anchorId="5E2F5DD8" id="Tekstvak 33" o:spid="_x0000_s1026" style="position:absolute;margin-left:232.2pt;margin-top:0;width:283.4pt;height:193.2pt;z-index:251658242;visibility:visible;mso-wrap-style:square;mso-width-percent:0;mso-height-percent:0;mso-wrap-distance-left:9pt;mso-wrap-distance-top:0;mso-wrap-distance-right:9pt;mso-wrap-distance-bottom:0;mso-position-horizontal:right;mso-position-horizontal-relative:margin;mso-position-vertical:bottom;mso-position-vertical-relative:margin;mso-width-percent:0;mso-height-percent:0;mso-width-relative:page;mso-height-relative:margin;v-text-anchor:bottom" o:gfxdata="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" filled="f" stroked="f" strokeweight=".5pt">
+                <w:pict w14:anchorId="4B8BF100">
+                  <v:rect id="Tekstvak 33" style="position:absolute;margin-left:232.2pt;margin-top:0;width:283.4pt;height:193.2pt;z-index:251658242;visibility:visible;mso-wrap-style:square;mso-width-percent:0;mso-height-percent:0;mso-wrap-distance-left:9pt;mso-wrap-distance-top:0;mso-wrap-distance-right:9pt;mso-wrap-distance-bottom:0;mso-position-horizontal:right;mso-position-horizontal-relative:margin;mso-position-vertical:bottom;mso-position-vertical-relative:margin;mso-width-percent:0;mso-height-percent:0;mso-width-relative:page;mso-height-relative:margin;v-text-anchor:bottom" o:spid="_x0000_s1026" filled="f" stroked="f" strokeweight=".5pt" w14:anchorId="5E2F5DD8" o:gfxdata="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">
                     <v:textbox inset="0,0,0,0">
                       <w:txbxContent>
                         <w:p>
@@ -4063,7 +4108,7 @@
                           </w:pPr>
                           <w:r>
                             <w:rPr>
-                              <w:rFonts w:eastAsia="Calibri" w:hAnsi="Calibri" w:cs="Calibri"/>
+                              <w:rFonts w:hAnsi="Calibri" w:eastAsia="Calibri" w:cs="Calibri"/>
                               <w:b/>
                               <w:color w:val="000000" w:themeColor="dark1"/>
                             </w:rPr>
@@ -4071,7 +4116,7 @@
                           </w:r>
                           <w:r>
                             <w:rPr>
-                              <w:rFonts w:eastAsia="Calibri" w:hAnsi="Calibri" w:cs="Calibri"/>
+                              <w:rFonts w:hAnsi="Calibri" w:eastAsia="Calibri" w:cs="Calibri"/>
                               <w:b/>
                               <w:color w:val="000000" w:themeColor="dark1"/>
                             </w:rPr>
@@ -4079,11 +4124,18 @@
                           </w:r>
                           <w:r>
                             <w:rPr>
-                              <w:rFonts w:eastAsia="Calibri" w:hAnsi="Calibri" w:cs="Calibri"/>
+                              <w:rFonts w:hAnsi="Calibri" w:eastAsia="Calibri" w:cs="Calibri"/>
                               <w:b/>
                               <w:color w:val="000000" w:themeColor="dark1"/>
                             </w:rPr>
                             <w:tab/>
+                          </w:r>
+                          <w:r>
+                            <w:rPr>
+                              <w:rFonts w:hAnsi="Calibri" w:eastAsia="Calibri" w:cs="Calibri"/>
+                              <w:b/>
+                              <w:color w:val="000000" w:themeColor="dark1"/>
+                            </w:rPr>
                             <w:t xml:space="preserve">: </w:t>
                           </w:r>
                           <w:r>
@@ -4102,7 +4154,7 @@
                           </w:pPr>
                           <w:r>
                             <w:rPr>
-                              <w:rFonts w:eastAsia="Calibri" w:hAnsi="Calibri" w:cs="Calibri"/>
+                              <w:rFonts w:hAnsi="Calibri" w:eastAsia="Calibri" w:cs="Calibri"/>
                               <w:b/>
                               <w:color w:val="000000" w:themeColor="dark1"/>
                             </w:rPr>
@@ -4110,7 +4162,7 @@
                           </w:r>
                           <w:r>
                             <w:rPr>
-                              <w:rFonts w:eastAsia="Calibri" w:hAnsi="Calibri" w:cs="Calibri"/>
+                              <w:rFonts w:hAnsi="Calibri" w:eastAsia="Calibri" w:cs="Calibri"/>
                               <w:b/>
                               <w:color w:val="000000" w:themeColor="dark1"/>
                             </w:rPr>
@@ -4118,7 +4170,7 @@
                           </w:r>
                           <w:r>
                             <w:rPr>
-                              <w:rFonts w:eastAsia="Calibri" w:hAnsi="Calibri" w:cs="Calibri"/>
+                              <w:rFonts w:hAnsi="Calibri" w:eastAsia="Calibri" w:cs="Calibri"/>
                               <w:b/>
                               <w:color w:val="000000" w:themeColor="dark1"/>
                             </w:rPr>
@@ -4137,7 +4189,7 @@
                           </w:pPr>
                           <w:r>
                             <w:rPr>
-                              <w:rFonts w:eastAsia="Calibri" w:hAnsi="Calibri" w:cs="Calibri"/>
+                              <w:rFonts w:hAnsi="Calibri" w:eastAsia="Calibri" w:cs="Calibri"/>
                               <w:b/>
                               <w:color w:val="000000" w:themeColor="dark1"/>
                             </w:rPr>
@@ -4148,6 +4200,8 @@
                           </w:r>
                           <w:r>
                             <w:tab/>
+                          </w:r>
+                          <w:r>
                             <w:t>:</w:t>
                           </w:r>
                           <w:r>
@@ -4173,7 +4227,7 @@
                           </w:pPr>
                           <w:r>
                             <w:rPr>
-                              <w:rFonts w:eastAsia="Calibri" w:hAnsi="Calibri" w:cs="Calibri"/>
+                              <w:rFonts w:hAnsi="Calibri" w:eastAsia="Calibri" w:cs="Calibri"/>
                               <w:b/>
                               <w:color w:val="000000" w:themeColor="dark1"/>
                             </w:rPr>
@@ -4199,6 +4253,12 @@
                               <w:bCs/>
                             </w:rPr>
                             <w:tab/>
+                          </w:r>
+                          <w:r>
+                            <w:rPr>
+                              <w:b/>
+                              <w:bCs/>
+                            </w:rPr>
                             <w:t xml:space="preserve">: </w:t>
                           </w:r>
                           <w:r>
@@ -4229,7 +4289,7 @@
                           </w:pPr>
                           <w:r>
                             <w:rPr>
-                              <w:rFonts w:eastAsia="Calibri" w:hAnsi="Calibri" w:cs="Calibri"/>
+                              <w:rFonts w:hAnsi="Calibri" w:eastAsia="Calibri" w:cs="Calibri"/>
                               <w:b/>
                               <w:color w:val="000000" w:themeColor="dark1"/>
                             </w:rPr>
@@ -4240,16 +4300,12 @@
                           </w:r>
                           <w:r>
                             <w:tab/>
+                          </w:r>
+                          <w:r>
                             <w:t xml:space="preserve">: </w:t>
                           </w:r>
                           <w:r>
-                            <w:t>&lt;</w:t>
-                          </w:r>
-                          <w:r>
-                            <w:t>Jan</w:t>
-                          </w:r>
-                          <w:r>
-                            <w:t>&gt;</w:t>
+                            <w:t>&lt;naam docent&gt;</w:t>
                           </w:r>
                           <w:r>
                             <w:t xml:space="preserve"> </w:t>
@@ -4261,7 +4317,7 @@
                           </w:pPr>
                           <w:r>
                             <w:rPr>
-                              <w:rFonts w:eastAsia="Calibri" w:hAnsi="Calibri" w:cs="Calibri"/>
+                              <w:rFonts w:hAnsi="Calibri" w:eastAsia="Calibri" w:cs="Calibri"/>
                               <w:b/>
                               <w:color w:val="000000" w:themeColor="dark1"/>
                             </w:rPr>
@@ -4300,7 +4356,7 @@
                           </w:pPr>
                           <w:r>
                             <w:rPr>
-                              <w:rFonts w:eastAsia="Calibri" w:hAnsi="Calibri" w:cs="Calibri"/>
+                              <w:rFonts w:hAnsi="Calibri" w:eastAsia="Calibri" w:cs="Calibri"/>
                               <w:b/>
                               <w:color w:val="000000" w:themeColor="dark1"/>
                             </w:rPr>
@@ -4308,7 +4364,7 @@
                           </w:r>
                           <w:r>
                             <w:rPr>
-                              <w:rFonts w:eastAsia="Calibri" w:hAnsi="Calibri" w:cs="Calibri"/>
+                              <w:rFonts w:hAnsi="Calibri" w:eastAsia="Calibri" w:cs="Calibri"/>
                               <w:b/>
                               <w:color w:val="000000" w:themeColor="dark1"/>
                             </w:rPr>
@@ -4316,16 +4372,23 @@
                           </w:r>
                           <w:r>
                             <w:rPr>
-                              <w:rFonts w:eastAsia="Calibri" w:hAnsi="Calibri" w:cs="Calibri"/>
+                              <w:rFonts w:hAnsi="Calibri" w:eastAsia="Calibri" w:cs="Calibri"/>
                               <w:b/>
                               <w:color w:val="000000" w:themeColor="dark1"/>
                             </w:rPr>
                             <w:tab/>
+                          </w:r>
+                          <w:r>
+                            <w:rPr>
+                              <w:rFonts w:hAnsi="Calibri" w:eastAsia="Calibri" w:cs="Calibri"/>
+                              <w:b/>
+                              <w:color w:val="000000" w:themeColor="dark1"/>
+                            </w:rPr>
                             <w:t xml:space="preserve">: </w:t>
                           </w:r>
                           <w:r>
                             <w:rPr>
-                              <w:rFonts w:eastAsia="Calibri" w:hAnsi="Calibri" w:cs="Calibri"/>
+                              <w:rFonts w:hAnsi="Calibri" w:eastAsia="Calibri" w:cs="Calibri"/>
                               <w:b/>
                               <w:color w:val="000000" w:themeColor="dark1"/>
                             </w:rPr>
@@ -4333,7 +4396,7 @@
                           </w:r>
                           <w:r>
                             <w:rPr>
-                              <w:rFonts w:eastAsia="Calibri" w:hAnsi="Calibri" w:cs="Calibri"/>
+                              <w:rFonts w:hAnsi="Calibri" w:eastAsia="Calibri" w:cs="Calibri"/>
                               <w:b/>
                               <w:color w:val="000000" w:themeColor="dark1"/>
                             </w:rPr>
@@ -4355,7 +4418,7 @@
                           </w:r>
                           <w:r>
                             <w:rPr>
-                              <w:rFonts w:eastAsia="Calibri" w:hAnsi="Calibri" w:cs="Calibri"/>
+                              <w:rFonts w:hAnsi="Calibri" w:eastAsia="Calibri" w:cs="Calibri"/>
                               <w:b/>
                               <w:color w:val="000000" w:themeColor="dark1"/>
                             </w:rPr>
@@ -4371,28 +4434,28 @@
                           </w:pPr>
                           <w:r>
                             <w:rPr>
-                              <w:rFonts w:eastAsia="Calibri" w:hAnsi="Calibri" w:cs="Calibri"/>
+                              <w:rFonts w:hAnsi="Calibri" w:eastAsia="Calibri" w:cs="Calibri"/>
                               <w:color w:val="000000" w:themeColor="dark1"/>
                             </w:rPr>
                             <w:tab/>
                           </w:r>
                           <w:r>
                             <w:rPr>
-                              <w:rFonts w:eastAsia="Calibri" w:hAnsi="Calibri" w:cs="Calibri"/>
+                              <w:rFonts w:hAnsi="Calibri" w:eastAsia="Calibri" w:cs="Calibri"/>
                               <w:color w:val="000000" w:themeColor="dark1"/>
                             </w:rPr>
                             <w:tab/>
                           </w:r>
                           <w:r>
                             <w:rPr>
-                              <w:rFonts w:eastAsia="Calibri" w:hAnsi="Calibri" w:cs="Calibri"/>
+                              <w:rFonts w:hAnsi="Calibri" w:eastAsia="Calibri" w:cs="Calibri"/>
                               <w:color w:val="000000" w:themeColor="dark1"/>
                             </w:rPr>
                             <w:tab/>
                           </w:r>
                           <w:r>
                             <w:rPr>
-                              <w:rFonts w:eastAsia="Calibri" w:hAnsi="Calibri" w:cs="Calibri"/>
+                              <w:rFonts w:hAnsi="Calibri" w:eastAsia="Calibri" w:cs="Calibri"/>
                               <w:color w:val="000000" w:themeColor="dark1"/>
                             </w:rPr>
                             <w:t xml:space="preserve">  </w:t>
@@ -4437,7 +4500,7 @@
                           </w:pPr>
                           <w:r>
                             <w:rPr>
-                              <w:rFonts w:eastAsia="Calibri" w:hAnsi="Calibri" w:cs="Calibri"/>
+                              <w:rFonts w:hAnsi="Calibri" w:eastAsia="Calibri" w:cs="Calibri"/>
                               <w:color w:val="000000" w:themeColor="dark1"/>
                               <w:lang w:val="en-US"/>
                             </w:rPr>
@@ -4445,7 +4508,7 @@
                           </w:r>
                           <w:r>
                             <w:rPr>
-                              <w:rFonts w:eastAsia="Calibri" w:hAnsi="Calibri" w:cs="Calibri"/>
+                              <w:rFonts w:hAnsi="Calibri" w:eastAsia="Calibri" w:cs="Calibri"/>
                               <w:color w:val="000000" w:themeColor="dark1"/>
                               <w:lang w:val="en-US"/>
                             </w:rPr>
@@ -4453,11 +4516,18 @@
                           </w:r>
                           <w:r>
                             <w:rPr>
-                              <w:rFonts w:eastAsia="Calibri" w:hAnsi="Calibri" w:cs="Calibri"/>
+                              <w:rFonts w:hAnsi="Calibri" w:eastAsia="Calibri" w:cs="Calibri"/>
                               <w:color w:val="000000" w:themeColor="dark1"/>
                               <w:lang w:val="en-US"/>
                             </w:rPr>
                             <w:tab/>
+                          </w:r>
+                          <w:r>
+                            <w:rPr>
+                              <w:rFonts w:hAnsi="Calibri" w:eastAsia="Calibri" w:cs="Calibri"/>
+                              <w:color w:val="000000" w:themeColor="dark1"/>
+                              <w:lang w:val="en-US"/>
+                            </w:rPr>
                             <w:t xml:space="preserve">  </w:t>
                           </w:r>
                           <w:r>
@@ -4494,7 +4564,7 @@
                           </w:pPr>
                           <w:r>
                             <w:rPr>
-                              <w:rFonts w:eastAsia="Calibri" w:hAnsi="Calibri" w:cs="Calibri"/>
+                              <w:rFonts w:hAnsi="Calibri" w:eastAsia="Calibri" w:cs="Calibri"/>
                               <w:color w:val="000000" w:themeColor="dark1"/>
                               <w:lang w:val="en-US"/>
                             </w:rPr>
@@ -4502,7 +4572,7 @@
                           </w:r>
                           <w:r>
                             <w:rPr>
-                              <w:rFonts w:eastAsia="Calibri" w:hAnsi="Calibri" w:cs="Calibri"/>
+                              <w:rFonts w:hAnsi="Calibri" w:eastAsia="Calibri" w:cs="Calibri"/>
                               <w:color w:val="000000" w:themeColor="dark1"/>
                               <w:lang w:val="en-US"/>
                             </w:rPr>
@@ -4510,11 +4580,18 @@
                           </w:r>
                           <w:r>
                             <w:rPr>
-                              <w:rFonts w:eastAsia="Calibri" w:hAnsi="Calibri" w:cs="Calibri"/>
+                              <w:rFonts w:hAnsi="Calibri" w:eastAsia="Calibri" w:cs="Calibri"/>
                               <w:color w:val="000000" w:themeColor="dark1"/>
                               <w:lang w:val="en-US"/>
                             </w:rPr>
                             <w:tab/>
+                          </w:r>
+                          <w:r>
+                            <w:rPr>
+                              <w:rFonts w:hAnsi="Calibri" w:eastAsia="Calibri" w:cs="Calibri"/>
+                              <w:color w:val="000000" w:themeColor="dark1"/>
+                              <w:lang w:val="en-US"/>
+                            </w:rPr>
                             <w:t xml:space="preserve">  </w:t>
                           </w:r>
                           <w:r>
@@ -4557,7 +4634,7 @@
                           </w:pPr>
                           <w:r>
                             <w:rPr>
-                              <w:rFonts w:eastAsia="Calibri" w:hAnsi="Calibri" w:cs="Calibri"/>
+                              <w:rFonts w:hAnsi="Calibri" w:eastAsia="Calibri" w:cs="Calibri"/>
                               <w:color w:val="000000" w:themeColor="dark1"/>
                               <w:lang w:val="en-US"/>
                             </w:rPr>
@@ -4565,7 +4642,7 @@
                           </w:r>
                           <w:r>
                             <w:rPr>
-                              <w:rFonts w:eastAsia="Calibri" w:hAnsi="Calibri" w:cs="Calibri"/>
+                              <w:rFonts w:hAnsi="Calibri" w:eastAsia="Calibri" w:cs="Calibri"/>
                               <w:color w:val="000000" w:themeColor="dark1"/>
                               <w:lang w:val="en-US"/>
                             </w:rPr>
@@ -4573,7 +4650,7 @@
                           </w:r>
                           <w:r>
                             <w:rPr>
-                              <w:rFonts w:eastAsia="Calibri" w:hAnsi="Calibri" w:cs="Calibri"/>
+                              <w:rFonts w:hAnsi="Calibri" w:eastAsia="Calibri" w:cs="Calibri"/>
                               <w:color w:val="000000" w:themeColor="dark1"/>
                               <w:lang w:val="en-US"/>
                             </w:rPr>
@@ -4614,6 +4691,11 @@
                               <w:lang w:val="en-US"/>
                             </w:rPr>
                             <w:tab/>
+                          </w:r>
+                          <w:r>
+                            <w:rPr>
+                              <w:lang w:val="en-US"/>
+                            </w:rPr>
                             <w:t xml:space="preserve">  </w:t>
                           </w:r>
                         </w:p>
@@ -4626,7 +4708,7 @@
                           </w:pPr>
                           <w:r>
                             <w:rPr>
-                              <w:rFonts w:eastAsia="Calibri" w:hAnsi="Calibri" w:cs="Calibri"/>
+                              <w:rFonts w:hAnsi="Calibri" w:eastAsia="Calibri" w:cs="Calibri"/>
                               <w:color w:val="000000" w:themeColor="dark1"/>
                               <w:lang w:val="en-US"/>
                             </w:rPr>
@@ -4634,11 +4716,18 @@
                           </w:r>
                           <w:r>
                             <w:rPr>
-                              <w:rFonts w:eastAsia="Calibri" w:hAnsi="Calibri" w:cs="Calibri"/>
+                              <w:rFonts w:hAnsi="Calibri" w:eastAsia="Calibri" w:cs="Calibri"/>
                               <w:color w:val="000000" w:themeColor="dark1"/>
                               <w:lang w:val="en-US"/>
                             </w:rPr>
                             <w:tab/>
+                          </w:r>
+                          <w:r>
+                            <w:rPr>
+                              <w:rFonts w:hAnsi="Calibri" w:eastAsia="Calibri" w:cs="Calibri"/>
+                              <w:color w:val="000000" w:themeColor="dark1"/>
+                              <w:lang w:val="en-US"/>
+                            </w:rPr>
                             <w:t xml:space="preserve">  </w:t>
                           </w:r>
                         </w:p>
@@ -4652,7 +4741,7 @@
           </w:r>
           <w:r>
             <w:rPr>
-              <w:rFonts w:ascii="Times New Roman" w:eastAsia="Times New Roman" w:hAnsi="Times New Roman" w:cs="Times New Roman"/>
+              <w:rFonts w:ascii="Times New Roman" w:hAnsi="Times New Roman" w:eastAsia="Times New Roman" w:cs="Times New Roman"/>
               <w:noProof/>
               <w:lang w:eastAsia="nl-NL"/>
             </w:rPr>
@@ -4792,7 +4881,7 @@
                                 <w:pPr>
                                   <w:pStyle w:val="Geenafstand"/>
                                   <w:rPr>
-                                    <w:rFonts w:asciiTheme="majorHAnsi" w:eastAsiaTheme="majorEastAsia" w:hAnsiTheme="majorHAnsi" w:cstheme="majorBidi"/>
+                                    <w:rFonts w:asciiTheme="majorHAnsi" w:hAnsiTheme="majorHAnsi" w:eastAsiaTheme="majorEastAsia" w:cstheme="majorBidi"/>
                                     <w:color w:val="262626" w:themeColor="text1" w:themeTint="D9"/>
                                     <w:sz w:val="72"/>
                                     <w:lang w:val="nl-NL"/>
@@ -4801,7 +4890,7 @@
                                 <w:sdt>
                                   <w:sdtPr>
                                     <w:rPr>
-                                      <w:rFonts w:asciiTheme="majorHAnsi" w:eastAsiaTheme="majorEastAsia" w:hAnsiTheme="majorHAnsi" w:cstheme="majorBidi"/>
+                                      <w:rFonts w:asciiTheme="majorHAnsi" w:hAnsiTheme="majorHAnsi" w:eastAsiaTheme="majorEastAsia" w:cstheme="majorBidi"/>
                                       <w:b/>
                                       <w:bCs/>
                                       <w:sz w:val="56"/>
@@ -4813,10 +4902,11 @@
                                     <w:dataBinding w:prefixMappings="xmlns:ns0='http://purl.org/dc/elements/1.1/' xmlns:ns1='http://schemas.openxmlformats.org/package/2006/metadata/core-properties' " w:xpath="/ns1:coreProperties[1]/ns0:title[1]" w:storeItemID="{6C3C8BC8-F283-45AE-878A-BAB7291924A1}"/>
                                     <w:text/>
                                   </w:sdtPr>
+                                  <w:sdtEndPr/>
                                   <w:sdtContent>
                                     <w:r>
                                       <w:rPr>
-                                        <w:rFonts w:asciiTheme="majorHAnsi" w:eastAsiaTheme="majorEastAsia" w:hAnsiTheme="majorHAnsi" w:cstheme="majorBidi"/>
+                                        <w:rFonts w:asciiTheme="majorHAnsi" w:hAnsiTheme="majorHAnsi" w:eastAsiaTheme="majorEastAsia" w:cstheme="majorBidi"/>
                                         <w:b/>
                                         <w:bCs/>
                                         <w:sz w:val="56"/>
@@ -4826,7 +4916,7 @@
                                     </w:r>
                                     <w:r>
                                       <w:rPr>
-                                        <w:rFonts w:asciiTheme="majorHAnsi" w:eastAsiaTheme="majorEastAsia" w:hAnsiTheme="majorHAnsi" w:cstheme="majorBidi"/>
+                                        <w:rFonts w:asciiTheme="majorHAnsi" w:hAnsiTheme="majorHAnsi" w:eastAsiaTheme="majorEastAsia" w:cstheme="majorBidi"/>
                                         <w:b/>
                                         <w:bCs/>
                                         <w:sz w:val="56"/>
@@ -4861,6 +4951,7 @@
                                     <w:dataBinding w:prefixMappings="xmlns:ns0='http://purl.org/dc/elements/1.1/' xmlns:ns1='http://schemas.openxmlformats.org/package/2006/metadata/core-properties' " w:xpath="/ns1:coreProperties[1]/ns0:subject[1]" w:storeItemID="{6C3C8BC8-F283-45AE-878A-BAB7291924A1}"/>
                                     <w:text/>
                                   </w:sdtPr>
+                                  <w:sdtEndPr/>
                                   <w:sdtContent>
                                     <w:r>
                                       <w:rPr>
@@ -4896,19 +4987,19 @@
                 </w:drawing>
               </mc:Choice>
               <mc:Fallback>
-                <w:pict>
-                  <v:shapetype w14:anchorId="35C9EC4E" id="_x0000_t202" coordsize="21600,21600" o:spt="202" path="m,l,21600r21600,l21600,xe">
+                <w:pict w14:anchorId="789DD852">
+                  <v:shapetype id="_x0000_t202" coordsize="21600,21600" o:spt="202" path="m,l,21600r21600,l21600,xe" w14:anchorId="35C9EC4E">
                     <v:stroke joinstyle="miter"/>
                     <v:path gradientshapeok="t" o:connecttype="rect"/>
                   </v:shapetype>
-                  <v:shape id="Tekstvak 1" o:spid="_x0000_s1027" type="#_x0000_t202" style="position:absolute;margin-left:308.8pt;margin-top:120.65pt;width:5in;height:194.15pt;z-index:251658241;visibility:visible;mso-wrap-style:square;mso-width-percent:0;mso-height-percent:0;mso-wrap-distance-left:9pt;mso-wrap-distance-top:0;mso-wrap-distance-right:9pt;mso-wrap-distance-bottom:0;mso-position-horizontal:right;mso-position-horizontal-relative:margin;mso-position-vertical:absolute;mso-position-vertical-relative:page;mso-width-percent:0;mso-height-percent:0;mso-width-relative:page;mso-height-relative:margin;v-text-anchor:top" o:gfxdata="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" filled="f" stroked="f" strokeweight=".5pt">
+                  <v:shape id="Tekstvak 1" style="position:absolute;margin-left:308.8pt;margin-top:120.65pt;width:5in;height:194.15pt;z-index:251658241;visibility:visible;mso-wrap-style:square;mso-width-percent:0;mso-height-percent:0;mso-wrap-distance-left:9pt;mso-wrap-distance-top:0;mso-wrap-distance-right:9pt;mso-wrap-distance-bottom:0;mso-position-horizontal:right;mso-position-horizontal-relative:margin;mso-position-vertical:absolute;mso-position-vertical-relative:page;mso-width-percent:0;mso-height-percent:0;mso-width-relative:page;mso-height-relative:margin;v-text-anchor:top" o:spid="_x0000_s1027" filled="f" stroked="f" strokeweight=".5pt" type="#_x0000_t202" o:gfxdata="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">
                     <v:textbox inset="0,0,0,0">
                       <w:txbxContent>
                         <w:p>
                           <w:pPr>
-                            <w:pStyle w:val="NoSpacing"/>
+                            <w:pStyle w:val="Geenafstand"/>
                             <w:rPr>
-                              <w:rFonts w:asciiTheme="majorHAnsi" w:eastAsiaTheme="majorEastAsia" w:hAnsiTheme="majorHAnsi" w:cstheme="majorBidi"/>
+                              <w:rFonts w:asciiTheme="majorHAnsi" w:hAnsiTheme="majorHAnsi" w:eastAsiaTheme="majorEastAsia" w:cstheme="majorBidi"/>
                               <w:color w:val="262626" w:themeColor="text1" w:themeTint="D9"/>
                               <w:sz w:val="72"/>
                               <w:lang w:val="nl-NL"/>
@@ -4916,8 +5007,9 @@
                           </w:pPr>
                           <w:sdt>
                             <w:sdtPr>
+                              <w:id w:val="1107747358"/>
                               <w:rPr>
-                                <w:rFonts w:asciiTheme="majorHAnsi" w:eastAsiaTheme="majorEastAsia" w:hAnsiTheme="majorHAnsi" w:cstheme="majorBidi"/>
+                                <w:rFonts w:asciiTheme="majorHAnsi" w:hAnsiTheme="majorHAnsi" w:eastAsiaTheme="majorEastAsia" w:cstheme="majorBidi"/>
                                 <w:b/>
                                 <w:bCs/>
                                 <w:sz w:val="56"/>
@@ -4931,10 +5023,9 @@
                             </w:sdtPr>
                             <w:sdtEndPr/>
                             <w:sdtContent>
-                              <w:proofErr w:type="spellStart"/>
                               <w:r>
                                 <w:rPr>
-                                  <w:rFonts w:asciiTheme="majorHAnsi" w:eastAsiaTheme="majorEastAsia" w:hAnsiTheme="majorHAnsi" w:cstheme="majorBidi"/>
+                                  <w:rFonts w:asciiTheme="majorHAnsi" w:hAnsiTheme="majorHAnsi" w:eastAsiaTheme="majorEastAsia" w:cstheme="majorBidi"/>
                                   <w:b/>
                                   <w:bCs/>
                                   <w:sz w:val="56"/>
@@ -4944,7 +5035,7 @@
                               </w:r>
                               <w:r>
                                 <w:rPr>
-                                  <w:rFonts w:asciiTheme="majorHAnsi" w:eastAsiaTheme="majorEastAsia" w:hAnsiTheme="majorHAnsi" w:cstheme="majorBidi"/>
+                                  <w:rFonts w:asciiTheme="majorHAnsi" w:hAnsiTheme="majorHAnsi" w:eastAsiaTheme="majorEastAsia" w:cstheme="majorBidi"/>
                                   <w:b/>
                                   <w:bCs/>
                                   <w:sz w:val="56"/>
@@ -4952,7 +5043,6 @@
                                 </w:rPr>
                                 <w:t>overeenkomst</w:t>
                               </w:r>
-                              <w:proofErr w:type="spellEnd"/>
                             </w:sdtContent>
                           </w:sdt>
                         </w:p>
@@ -4967,6 +5057,7 @@
                           </w:pPr>
                           <w:sdt>
                             <w:sdtPr>
+                              <w:id w:val="1752125255"/>
                               <w:rPr>
                                 <w:b/>
                                 <w:bCs/>
@@ -5011,8 +5102,13 @@
     </w:sdt>
     <w:sdt>
       <w:sdtPr>
-        <w:rPr>
-          <w:rFonts w:asciiTheme="minorHAnsi" w:eastAsiaTheme="minorEastAsia" w:hAnsiTheme="minorHAnsi" w:cstheme="minorBidi"/>
+        <w:id w:val="-80759529"/>
+        <w:docPartObj>
+          <w:docPartGallery w:val="Table of Contents"/>
+          <w:docPartUnique/>
+        </w:docPartObj>
+        <w:rPr>
+          <w:rFonts w:ascii="Calibri" w:hAnsi="Calibri" w:eastAsia="" w:cs="" w:asciiTheme="minorAscii" w:hAnsiTheme="minorAscii" w:eastAsiaTheme="minorEastAsia" w:cstheme="minorBidi"/>
           <w:b w:val="0"/>
           <w:bCs w:val="0"/>
           <w:color w:val="auto"/>
@@ -5020,12 +5116,18 @@
           <w:szCs w:val="24"/>
           <w:lang w:eastAsia="en-US"/>
         </w:rPr>
-        <w:id w:val="-80759529"/>
-        <w:docPartObj>
-          <w:docPartGallery w:val="Table of Contents"/>
-          <w:docPartUnique/>
-        </w:docPartObj>
       </w:sdtPr>
+      <w:sdtEndPr>
+        <w:rPr>
+          <w:rFonts w:ascii="Calibri" w:hAnsi="Calibri" w:eastAsia="" w:cs="" w:asciiTheme="minorAscii" w:hAnsiTheme="minorAscii" w:eastAsiaTheme="minorEastAsia" w:cstheme="minorBidi"/>
+          <w:b w:val="0"/>
+          <w:bCs w:val="0"/>
+          <w:color w:val="auto"/>
+          <w:sz w:val="24"/>
+          <w:szCs w:val="24"/>
+          <w:lang w:eastAsia="en-US"/>
+        </w:rPr>
+      </w:sdtEndPr>
       <w:sdtContent>
         <w:p>
           <w:pPr>
@@ -5060,7 +5162,7 @@
           <w:r>
             <w:fldChar w:fldCharType="separate"/>
           </w:r>
-          <w:hyperlink w:anchor="_Toc112160743" w:history="1">
+          <w:hyperlink w:history="1" w:anchor="_Toc112160743">
             <w:r>
               <w:rPr>
                 <w:rStyle w:val="Hyperlink"/>
@@ -5134,7 +5236,7 @@
               <w:lang w:eastAsia="nl-NL"/>
             </w:rPr>
           </w:pPr>
-          <w:hyperlink w:anchor="_Toc112160744" w:history="1">
+          <w:hyperlink w:history="1" w:anchor="_Toc112160744">
             <w:r>
               <w:rPr>
                 <w:rStyle w:val="Hyperlink"/>
@@ -5208,7 +5310,7 @@
               <w:lang w:eastAsia="nl-NL"/>
             </w:rPr>
           </w:pPr>
-          <w:hyperlink w:anchor="_Toc112160745" w:history="1">
+          <w:hyperlink w:history="1" w:anchor="_Toc112160745">
             <w:r>
               <w:rPr>
                 <w:rStyle w:val="Hyperlink"/>
@@ -5282,7 +5384,7 @@
               <w:lang w:eastAsia="nl-NL"/>
             </w:rPr>
           </w:pPr>
-          <w:hyperlink w:anchor="_Toc112160746" w:history="1">
+          <w:hyperlink w:history="1" w:anchor="_Toc112160746">
             <w:r>
               <w:rPr>
                 <w:rStyle w:val="Hyperlink"/>
@@ -5356,7 +5458,7 @@
               <w:lang w:eastAsia="nl-NL"/>
             </w:rPr>
           </w:pPr>
-          <w:hyperlink w:anchor="_Toc112160747" w:history="1">
+          <w:hyperlink w:history="1" w:anchor="_Toc112160747">
             <w:r>
               <w:rPr>
                 <w:rStyle w:val="Hyperlink"/>
@@ -5430,7 +5532,7 @@
               <w:lang w:eastAsia="nl-NL"/>
             </w:rPr>
           </w:pPr>
-          <w:hyperlink w:anchor="_Toc112160748" w:history="1">
+          <w:hyperlink w:history="1" w:anchor="_Toc112160748">
             <w:r>
               <w:rPr>
                 <w:rStyle w:val="Hyperlink"/>
@@ -5504,7 +5606,7 @@
               <w:lang w:eastAsia="nl-NL"/>
             </w:rPr>
           </w:pPr>
-          <w:hyperlink w:anchor="_Toc112160749" w:history="1">
+          <w:hyperlink w:history="1" w:anchor="_Toc112160749">
             <w:r>
               <w:rPr>
                 <w:rStyle w:val="Hyperlink"/>
@@ -5578,7 +5680,7 @@
               <w:lang w:eastAsia="nl-NL"/>
             </w:rPr>
           </w:pPr>
-          <w:hyperlink w:anchor="_Toc112160750" w:history="1">
+          <w:hyperlink w:history="1" w:anchor="_Toc112160750">
             <w:r>
               <w:rPr>
                 <w:rStyle w:val="Hyperlink"/>
@@ -5652,7 +5754,7 @@
               <w:lang w:eastAsia="nl-NL"/>
             </w:rPr>
           </w:pPr>
-          <w:hyperlink w:anchor="_Toc112160751" w:history="1">
+          <w:hyperlink w:history="1" w:anchor="_Toc112160751">
             <w:r>
               <w:rPr>
                 <w:rStyle w:val="Hyperlink"/>
@@ -5726,7 +5828,7 @@
               <w:lang w:eastAsia="nl-NL"/>
             </w:rPr>
           </w:pPr>
-          <w:hyperlink w:anchor="_Toc112160752" w:history="1">
+          <w:hyperlink w:history="1" w:anchor="_Toc112160752">
             <w:r>
               <w:rPr>
                 <w:rStyle w:val="Hyperlink"/>
@@ -5800,7 +5902,7 @@
               <w:lang w:eastAsia="nl-NL"/>
             </w:rPr>
           </w:pPr>
-          <w:hyperlink w:anchor="_Toc112160753" w:history="1">
+          <w:hyperlink w:history="1" w:anchor="_Toc112160753">
             <w:r>
               <w:rPr>
                 <w:rStyle w:val="Hyperlink"/>
@@ -5874,7 +5976,7 @@
               <w:lang w:eastAsia="nl-NL"/>
             </w:rPr>
           </w:pPr>
-          <w:hyperlink w:anchor="_Toc112160754" w:history="1">
+          <w:hyperlink w:history="1" w:anchor="_Toc112160754">
             <w:r>
               <w:rPr>
                 <w:rStyle w:val="Hyperlink"/>
@@ -5948,7 +6050,7 @@
               <w:lang w:eastAsia="nl-NL"/>
             </w:rPr>
           </w:pPr>
-          <w:hyperlink w:anchor="_Toc112160755" w:history="1">
+          <w:hyperlink w:history="1" w:anchor="_Toc112160755">
             <w:r>
               <w:rPr>
                 <w:rStyle w:val="Hyperlink"/>
@@ -6022,7 +6124,7 @@
               <w:lang w:eastAsia="nl-NL"/>
             </w:rPr>
           </w:pPr>
-          <w:hyperlink w:anchor="_Toc112160756" w:history="1">
+          <w:hyperlink w:history="1" w:anchor="_Toc112160756">
             <w:r>
               <w:rPr>
                 <w:rStyle w:val="Hyperlink"/>
@@ -6096,7 +6198,7 @@
               <w:lang w:eastAsia="nl-NL"/>
             </w:rPr>
           </w:pPr>
-          <w:hyperlink w:anchor="_Toc112160757" w:history="1">
+          <w:hyperlink w:history="1" w:anchor="_Toc112160757">
             <w:r>
               <w:rPr>
                 <w:rStyle w:val="Hyperlink"/>
@@ -6393,9 +6495,9 @@
           <w:szCs w:val="22"/>
         </w:rPr>
       </w:pPr>
-      <w:bookmarkStart w:id="0" w:name="_Toc8574263"/>
-      <w:bookmarkStart w:id="1" w:name="_Toc56196921"/>
-      <w:bookmarkStart w:id="2" w:name="_Toc112160743"/>
+      <w:bookmarkStart w:name="_Toc8574263" w:id="0"/>
+      <w:bookmarkStart w:name="_Toc56196921" w:id="1"/>
+      <w:bookmarkStart w:name="_Toc112160743" w:id="2"/>
       <w:r>
         <w:rPr>
           <w:rFonts w:asciiTheme="minorHAnsi" w:hAnsiTheme="minorHAnsi"/>
@@ -6404,7 +6506,6 @@
           <w:sz w:val="28"/>
           <w:szCs w:val="22"/>
         </w:rPr>
-        <w:lastRenderedPageBreak/>
         <w:t>H</w:t>
       </w:r>
       <w:r>
@@ -6604,6 +6705,12 @@
           <w:lang w:val="nl-NL"/>
         </w:rPr>
         <w:tab/>
+      </w:r>
+      <w:r>
+        <w:rPr>
+          <w:rFonts w:cstheme="minorHAnsi"/>
+          <w:lang w:val="nl-NL"/>
+        </w:rPr>
         <w:t xml:space="preserve">: </w:t>
       </w:r>
       <w:r>
@@ -6753,6 +6860,11 @@
           <w:lang w:val="nl-NL"/>
         </w:rPr>
         <w:tab/>
+      </w:r>
+      <w:r>
+        <w:rPr>
+          <w:lang w:val="nl-NL"/>
+        </w:rPr>
         <w:t>: 1208441</w:t>
       </w:r>
     </w:p>
@@ -6775,6 +6887,11 @@
           <w:lang w:val="nl-NL"/>
         </w:rPr>
         <w:tab/>
+      </w:r>
+      <w:r>
+        <w:rPr>
+          <w:lang w:val="nl-NL"/>
+        </w:rPr>
         <w:t xml:space="preserve">: </w:t>
       </w:r>
       <w:r>
@@ -6812,17 +6929,21 @@
       <w:pPr>
         <w:pStyle w:val="Geenafstand"/>
       </w:pPr>
+      <w:proofErr w:type="spellStart"/>
       <w:r>
         <w:rPr>
           <w:b/>
         </w:rPr>
         <w:t>Emailadres</w:t>
       </w:r>
+      <w:proofErr w:type="spellEnd"/>
       <w:r>
         <w:tab/>
       </w:r>
       <w:r>
         <w:tab/>
+      </w:r>
+      <w:r>
         <w:t>:</w:t>
       </w:r>
       <w:r>
@@ -6842,14 +6963,18 @@
       <w:pPr>
         <w:pStyle w:val="Geenafstand"/>
       </w:pPr>
+      <w:proofErr w:type="spellStart"/>
       <w:r>
         <w:rPr>
           <w:b/>
         </w:rPr>
         <w:t>Telefoonnummer</w:t>
       </w:r>
+      <w:proofErr w:type="spellEnd"/>
       <w:r>
         <w:tab/>
+      </w:r>
+      <w:r>
         <w:t xml:space="preserve">: </w:t>
       </w:r>
       <w:r>
@@ -6967,6 +7092,12 @@
           <w:lang w:val="nl-NL"/>
         </w:rPr>
         <w:tab/>
+      </w:r>
+      <w:r>
+        <w:rPr>
+          <w:rFonts w:cstheme="minorHAnsi"/>
+          <w:lang w:val="nl-NL"/>
+        </w:rPr>
         <w:t xml:space="preserve">: </w:t>
       </w:r>
       <w:r>
@@ -6983,17 +7114,21 @@
           <w:rFonts w:cstheme="minorHAnsi"/>
         </w:rPr>
       </w:pPr>
+      <w:proofErr w:type="spellStart"/>
       <w:r>
         <w:rPr>
           <w:b/>
         </w:rPr>
         <w:t>Emailadres</w:t>
       </w:r>
+      <w:proofErr w:type="spellEnd"/>
       <w:r>
         <w:tab/>
       </w:r>
       <w:r>
         <w:tab/>
+      </w:r>
+      <w:r>
         <w:t>:</w:t>
       </w:r>
       <w:r>
@@ -7004,14 +7139,18 @@
       <w:pPr>
         <w:pStyle w:val="Geenafstand"/>
       </w:pPr>
+      <w:proofErr w:type="spellStart"/>
       <w:r>
         <w:rPr>
           <w:b/>
         </w:rPr>
         <w:t>Telefoonnummer</w:t>
       </w:r>
+      <w:proofErr w:type="spellEnd"/>
       <w:r>
         <w:tab/>
+      </w:r>
+      <w:r>
         <w:t>:</w:t>
       </w:r>
       <w:r>
@@ -7126,6 +7265,12 @@
           <w:lang w:val="nl-NL"/>
         </w:rPr>
         <w:tab/>
+      </w:r>
+      <w:r>
+        <w:rPr>
+          <w:rFonts w:cstheme="minorHAnsi"/>
+          <w:lang w:val="nl-NL"/>
+        </w:rPr>
         <w:t xml:space="preserve">: </w:t>
       </w:r>
       <w:r>
@@ -7161,6 +7306,7 @@
       <w:pPr>
         <w:pStyle w:val="Geenafstand"/>
       </w:pPr>
+      <w:proofErr w:type="spellStart"/>
       <w:r>
         <w:rPr>
           <w:b/>
@@ -7168,11 +7314,14 @@
         </w:rPr>
         <w:t>Emailadres</w:t>
       </w:r>
+      <w:proofErr w:type="spellEnd"/>
       <w:r>
         <w:tab/>
       </w:r>
       <w:r>
         <w:tab/>
+      </w:r>
+      <w:r>
         <w:t>:</w:t>
       </w:r>
       <w:r>
@@ -7243,151 +7392,156 @@
       <w:pPr>
         <w:pStyle w:val="Geenafstand"/>
         <w:rPr>
-          <w:rFonts w:cstheme="minorHAnsi"/>
-          <w:lang w:val="nl-NL"/>
-        </w:rPr>
-      </w:pPr>
-      <w:r>
-        <w:rPr>
-          <w:rFonts w:cstheme="minorHAnsi"/>
-          <w:b/>
+          <w:rFonts w:cs="Calibri" w:cstheme="minorAscii"/>
+          <w:lang w:val="nl-NL"/>
+        </w:rPr>
+      </w:pPr>
+      <w:r>
+        <w:rPr>
+          <w:rFonts w:cs="Calibri" w:cstheme="minorAscii"/>
+          <w:b w:val="1"/>
+          <w:bCs w:val="1"/>
           <w:lang w:val="nl-NL"/>
         </w:rPr>
         <w:t>Naam</w:t>
       </w:r>
       <w:r>
-        <w:rPr>
-          <w:rFonts w:cstheme="minorHAnsi"/>
-          <w:b/>
-          <w:lang w:val="nl-NL"/>
-        </w:rPr>
         <w:tab/>
       </w:r>
       <w:r>
-        <w:rPr>
-          <w:rFonts w:cstheme="minorHAnsi"/>
-          <w:lang w:val="nl-NL"/>
-        </w:rPr>
         <w:tab/>
       </w:r>
       <w:r>
-        <w:rPr>
-          <w:rFonts w:cstheme="minorHAnsi"/>
-          <w:lang w:val="nl-NL"/>
-        </w:rPr>
         <w:tab/>
+      </w:r>
+      <w:r>
+        <w:rPr>
+          <w:rFonts w:cs="Calibri" w:cstheme="minorAscii"/>
+          <w:lang w:val="nl-NL"/>
+        </w:rPr>
         <w:t xml:space="preserve">: </w:t>
       </w:r>
       <w:r>
         <w:rPr>
-          <w:rFonts w:cstheme="minorHAnsi"/>
-          <w:lang w:val="nl-NL"/>
-        </w:rPr>
-        <w:t>-</w:t>
-      </w:r>
-    </w:p>
-    <w:p>
-      <w:pPr>
-        <w:pStyle w:val="Geenafstand"/>
-        <w:rPr>
-          <w:rFonts w:cstheme="minorHAnsi"/>
-          <w:lang w:val="nl-NL"/>
-        </w:rPr>
-      </w:pPr>
-      <w:r>
-        <w:rPr>
-          <w:rFonts w:cstheme="minorHAnsi"/>
-          <w:b/>
+          <w:rFonts w:cs="Calibri" w:cstheme="minorAscii"/>
+          <w:lang w:val="nl-NL"/>
+        </w:rPr>
+        <w:t>Rick Reimert</w:t>
+      </w:r>
+    </w:p>
+    <w:p>
+      <w:pPr>
+        <w:pStyle w:val="Geenafstand"/>
+        <w:rPr>
+          <w:rFonts w:cs="Calibri" w:cstheme="minorAscii"/>
+          <w:lang w:val="nl-NL"/>
+        </w:rPr>
+      </w:pPr>
+      <w:r>
+        <w:rPr>
+          <w:rFonts w:cs="Calibri" w:cstheme="minorAscii"/>
+          <w:b w:val="1"/>
+          <w:bCs w:val="1"/>
           <w:lang w:val="nl-NL"/>
         </w:rPr>
         <w:t>Studentnummer</w:t>
       </w:r>
       <w:r>
-        <w:rPr>
-          <w:rFonts w:cstheme="minorHAnsi"/>
-          <w:lang w:val="nl-NL"/>
-        </w:rPr>
         <w:tab/>
+      </w:r>
+      <w:r>
+        <w:rPr>
+          <w:rFonts w:cs="Calibri" w:cstheme="minorAscii"/>
+          <w:lang w:val="nl-NL"/>
+        </w:rPr>
         <w:t xml:space="preserve">: </w:t>
       </w:r>
       <w:r>
         <w:rPr>
-          <w:rFonts w:cstheme="minorHAnsi"/>
-          <w:lang w:val="nl-NL"/>
-        </w:rPr>
-        <w:t>-</w:t>
-      </w:r>
-    </w:p>
-    <w:p>
-      <w:pPr>
-        <w:pStyle w:val="Geenafstand"/>
-        <w:rPr>
-          <w:rFonts w:cstheme="minorHAnsi"/>
-          <w:lang w:val="nl-NL"/>
-        </w:rPr>
-      </w:pPr>
-      <w:r>
-        <w:rPr>
-          <w:rFonts w:cstheme="minorHAnsi"/>
-          <w:b/>
+          <w:rFonts w:cs="Calibri" w:cstheme="minorAscii"/>
+          <w:lang w:val="nl-NL"/>
+        </w:rPr>
+        <w:t>1214962</w:t>
+      </w:r>
+    </w:p>
+    <w:p>
+      <w:pPr>
+        <w:pStyle w:val="Geenafstand"/>
+        <w:rPr>
+          <w:rFonts w:cs="Calibri" w:cstheme="minorAscii"/>
+          <w:lang w:val="nl-NL"/>
+        </w:rPr>
+      </w:pPr>
+      <w:r>
+        <w:rPr>
+          <w:rFonts w:cs="Calibri" w:cstheme="minorAscii"/>
+          <w:b w:val="1"/>
+          <w:bCs w:val="1"/>
           <w:lang w:val="nl-NL"/>
         </w:rPr>
         <w:t>Rol in het project</w:t>
       </w:r>
       <w:r>
-        <w:rPr>
-          <w:rFonts w:cstheme="minorHAnsi"/>
-          <w:lang w:val="nl-NL"/>
-        </w:rPr>
         <w:tab/>
+      </w:r>
+      <w:r>
+        <w:rPr>
+          <w:rFonts w:cs="Calibri" w:cstheme="minorAscii"/>
+          <w:lang w:val="nl-NL"/>
+        </w:rPr>
         <w:t xml:space="preserve">: </w:t>
       </w:r>
       <w:r>
         <w:rPr>
-          <w:rFonts w:cstheme="minorHAnsi"/>
-          <w:lang w:val="nl-NL"/>
-        </w:rPr>
-        <w:t>-</w:t>
-      </w:r>
-    </w:p>
-    <w:p>
-      <w:pPr>
-        <w:pStyle w:val="Geenafstand"/>
-        <w:rPr>
-          <w:rFonts w:cstheme="minorHAnsi"/>
-          <w:lang w:val="nl-NL"/>
-        </w:rPr>
-      </w:pPr>
-      <w:r>
-        <w:rPr>
-          <w:rFonts w:cstheme="minorHAnsi"/>
-          <w:b/>
+          <w:rFonts w:cs="Calibri" w:cstheme="minorAscii"/>
+          <w:lang w:val="nl-NL"/>
+        </w:rPr>
+        <w:t>Developer 4</w:t>
+      </w:r>
+    </w:p>
+    <w:p>
+      <w:pPr>
+        <w:pStyle w:val="Geenafstand"/>
+        <w:rPr>
+          <w:rFonts w:cs="Calibri" w:cstheme="minorAscii"/>
+          <w:lang w:val="nl-NL"/>
+        </w:rPr>
+      </w:pPr>
+      <w:r>
+        <w:rPr>
+          <w:rFonts w:cs="Calibri" w:cstheme="minorAscii"/>
+          <w:b w:val="1"/>
+          <w:bCs w:val="1"/>
           <w:lang w:val="nl-NL"/>
         </w:rPr>
         <w:t>Emailadres</w:t>
       </w:r>
       <w:r>
-        <w:rPr>
-          <w:rFonts w:cstheme="minorHAnsi"/>
-          <w:b/>
-          <w:lang w:val="nl-NL"/>
-        </w:rPr>
         <w:tab/>
       </w:r>
       <w:r>
-        <w:rPr>
-          <w:rFonts w:cstheme="minorHAnsi"/>
-          <w:lang w:val="nl-NL"/>
-        </w:rPr>
         <w:tab/>
+      </w:r>
+      <w:r>
+        <w:rPr>
+          <w:rFonts w:cs="Calibri" w:cstheme="minorAscii"/>
+          <w:lang w:val="nl-NL"/>
+        </w:rPr>
         <w:t>:</w:t>
       </w:r>
       <w:r>
         <w:rPr>
-          <w:rFonts w:cstheme="minorHAnsi"/>
-          <w:lang w:val="nl-NL"/>
-        </w:rPr>
-        <w:t xml:space="preserve"> -</w:t>
+          <w:rFonts w:cs="Calibri" w:cstheme="minorAscii"/>
+          <w:lang w:val="nl-NL"/>
+        </w:rPr>
+        <w:t xml:space="preserve"> </w:t>
+      </w:r>
+      <w:r>
+        <w:rPr>
+          <w:rFonts w:cs="Calibri" w:cstheme="minorAscii"/>
+          <w:lang w:val="nl-NL"/>
+        </w:rPr>
+        <w:t>s1214962@student.windesheim.nl</w:t>
       </w:r>
     </w:p>
     <w:p>
@@ -7413,6 +7567,12 @@
           <w:lang w:val="nl-NL"/>
         </w:rPr>
         <w:tab/>
+      </w:r>
+      <w:r>
+        <w:rPr>
+          <w:rFonts w:cstheme="minorHAnsi"/>
+          <w:lang w:val="nl-NL"/>
+        </w:rPr>
         <w:t>:</w:t>
       </w:r>
       <w:r>
@@ -7561,8 +7721,8 @@
           <w:szCs w:val="22"/>
         </w:rPr>
       </w:pPr>
-      <w:bookmarkStart w:id="3" w:name="_Toc56196922"/>
-      <w:bookmarkStart w:id="4" w:name="_Toc112160744"/>
+      <w:bookmarkStart w:name="_Toc56196922" w:id="3"/>
+      <w:bookmarkStart w:name="_Toc112160744" w:id="4"/>
       <w:r>
         <w:rPr>
           <w:rFonts w:asciiTheme="minorHAnsi" w:hAnsiTheme="minorHAnsi"/>
@@ -7571,7 +7731,6 @@
           <w:sz w:val="28"/>
           <w:szCs w:val="22"/>
         </w:rPr>
-        <w:lastRenderedPageBreak/>
         <w:t xml:space="preserve">Hoofdstuk </w:t>
       </w:r>
       <w:r>
@@ -8324,25 +8483,7 @@
         <w:rPr>
           <w:lang w:val="nl-NL"/>
         </w:rPr>
-        <w:t>Draagt bij</w:t>
-      </w:r>
-      <w:r>
-        <w:rPr>
-          <w:lang w:val="nl-NL"/>
-        </w:rPr>
-        <w:t xml:space="preserve"> aan </w:t>
-      </w:r>
-      <w:r>
-        <w:rPr>
-          <w:lang w:val="nl-NL"/>
-        </w:rPr>
-        <w:t>het verbeteren van</w:t>
-      </w:r>
-      <w:r>
-        <w:rPr>
-          <w:lang w:val="nl-NL"/>
-        </w:rPr>
-        <w:t xml:space="preserve"> code</w:t>
+        <w:t>Ontwikkelt code</w:t>
       </w:r>
     </w:p>
     <w:p>
@@ -8360,6 +8501,42 @@
         <w:rPr>
           <w:lang w:val="nl-NL"/>
         </w:rPr>
+        <w:t>Draagt bij</w:t>
+      </w:r>
+      <w:r>
+        <w:rPr>
+          <w:lang w:val="nl-NL"/>
+        </w:rPr>
+        <w:t xml:space="preserve"> aan </w:t>
+      </w:r>
+      <w:r>
+        <w:rPr>
+          <w:lang w:val="nl-NL"/>
+        </w:rPr>
+        <w:t>het verbeteren van</w:t>
+      </w:r>
+      <w:r>
+        <w:rPr>
+          <w:lang w:val="nl-NL"/>
+        </w:rPr>
+        <w:t xml:space="preserve"> code</w:t>
+      </w:r>
+    </w:p>
+    <w:p>
+      <w:pPr>
+        <w:pStyle w:val="Geenafstand"/>
+        <w:numPr>
+          <w:ilvl w:val="0"/>
+          <w:numId w:val="5"/>
+        </w:numPr>
+        <w:rPr>
+          <w:lang w:val="nl-NL"/>
+        </w:rPr>
+      </w:pPr>
+      <w:r>
+        <w:rPr>
+          <w:lang w:val="nl-NL"/>
+        </w:rPr>
         <w:t xml:space="preserve">Test de </w:t>
       </w:r>
       <w:r>
@@ -8470,7 +8647,7 @@
           <w:szCs w:val="24"/>
         </w:rPr>
       </w:pPr>
-      <w:bookmarkStart w:id="5" w:name="_Toc112160745"/>
+      <w:bookmarkStart w:name="_Toc112160745" w:id="5"/>
       <w:r>
         <w:rPr>
           <w:sz w:val="24"/>
@@ -8485,52 +8662,88 @@
         <w:pStyle w:val="Geenafstand"/>
         <w:rPr>
           <w:rFonts w:cstheme="minorHAnsi"/>
+          <w:lang w:val="nl-NL"/>
+        </w:rPr>
+      </w:pPr>
+      <w:r>
+        <w:rPr>
+          <w:rFonts w:cstheme="minorHAnsi"/>
+          <w:lang w:val="nl-NL"/>
+        </w:rPr>
+        <w:t xml:space="preserve">Bij de rolverdeling en de </w:t>
+      </w:r>
+      <w:r>
+        <w:rPr>
+          <w:rFonts w:cstheme="minorHAnsi"/>
+          <w:lang w:val="nl-NL"/>
+        </w:rPr>
+        <w:t xml:space="preserve">verdeling van de werkzaamheden </w:t>
+      </w:r>
+      <w:r>
+        <w:rPr>
+          <w:rFonts w:cstheme="minorHAnsi"/>
+          <w:lang w:val="nl-NL"/>
+        </w:rPr>
+        <w:t xml:space="preserve">hebben </w:t>
+      </w:r>
+      <w:r>
+        <w:rPr>
+          <w:rFonts w:cstheme="minorHAnsi"/>
+          <w:lang w:val="nl-NL"/>
+        </w:rPr>
+        <w:t xml:space="preserve">we zoveel mogelijk rekening met de </w:t>
+      </w:r>
+      <w:r>
+        <w:rPr>
+          <w:rFonts w:cstheme="minorHAnsi"/>
+          <w:lang w:val="nl-NL"/>
+        </w:rPr>
+        <w:t xml:space="preserve">talenten en </w:t>
+      </w:r>
+      <w:r>
+        <w:rPr>
+          <w:rFonts w:cstheme="minorHAnsi"/>
+          <w:lang w:val="nl-NL"/>
+        </w:rPr>
+        <w:t>leerwensen van ieder teamlid.</w:t>
+      </w:r>
+    </w:p>
+    <w:p>
+      <w:pPr>
+        <w:pStyle w:val="Geenafstand"/>
+        <w:rPr>
+          <w:rFonts w:cstheme="minorHAnsi"/>
+          <w:lang w:val="nl-NL"/>
+        </w:rPr>
+      </w:pPr>
+    </w:p>
+    <w:p>
+      <w:pPr>
+        <w:pStyle w:val="Geenafstand"/>
+        <w:rPr>
+          <w:rFonts w:cstheme="minorHAnsi"/>
+          <w:lang w:val="nl-NL"/>
+        </w:rPr>
+      </w:pPr>
+    </w:p>
+    <w:p>
+      <w:pPr>
+        <w:pStyle w:val="Geenafstand"/>
+        <w:rPr>
+          <w:rFonts w:cstheme="minorHAnsi"/>
+          <w:lang w:val="nl-NL"/>
+        </w:rPr>
+      </w:pPr>
+    </w:p>
+    <w:p>
+      <w:pPr>
+        <w:pStyle w:val="Geenafstand"/>
+        <w:rPr>
+          <w:rFonts w:cstheme="minorHAnsi"/>
           <w:iCs/>
           <w:lang w:val="nl-NL"/>
         </w:rPr>
       </w:pPr>
-      <w:r>
-        <w:rPr>
-          <w:rFonts w:cstheme="minorHAnsi"/>
-          <w:lang w:val="nl-NL"/>
-        </w:rPr>
-        <w:t xml:space="preserve">Bij de rolverdeling en de </w:t>
-      </w:r>
-      <w:r>
-        <w:rPr>
-          <w:rFonts w:cstheme="minorHAnsi"/>
-          <w:lang w:val="nl-NL"/>
-        </w:rPr>
-        <w:t xml:space="preserve">verdeling van de werkzaamheden </w:t>
-      </w:r>
-      <w:r>
-        <w:rPr>
-          <w:rFonts w:cstheme="minorHAnsi"/>
-          <w:lang w:val="nl-NL"/>
-        </w:rPr>
-        <w:t xml:space="preserve">hebben </w:t>
-      </w:r>
-      <w:r>
-        <w:rPr>
-          <w:rFonts w:cstheme="minorHAnsi"/>
-          <w:lang w:val="nl-NL"/>
-        </w:rPr>
-        <w:t xml:space="preserve">we zoveel mogelijk rekening met de </w:t>
-      </w:r>
-      <w:r>
-        <w:rPr>
-          <w:rFonts w:cstheme="minorHAnsi"/>
-          <w:lang w:val="nl-NL"/>
-        </w:rPr>
-        <w:t xml:space="preserve">talenten en </w:t>
-      </w:r>
-      <w:r>
-        <w:rPr>
-          <w:rFonts w:cstheme="minorHAnsi"/>
-          <w:lang w:val="nl-NL"/>
-        </w:rPr>
-        <w:t>leerwensen van ieder teamlid.</w:t>
-      </w:r>
     </w:p>
     <w:p>
       <w:pPr>
@@ -8543,7 +8756,7 @@
           <w:szCs w:val="28"/>
         </w:rPr>
       </w:pPr>
-      <w:bookmarkStart w:id="6" w:name="_Toc112160746"/>
+      <w:bookmarkStart w:name="_Toc112160746" w:id="6"/>
       <w:r>
         <w:rPr>
           <w:rFonts w:asciiTheme="minorHAnsi" w:hAnsiTheme="minorHAnsi" w:cstheme="minorHAnsi"/>
@@ -8614,7 +8827,6 @@
           <w:sz w:val="22"/>
           <w:szCs w:val="22"/>
         </w:rPr>
-        <w:lastRenderedPageBreak/>
         <w:t>(</w:t>
       </w:r>
       <w:r>
@@ -8708,8 +8920,8 @@
           <w:szCs w:val="24"/>
         </w:rPr>
       </w:pPr>
-      <w:bookmarkStart w:id="7" w:name="_Toc24536024"/>
-      <w:bookmarkStart w:id="8" w:name="_Toc112160747"/>
+      <w:bookmarkStart w:name="_Toc24536024" w:id="7"/>
+      <w:bookmarkStart w:name="_Toc112160747" w:id="8"/>
       <w:r>
         <w:rPr>
           <w:sz w:val="24"/>
@@ -8747,22 +8959,49 @@
           <w:rFonts w:cstheme="minorHAnsi"/>
           <w:lang w:val="nl-NL"/>
         </w:rPr>
-        <w:t xml:space="preserve"> (bijv. in Brightspace</w:t>
-      </w:r>
-      <w:r>
-        <w:rPr>
-          <w:rFonts w:cstheme="minorHAnsi"/>
-          <w:lang w:val="nl-NL"/>
-        </w:rPr>
-        <w:t>, Github</w:t>
-      </w:r>
-      <w:r>
-        <w:rPr>
-          <w:rFonts w:cstheme="minorHAnsi"/>
-          <w:lang w:val="nl-NL"/>
-        </w:rPr>
-        <w:t>, Onedrive</w:t>
-      </w:r>
+        <w:t xml:space="preserve"> (bijv. in </w:t>
+      </w:r>
+      <w:proofErr w:type="spellStart"/>
+      <w:r>
+        <w:rPr>
+          <w:rFonts w:cstheme="minorHAnsi"/>
+          <w:lang w:val="nl-NL"/>
+        </w:rPr>
+        <w:t>Brightspace</w:t>
+      </w:r>
+      <w:proofErr w:type="spellEnd"/>
+      <w:r>
+        <w:rPr>
+          <w:rFonts w:cstheme="minorHAnsi"/>
+          <w:lang w:val="nl-NL"/>
+        </w:rPr>
+        <w:t xml:space="preserve">, </w:t>
+      </w:r>
+      <w:proofErr w:type="spellStart"/>
+      <w:r>
+        <w:rPr>
+          <w:rFonts w:cstheme="minorHAnsi"/>
+          <w:lang w:val="nl-NL"/>
+        </w:rPr>
+        <w:t>Github</w:t>
+      </w:r>
+      <w:proofErr w:type="spellEnd"/>
+      <w:r>
+        <w:rPr>
+          <w:rFonts w:cstheme="minorHAnsi"/>
+          <w:lang w:val="nl-NL"/>
+        </w:rPr>
+        <w:t xml:space="preserve">, </w:t>
+      </w:r>
+      <w:proofErr w:type="spellStart"/>
+      <w:r>
+        <w:rPr>
+          <w:rFonts w:cstheme="minorHAnsi"/>
+          <w:lang w:val="nl-NL"/>
+        </w:rPr>
+        <w:t>Onedrive</w:t>
+      </w:r>
+      <w:proofErr w:type="spellEnd"/>
       <w:r>
         <w:rPr>
           <w:rFonts w:cstheme="minorHAnsi"/>
@@ -8777,6 +9016,7 @@
         </w:rPr>
         <w:t xml:space="preserve">. Bij bijzondere verhindering dient dit gemeld te worden in de </w:t>
       </w:r>
+      <w:proofErr w:type="spellStart"/>
       <w:r>
         <w:rPr>
           <w:rFonts w:cstheme="minorHAnsi"/>
@@ -8784,6 +9024,7 @@
         </w:rPr>
         <w:t>discord</w:t>
       </w:r>
+      <w:proofErr w:type="spellEnd"/>
       <w:r>
         <w:rPr>
           <w:rFonts w:cstheme="minorHAnsi"/>
@@ -8816,8 +9057,8 @@
           <w:szCs w:val="24"/>
         </w:rPr>
       </w:pPr>
-      <w:bookmarkStart w:id="9" w:name="_Toc24536025"/>
-      <w:bookmarkStart w:id="10" w:name="_Toc112160748"/>
+      <w:bookmarkStart w:name="_Toc24536025" w:id="9"/>
+      <w:bookmarkStart w:name="_Toc112160748" w:id="10"/>
       <w:r>
         <w:rPr>
           <w:sz w:val="24"/>
@@ -8906,6 +9147,7 @@
         </w:rPr>
         <w:t xml:space="preserve"> gedaan via de gezamenlijke </w:t>
       </w:r>
+      <w:proofErr w:type="spellStart"/>
       <w:r>
         <w:rPr>
           <w:rFonts w:cstheme="minorHAnsi"/>
@@ -8913,6 +9155,7 @@
         </w:rPr>
         <w:t>Discord</w:t>
       </w:r>
+      <w:proofErr w:type="spellEnd"/>
       <w:r>
         <w:rPr>
           <w:rFonts w:cstheme="minorHAnsi"/>
@@ -8999,7 +9242,7 @@
       <w:pPr>
         <w:pStyle w:val="Geenafstand"/>
         <w:rPr>
-          <w:rFonts w:ascii="Arial" w:eastAsia="Arial" w:hAnsi="Arial" w:cs="Arial"/>
+          <w:rFonts w:ascii="Arial" w:hAnsi="Arial" w:eastAsia="Arial" w:cs="Arial"/>
           <w:color w:val="000000" w:themeColor="text1"/>
           <w:sz w:val="20"/>
           <w:szCs w:val="20"/>
@@ -9059,8 +9302,8 @@
           <w:szCs w:val="24"/>
         </w:rPr>
       </w:pPr>
-      <w:bookmarkStart w:id="11" w:name="_Toc24536026"/>
-      <w:bookmarkStart w:id="12" w:name="_Toc112160749"/>
+      <w:bookmarkStart w:name="_Toc24536026" w:id="11"/>
+      <w:bookmarkStart w:name="_Toc112160749" w:id="12"/>
       <w:r>
         <w:rPr>
           <w:sz w:val="24"/>
@@ -9147,7 +9390,23 @@
           <w:rFonts w:cstheme="minorHAnsi"/>
           <w:lang w:val="nl-NL"/>
         </w:rPr>
-        <w:t>op Brightspace.</w:t>
+        <w:t xml:space="preserve">op </w:t>
+      </w:r>
+      <w:proofErr w:type="spellStart"/>
+      <w:r>
+        <w:rPr>
+          <w:rFonts w:cstheme="minorHAnsi"/>
+          <w:lang w:val="nl-NL"/>
+        </w:rPr>
+        <w:t>Brightspace</w:t>
+      </w:r>
+      <w:proofErr w:type="spellEnd"/>
+      <w:r>
+        <w:rPr>
+          <w:rFonts w:cstheme="minorHAnsi"/>
+          <w:lang w:val="nl-NL"/>
+        </w:rPr>
+        <w:t>.</w:t>
       </w:r>
     </w:p>
     <w:p>
@@ -9167,8 +9426,8 @@
           <w:szCs w:val="24"/>
         </w:rPr>
       </w:pPr>
-      <w:bookmarkStart w:id="13" w:name="_Toc24536030"/>
-      <w:bookmarkStart w:id="14" w:name="_Toc112160750"/>
+      <w:bookmarkStart w:name="_Toc24536030" w:id="13"/>
+      <w:bookmarkStart w:name="_Toc112160750" w:id="14"/>
       <w:r>
         <w:rPr>
           <w:sz w:val="24"/>
@@ -9235,20 +9494,29 @@
         </w:rPr>
         <w:t xml:space="preserve">whatsapp of </w:t>
       </w:r>
+      <w:proofErr w:type="spellStart"/>
       <w:r>
         <w:rPr>
           <w:sz w:val="22"/>
           <w:szCs w:val="22"/>
         </w:rPr>
-        <w:t>discord, ten alle tijden van de dag.</w:t>
-      </w:r>
-    </w:p>
-    <w:p>
-      <w:pPr>
+        <w:t>discord</w:t>
+      </w:r>
+      <w:proofErr w:type="spellEnd"/>
+      <w:r>
         <w:rPr>
           <w:sz w:val="22"/>
           <w:szCs w:val="22"/>
         </w:rPr>
+        <w:t>, ten alle tijden van de dag.</w:t>
+      </w:r>
+    </w:p>
+    <w:p>
+      <w:pPr>
+        <w:rPr>
+          <w:sz w:val="22"/>
+          <w:szCs w:val="22"/>
+        </w:rPr>
       </w:pPr>
     </w:p>
     <w:p>
@@ -9259,7 +9527,7 @@
           <w:szCs w:val="24"/>
         </w:rPr>
       </w:pPr>
-      <w:bookmarkStart w:id="15" w:name="_Toc112160751"/>
+      <w:bookmarkStart w:name="_Toc112160751" w:id="15"/>
       <w:r>
         <w:rPr>
           <w:sz w:val="24"/>
@@ -9498,8 +9766,8 @@
           <w:szCs w:val="24"/>
         </w:rPr>
       </w:pPr>
-      <w:bookmarkStart w:id="16" w:name="_Toc112160752"/>
-      <w:bookmarkStart w:id="17" w:name="_Toc24536032"/>
+      <w:bookmarkStart w:name="_Toc112160752" w:id="16"/>
+      <w:bookmarkStart w:name="_Toc24536032" w:id="17"/>
       <w:r>
         <w:rPr>
           <w:sz w:val="24"/>
@@ -9619,7 +9887,6 @@
         <w:rPr>
           <w:lang w:val="nl-NL"/>
         </w:rPr>
-        <w:lastRenderedPageBreak/>
         <w:t>Ieder teamlid</w:t>
       </w:r>
       <w:r>
@@ -9900,7 +10167,7 @@
           <w:szCs w:val="24"/>
         </w:rPr>
       </w:pPr>
-      <w:bookmarkStart w:id="18" w:name="_Toc112160753"/>
+      <w:bookmarkStart w:name="_Toc112160753" w:id="18"/>
       <w:r>
         <w:rPr>
           <w:sz w:val="24"/>
@@ -9988,7 +10255,7 @@
           <w:szCs w:val="24"/>
         </w:rPr>
       </w:pPr>
-      <w:bookmarkStart w:id="19" w:name="_Toc112160754"/>
+      <w:bookmarkStart w:name="_Toc112160754" w:id="19"/>
       <w:r>
         <w:rPr>
           <w:sz w:val="24"/>
@@ -10241,7 +10508,7 @@
           <w:szCs w:val="24"/>
         </w:rPr>
       </w:pPr>
-      <w:bookmarkStart w:id="20" w:name="_Toc112160756"/>
+      <w:bookmarkStart w:name="_Toc112160756" w:id="20"/>
       <w:r>
         <w:rPr>
           <w:sz w:val="24"/>
@@ -10377,7 +10644,7 @@
           <w:szCs w:val="28"/>
         </w:rPr>
       </w:pPr>
-      <w:bookmarkStart w:id="21" w:name="_Toc112160757"/>
+      <w:bookmarkStart w:name="_Toc112160757" w:id="21"/>
       <w:r>
         <w:rPr>
           <w:rFonts w:asciiTheme="minorHAnsi" w:hAnsiTheme="minorHAnsi" w:cstheme="minorHAnsi"/>
@@ -10386,7 +10653,6 @@
           <w:sz w:val="28"/>
           <w:szCs w:val="28"/>
         </w:rPr>
-        <w:lastRenderedPageBreak/>
         <w:t>H</w:t>
       </w:r>
       <w:r>
@@ -10528,8 +10794,8 @@
             </w:drawing>
           </mc:Choice>
           <mc:Fallback xmlns:arto="http://schemas.microsoft.com/office/word/2006/arto">
-            <w:pict>
-              <v:shapetype w14:anchorId="5EC1E5B8" id="_x0000_t75" coordsize="21600,21600" o:spt="75" o:preferrelative="t" path="m@4@5l@4@11@9@11@9@5xe" filled="f" stroked="f">
+            <w:pict w14:anchorId="6BC7B539">
+              <v:shapetype id="_x0000_t75" coordsize="21600,21600" filled="f" stroked="f" o:spt="75" o:preferrelative="t" path="m@4@5l@4@11@9@11@9@5xe" w14:anchorId="5EC1E5B8">
                 <v:stroke joinstyle="miter"/>
                 <v:formulas>
                   <v:f eqn="if lineDrawn pixelLineWidth 0"/>
@@ -10545,11 +10811,11 @@
                   <v:f eqn="prod @7 21600 pixelHeight"/>
                   <v:f eqn="sum @10 21600 0"/>
                 </v:formulas>
-                <v:path o:extrusionok="f" gradientshapeok="t" o:connecttype="rect"/>
+                <v:path gradientshapeok="t" o:connecttype="rect" o:extrusionok="f"/>
                 <o:lock v:ext="edit" aspectratio="t"/>
               </v:shapetype>
-              <v:shape id="Inkt 43" o:spid="_x0000_s1026" type="#_x0000_t75" style="position:absolute;margin-left:538.8pt;margin-top:21.6pt;width:1.05pt;height:1.05pt;z-index:251658244;visibility:visible;mso-wrap-style:square;mso-wrap-distance-left:9pt;mso-wrap-distance-top:0;mso-wrap-distance-right:9pt;mso-wrap-distance-bottom:0;mso-position-horizontal:absolute;mso-position-horizontal-relative:text;mso-position-vertical:absolute;mso-position-vertical-relative:text" o:gfxdata="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">
-                <v:imagedata r:id="rId15" o:title=""/>
+              <v:shape id="Inkt 43" style="position:absolute;margin-left:538.8pt;margin-top:21.6pt;width:1.05pt;height:1.05pt;z-index:251658244;visibility:visible;mso-wrap-style:square;mso-wrap-distance-left:9pt;mso-wrap-distance-top:0;mso-wrap-distance-right:9pt;mso-wrap-distance-bottom:0;mso-position-horizontal:absolute;mso-position-horizontal-relative:text;mso-position-vertical:absolute;mso-position-vertical-relative:text" o:spid="_x0000_s1026" type="#_x0000_t75" o:gfxdata="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">
+                <v:imagedata o:title="" r:id="rId15"/>
               </v:shape>
             </w:pict>
           </mc:Fallback>
@@ -10919,6 +11185,11 @@
           <w:lang w:val="nl-NL"/>
         </w:rPr>
         <w:tab/>
+      </w:r>
+      <w:r>
+        <w:rPr>
+          <w:lang w:val="nl-NL"/>
+        </w:rPr>
         <w:t>Naam student:</w:t>
       </w:r>
       <w:r>
@@ -10944,6 +11215,11 @@
           <w:lang w:val="nl-NL"/>
         </w:rPr>
         <w:tab/>
+      </w:r>
+      <w:r>
+        <w:rPr>
+          <w:lang w:val="nl-NL"/>
+        </w:rPr>
         <w:t>Naam student:</w:t>
       </w:r>
     </w:p>
@@ -11038,7 +11314,7 @@
       <w:pPr>
         <w:pStyle w:val="Plattetekst"/>
         <w:pBdr>
-          <w:bottom w:val="single" w:sz="6" w:space="0" w:color="auto"/>
+          <w:bottom w:val="single" w:color="auto" w:sz="6" w:space="0"/>
         </w:pBdr>
         <w:rPr>
           <w:rFonts w:asciiTheme="minorHAnsi" w:hAnsiTheme="minorHAnsi"/>
@@ -11099,6 +11375,11 @@
           <w:lang w:val="nl-NL"/>
         </w:rPr>
         <w:tab/>
+      </w:r>
+      <w:r>
+        <w:rPr>
+          <w:lang w:val="nl-NL"/>
+        </w:rPr>
         <w:t>Datum:</w:t>
       </w:r>
       <w:r>
@@ -11130,6 +11411,11 @@
           <w:lang w:val="nl-NL"/>
         </w:rPr>
         <w:tab/>
+      </w:r>
+      <w:r>
+        <w:rPr>
+          <w:lang w:val="nl-NL"/>
+        </w:rPr>
         <w:t>Datum:</w:t>
       </w:r>
     </w:p>
@@ -11177,6 +11463,11 @@
           <w:lang w:val="nl-NL"/>
         </w:rPr>
         <w:tab/>
+      </w:r>
+      <w:r>
+        <w:rPr>
+          <w:lang w:val="nl-NL"/>
+        </w:rPr>
         <w:t>Handtekening:</w:t>
       </w:r>
       <w:r>
@@ -11202,6 +11493,11 @@
           <w:lang w:val="nl-NL"/>
         </w:rPr>
         <w:tab/>
+      </w:r>
+      <w:r>
+        <w:rPr>
+          <w:lang w:val="nl-NL"/>
+        </w:rPr>
         <w:t>Handtekening:</w:t>
       </w:r>
     </w:p>
@@ -11508,6 +11804,13 @@
           <w:lang w:val="nl-NL"/>
         </w:rPr>
         <w:tab/>
+      </w:r>
+      <w:r>
+        <w:rPr>
+          <w:b/>
+          <w:bCs/>
+          <w:lang w:val="nl-NL"/>
+        </w:rPr>
         <w:t>Kai Bloemers</w:t>
       </w:r>
     </w:p>
@@ -11622,7 +11925,7 @@
     <w:sectPr>
       <w:footerReference w:type="even" r:id="rId20"/>
       <w:footerReference w:type="default" r:id="rId21"/>
-      <w:pgSz w:w="11900" w:h="16840"/>
+      <w:pgSz w:w="11900" w:h="16840" w:orient="portrait"/>
       <w:pgMar w:top="1417" w:right="1417" w:bottom="1417" w:left="1417" w:header="708" w:footer="708" w:gutter="0"/>
       <w:pgNumType w:start="0"/>
       <w:cols w:space="708"/>
@@ -11665,11 +11968,16 @@
         <w:docPartUnique/>
       </w:docPartObj>
     </w:sdtPr>
+    <w:sdtEndPr>
+      <w:rPr>
+        <w:rStyle w:val="Paginanummer"/>
+      </w:rPr>
+    </w:sdtEndPr>
     <w:sdtContent>
       <w:p>
         <w:pPr>
           <w:pStyle w:val="Voettekst"/>
-          <w:framePr w:wrap="none" w:vAnchor="text" w:hAnchor="margin" w:xAlign="right" w:y="1"/>
+          <w:framePr w:wrap="none" w:hAnchor="margin" w:vAnchor="text" w:xAlign="right" w:y="1"/>
           <w:rPr>
             <w:rStyle w:val="Paginanummer"/>
           </w:rPr>
@@ -11717,11 +12025,16 @@
         <w:docPartUnique/>
       </w:docPartObj>
     </w:sdtPr>
+    <w:sdtEndPr>
+      <w:rPr>
+        <w:rStyle w:val="Paginanummer"/>
+      </w:rPr>
+    </w:sdtEndPr>
     <w:sdtContent>
       <w:p>
         <w:pPr>
           <w:pStyle w:val="Voettekst"/>
-          <w:framePr w:wrap="none" w:vAnchor="text" w:hAnchor="margin" w:xAlign="right" w:y="1"/>
+          <w:framePr w:wrap="none" w:hAnchor="margin" w:vAnchor="text" w:xAlign="right" w:y="1"/>
           <w:rPr>
             <w:rStyle w:val="Paginanummer"/>
           </w:rPr>
@@ -11803,7 +12116,7 @@
         <w:ind w:left="720" w:hanging="360"/>
       </w:pPr>
       <w:rPr>
-        <w:rFonts w:ascii="Symbol" w:hAnsi="Symbol" w:hint="default"/>
+        <w:rFonts w:hint="default" w:ascii="Symbol" w:hAnsi="Symbol"/>
       </w:rPr>
     </w:lvl>
     <w:lvl w:ilvl="1" w:tplc="04130003" w:tentative="1">
@@ -11815,7 +12128,7 @@
         <w:ind w:left="1440" w:hanging="360"/>
       </w:pPr>
       <w:rPr>
-        <w:rFonts w:ascii="Courier New" w:hAnsi="Courier New" w:cs="Courier New" w:hint="default"/>
+        <w:rFonts w:hint="default" w:ascii="Courier New" w:hAnsi="Courier New" w:cs="Courier New"/>
       </w:rPr>
     </w:lvl>
     <w:lvl w:ilvl="2" w:tplc="04130005" w:tentative="1">
@@ -11827,7 +12140,7 @@
         <w:ind w:left="2160" w:hanging="360"/>
       </w:pPr>
       <w:rPr>
-        <w:rFonts w:ascii="Wingdings" w:hAnsi="Wingdings" w:hint="default"/>
+        <w:rFonts w:hint="default" w:ascii="Wingdings" w:hAnsi="Wingdings"/>
       </w:rPr>
     </w:lvl>
     <w:lvl w:ilvl="3" w:tplc="04130001" w:tentative="1">
@@ -11839,7 +12152,7 @@
         <w:ind w:left="2880" w:hanging="360"/>
       </w:pPr>
       <w:rPr>
-        <w:rFonts w:ascii="Symbol" w:hAnsi="Symbol" w:hint="default"/>
+        <w:rFonts w:hint="default" w:ascii="Symbol" w:hAnsi="Symbol"/>
       </w:rPr>
     </w:lvl>
     <w:lvl w:ilvl="4" w:tplc="04130003" w:tentative="1">
@@ -11851,7 +12164,7 @@
         <w:ind w:left="3600" w:hanging="360"/>
       </w:pPr>
       <w:rPr>
-        <w:rFonts w:ascii="Courier New" w:hAnsi="Courier New" w:cs="Courier New" w:hint="default"/>
+        <w:rFonts w:hint="default" w:ascii="Courier New" w:hAnsi="Courier New" w:cs="Courier New"/>
       </w:rPr>
     </w:lvl>
     <w:lvl w:ilvl="5" w:tplc="04130005" w:tentative="1">
@@ -11863,7 +12176,7 @@
         <w:ind w:left="4320" w:hanging="360"/>
       </w:pPr>
       <w:rPr>
-        <w:rFonts w:ascii="Wingdings" w:hAnsi="Wingdings" w:hint="default"/>
+        <w:rFonts w:hint="default" w:ascii="Wingdings" w:hAnsi="Wingdings"/>
       </w:rPr>
     </w:lvl>
     <w:lvl w:ilvl="6" w:tplc="04130001" w:tentative="1">
@@ -11875,7 +12188,7 @@
         <w:ind w:left="5040" w:hanging="360"/>
       </w:pPr>
       <w:rPr>
-        <w:rFonts w:ascii="Symbol" w:hAnsi="Symbol" w:hint="default"/>
+        <w:rFonts w:hint="default" w:ascii="Symbol" w:hAnsi="Symbol"/>
       </w:rPr>
     </w:lvl>
     <w:lvl w:ilvl="7" w:tplc="04130003" w:tentative="1">
@@ -11887,7 +12200,7 @@
         <w:ind w:left="5760" w:hanging="360"/>
       </w:pPr>
       <w:rPr>
-        <w:rFonts w:ascii="Courier New" w:hAnsi="Courier New" w:cs="Courier New" w:hint="default"/>
+        <w:rFonts w:hint="default" w:ascii="Courier New" w:hAnsi="Courier New" w:cs="Courier New"/>
       </w:rPr>
     </w:lvl>
     <w:lvl w:ilvl="8" w:tplc="04130005" w:tentative="1">
@@ -11899,7 +12212,7 @@
         <w:ind w:left="6480" w:hanging="360"/>
       </w:pPr>
       <w:rPr>
-        <w:rFonts w:ascii="Wingdings" w:hAnsi="Wingdings" w:hint="default"/>
+        <w:rFonts w:hint="default" w:ascii="Wingdings" w:hAnsi="Wingdings"/>
       </w:rPr>
     </w:lvl>
   </w:abstractNum>
@@ -11916,7 +12229,7 @@
         <w:ind w:left="360" w:hanging="360"/>
       </w:pPr>
       <w:rPr>
-        <w:rFonts w:ascii="Calibri" w:eastAsiaTheme="minorEastAsia" w:hAnsi="Calibri" w:cs="Calibri" w:hint="default"/>
+        <w:rFonts w:hint="default" w:ascii="Calibri" w:hAnsi="Calibri" w:cs="Calibri" w:eastAsiaTheme="minorEastAsia"/>
       </w:rPr>
     </w:lvl>
     <w:lvl w:ilvl="1" w:tplc="04130003" w:tentative="1">
@@ -11928,7 +12241,7 @@
         <w:ind w:left="1080" w:hanging="360"/>
       </w:pPr>
       <w:rPr>
-        <w:rFonts w:ascii="Courier New" w:hAnsi="Courier New" w:cs="Courier New" w:hint="default"/>
+        <w:rFonts w:hint="default" w:ascii="Courier New" w:hAnsi="Courier New" w:cs="Courier New"/>
       </w:rPr>
     </w:lvl>
     <w:lvl w:ilvl="2" w:tplc="04130005" w:tentative="1">
@@ -11940,7 +12253,7 @@
         <w:ind w:left="1800" w:hanging="360"/>
       </w:pPr>
       <w:rPr>
-        <w:rFonts w:ascii="Wingdings" w:hAnsi="Wingdings" w:hint="default"/>
+        <w:rFonts w:hint="default" w:ascii="Wingdings" w:hAnsi="Wingdings"/>
       </w:rPr>
     </w:lvl>
     <w:lvl w:ilvl="3" w:tplc="04130001" w:tentative="1">
@@ -11952,7 +12265,7 @@
         <w:ind w:left="2520" w:hanging="360"/>
       </w:pPr>
       <w:rPr>
-        <w:rFonts w:ascii="Symbol" w:hAnsi="Symbol" w:hint="default"/>
+        <w:rFonts w:hint="default" w:ascii="Symbol" w:hAnsi="Symbol"/>
       </w:rPr>
     </w:lvl>
     <w:lvl w:ilvl="4" w:tplc="04130003" w:tentative="1">
@@ -11964,7 +12277,7 @@
         <w:ind w:left="3240" w:hanging="360"/>
       </w:pPr>
       <w:rPr>
-        <w:rFonts w:ascii="Courier New" w:hAnsi="Courier New" w:cs="Courier New" w:hint="default"/>
+        <w:rFonts w:hint="default" w:ascii="Courier New" w:hAnsi="Courier New" w:cs="Courier New"/>
       </w:rPr>
     </w:lvl>
     <w:lvl w:ilvl="5" w:tplc="04130005" w:tentative="1">
@@ -11976,7 +12289,7 @@
         <w:ind w:left="3960" w:hanging="360"/>
       </w:pPr>
       <w:rPr>
-        <w:rFonts w:ascii="Wingdings" w:hAnsi="Wingdings" w:hint="default"/>
+        <w:rFonts w:hint="default" w:ascii="Wingdings" w:hAnsi="Wingdings"/>
       </w:rPr>
     </w:lvl>
     <w:lvl w:ilvl="6" w:tplc="04130001" w:tentative="1">
@@ -11988,7 +12301,7 @@
         <w:ind w:left="4680" w:hanging="360"/>
       </w:pPr>
       <w:rPr>
-        <w:rFonts w:ascii="Symbol" w:hAnsi="Symbol" w:hint="default"/>
+        <w:rFonts w:hint="default" w:ascii="Symbol" w:hAnsi="Symbol"/>
       </w:rPr>
     </w:lvl>
     <w:lvl w:ilvl="7" w:tplc="04130003" w:tentative="1">
@@ -12000,7 +12313,7 @@
         <w:ind w:left="5400" w:hanging="360"/>
       </w:pPr>
       <w:rPr>
-        <w:rFonts w:ascii="Courier New" w:hAnsi="Courier New" w:cs="Courier New" w:hint="default"/>
+        <w:rFonts w:hint="default" w:ascii="Courier New" w:hAnsi="Courier New" w:cs="Courier New"/>
       </w:rPr>
     </w:lvl>
     <w:lvl w:ilvl="8" w:tplc="04130005" w:tentative="1">
@@ -12012,7 +12325,7 @@
         <w:ind w:left="6120" w:hanging="360"/>
       </w:pPr>
       <w:rPr>
-        <w:rFonts w:ascii="Wingdings" w:hAnsi="Wingdings" w:hint="default"/>
+        <w:rFonts w:hint="default" w:ascii="Wingdings" w:hAnsi="Wingdings"/>
       </w:rPr>
     </w:lvl>
   </w:abstractNum>
@@ -12115,7 +12428,7 @@
         <w:ind w:left="720" w:hanging="360"/>
       </w:pPr>
       <w:rPr>
-        <w:rFonts w:ascii="Symbol" w:hAnsi="Symbol" w:hint="default"/>
+        <w:rFonts w:hint="default" w:ascii="Symbol" w:hAnsi="Symbol"/>
       </w:rPr>
     </w:lvl>
     <w:lvl w:ilvl="1" w:tplc="04130003" w:tentative="1">
@@ -12127,7 +12440,7 @@
         <w:ind w:left="1440" w:hanging="360"/>
       </w:pPr>
       <w:rPr>
-        <w:rFonts w:ascii="Courier New" w:hAnsi="Courier New" w:cs="Courier New" w:hint="default"/>
+        <w:rFonts w:hint="default" w:ascii="Courier New" w:hAnsi="Courier New" w:cs="Courier New"/>
       </w:rPr>
     </w:lvl>
     <w:lvl w:ilvl="2" w:tplc="04130005" w:tentative="1">
@@ -12139,7 +12452,7 @@
         <w:ind w:left="2160" w:hanging="360"/>
       </w:pPr>
       <w:rPr>
-        <w:rFonts w:ascii="Wingdings" w:hAnsi="Wingdings" w:hint="default"/>
+        <w:rFonts w:hint="default" w:ascii="Wingdings" w:hAnsi="Wingdings"/>
       </w:rPr>
     </w:lvl>
     <w:lvl w:ilvl="3" w:tplc="04130001" w:tentative="1">
@@ -12151,7 +12464,7 @@
         <w:ind w:left="2880" w:hanging="360"/>
       </w:pPr>
       <w:rPr>
-        <w:rFonts w:ascii="Symbol" w:hAnsi="Symbol" w:hint="default"/>
+        <w:rFonts w:hint="default" w:ascii="Symbol" w:hAnsi="Symbol"/>
       </w:rPr>
     </w:lvl>
     <w:lvl w:ilvl="4" w:tplc="04130003" w:tentative="1">
@@ -12163,7 +12476,7 @@
         <w:ind w:left="3600" w:hanging="360"/>
       </w:pPr>
       <w:rPr>
-        <w:rFonts w:ascii="Courier New" w:hAnsi="Courier New" w:cs="Courier New" w:hint="default"/>
+        <w:rFonts w:hint="default" w:ascii="Courier New" w:hAnsi="Courier New" w:cs="Courier New"/>
       </w:rPr>
     </w:lvl>
     <w:lvl w:ilvl="5" w:tplc="04130005" w:tentative="1">
@@ -12175,7 +12488,7 @@
         <w:ind w:left="4320" w:hanging="360"/>
       </w:pPr>
       <w:rPr>
-        <w:rFonts w:ascii="Wingdings" w:hAnsi="Wingdings" w:hint="default"/>
+        <w:rFonts w:hint="default" w:ascii="Wingdings" w:hAnsi="Wingdings"/>
       </w:rPr>
     </w:lvl>
     <w:lvl w:ilvl="6" w:tplc="04130001" w:tentative="1">
@@ -12187,7 +12500,7 @@
         <w:ind w:left="5040" w:hanging="360"/>
       </w:pPr>
       <w:rPr>
-        <w:rFonts w:ascii="Symbol" w:hAnsi="Symbol" w:hint="default"/>
+        <w:rFonts w:hint="default" w:ascii="Symbol" w:hAnsi="Symbol"/>
       </w:rPr>
     </w:lvl>
     <w:lvl w:ilvl="7" w:tplc="04130003" w:tentative="1">
@@ -12199,7 +12512,7 @@
         <w:ind w:left="5760" w:hanging="360"/>
       </w:pPr>
       <w:rPr>
-        <w:rFonts w:ascii="Courier New" w:hAnsi="Courier New" w:cs="Courier New" w:hint="default"/>
+        <w:rFonts w:hint="default" w:ascii="Courier New" w:hAnsi="Courier New" w:cs="Courier New"/>
       </w:rPr>
     </w:lvl>
     <w:lvl w:ilvl="8" w:tplc="04130005" w:tentative="1">
@@ -12211,7 +12524,7 @@
         <w:ind w:left="6480" w:hanging="360"/>
       </w:pPr>
       <w:rPr>
-        <w:rFonts w:ascii="Wingdings" w:hAnsi="Wingdings" w:hint="default"/>
+        <w:rFonts w:hint="default" w:ascii="Wingdings" w:hAnsi="Wingdings"/>
       </w:rPr>
     </w:lvl>
   </w:abstractNum>
@@ -12228,7 +12541,7 @@
         <w:ind w:left="720" w:hanging="360"/>
       </w:pPr>
       <w:rPr>
-        <w:rFonts w:ascii="Symbol" w:hAnsi="Symbol" w:hint="default"/>
+        <w:rFonts w:hint="default" w:ascii="Symbol" w:hAnsi="Symbol"/>
       </w:rPr>
     </w:lvl>
     <w:lvl w:ilvl="1" w:tplc="04130003" w:tentative="1">
@@ -12240,7 +12553,7 @@
         <w:ind w:left="1440" w:hanging="360"/>
       </w:pPr>
       <w:rPr>
-        <w:rFonts w:ascii="Courier New" w:hAnsi="Courier New" w:cs="Courier New" w:hint="default"/>
+        <w:rFonts w:hint="default" w:ascii="Courier New" w:hAnsi="Courier New" w:cs="Courier New"/>
       </w:rPr>
     </w:lvl>
     <w:lvl w:ilvl="2" w:tplc="04130005" w:tentative="1">
@@ -12252,7 +12565,7 @@
         <w:ind w:left="2160" w:hanging="360"/>
       </w:pPr>
       <w:rPr>
-        <w:rFonts w:ascii="Wingdings" w:hAnsi="Wingdings" w:hint="default"/>
+        <w:rFonts w:hint="default" w:ascii="Wingdings" w:hAnsi="Wingdings"/>
       </w:rPr>
     </w:lvl>
     <w:lvl w:ilvl="3" w:tplc="04130001" w:tentative="1">
@@ -12264,7 +12577,7 @@
         <w:ind w:left="2880" w:hanging="360"/>
       </w:pPr>
       <w:rPr>
-        <w:rFonts w:ascii="Symbol" w:hAnsi="Symbol" w:hint="default"/>
+        <w:rFonts w:hint="default" w:ascii="Symbol" w:hAnsi="Symbol"/>
       </w:rPr>
     </w:lvl>
     <w:lvl w:ilvl="4" w:tplc="04130003" w:tentative="1">
@@ -12276,7 +12589,7 @@
         <w:ind w:left="3600" w:hanging="360"/>
       </w:pPr>
       <w:rPr>
-        <w:rFonts w:ascii="Courier New" w:hAnsi="Courier New" w:cs="Courier New" w:hint="default"/>
+        <w:rFonts w:hint="default" w:ascii="Courier New" w:hAnsi="Courier New" w:cs="Courier New"/>
       </w:rPr>
     </w:lvl>
     <w:lvl w:ilvl="5" w:tplc="04130005" w:tentative="1">
@@ -12288,7 +12601,7 @@
         <w:ind w:left="4320" w:hanging="360"/>
       </w:pPr>
       <w:rPr>
-        <w:rFonts w:ascii="Wingdings" w:hAnsi="Wingdings" w:hint="default"/>
+        <w:rFonts w:hint="default" w:ascii="Wingdings" w:hAnsi="Wingdings"/>
       </w:rPr>
     </w:lvl>
     <w:lvl w:ilvl="6" w:tplc="04130001" w:tentative="1">
@@ -12300,7 +12613,7 @@
         <w:ind w:left="5040" w:hanging="360"/>
       </w:pPr>
       <w:rPr>
-        <w:rFonts w:ascii="Symbol" w:hAnsi="Symbol" w:hint="default"/>
+        <w:rFonts w:hint="default" w:ascii="Symbol" w:hAnsi="Symbol"/>
       </w:rPr>
     </w:lvl>
     <w:lvl w:ilvl="7" w:tplc="04130003" w:tentative="1">
@@ -12312,7 +12625,7 @@
         <w:ind w:left="5760" w:hanging="360"/>
       </w:pPr>
       <w:rPr>
-        <w:rFonts w:ascii="Courier New" w:hAnsi="Courier New" w:cs="Courier New" w:hint="default"/>
+        <w:rFonts w:hint="default" w:ascii="Courier New" w:hAnsi="Courier New" w:cs="Courier New"/>
       </w:rPr>
     </w:lvl>
     <w:lvl w:ilvl="8" w:tplc="04130005" w:tentative="1">
@@ -12324,7 +12637,7 @@
         <w:ind w:left="6480" w:hanging="360"/>
       </w:pPr>
       <w:rPr>
-        <w:rFonts w:ascii="Wingdings" w:hAnsi="Wingdings" w:hint="default"/>
+        <w:rFonts w:hint="default" w:ascii="Wingdings" w:hAnsi="Wingdings"/>
       </w:rPr>
     </w:lvl>
   </w:abstractNum>
@@ -12341,7 +12654,7 @@
         <w:ind w:left="720" w:hanging="360"/>
       </w:pPr>
       <w:rPr>
-        <w:rFonts w:ascii="Symbol" w:hAnsi="Symbol" w:hint="default"/>
+        <w:rFonts w:hint="default" w:ascii="Symbol" w:hAnsi="Symbol"/>
       </w:rPr>
     </w:lvl>
     <w:lvl w:ilvl="1" w:tplc="04130003" w:tentative="1">
@@ -12353,7 +12666,7 @@
         <w:ind w:left="1440" w:hanging="360"/>
       </w:pPr>
       <w:rPr>
-        <w:rFonts w:ascii="Courier New" w:hAnsi="Courier New" w:cs="Courier New" w:hint="default"/>
+        <w:rFonts w:hint="default" w:ascii="Courier New" w:hAnsi="Courier New" w:cs="Courier New"/>
       </w:rPr>
     </w:lvl>
     <w:lvl w:ilvl="2" w:tplc="04130005" w:tentative="1">
@@ -12365,7 +12678,7 @@
         <w:ind w:left="2160" w:hanging="360"/>
       </w:pPr>
       <w:rPr>
-        <w:rFonts w:ascii="Wingdings" w:hAnsi="Wingdings" w:hint="default"/>
+        <w:rFonts w:hint="default" w:ascii="Wingdings" w:hAnsi="Wingdings"/>
       </w:rPr>
     </w:lvl>
     <w:lvl w:ilvl="3" w:tplc="04130001" w:tentative="1">
@@ -12377,7 +12690,7 @@
         <w:ind w:left="2880" w:hanging="360"/>
       </w:pPr>
       <w:rPr>
-        <w:rFonts w:ascii="Symbol" w:hAnsi="Symbol" w:hint="default"/>
+        <w:rFonts w:hint="default" w:ascii="Symbol" w:hAnsi="Symbol"/>
       </w:rPr>
     </w:lvl>
     <w:lvl w:ilvl="4" w:tplc="04130003" w:tentative="1">
@@ -12389,7 +12702,7 @@
         <w:ind w:left="3600" w:hanging="360"/>
       </w:pPr>
       <w:rPr>
-        <w:rFonts w:ascii="Courier New" w:hAnsi="Courier New" w:cs="Courier New" w:hint="default"/>
+        <w:rFonts w:hint="default" w:ascii="Courier New" w:hAnsi="Courier New" w:cs="Courier New"/>
       </w:rPr>
     </w:lvl>
     <w:lvl w:ilvl="5" w:tplc="04130005" w:tentative="1">
@@ -12401,7 +12714,7 @@
         <w:ind w:left="4320" w:hanging="360"/>
       </w:pPr>
       <w:rPr>
-        <w:rFonts w:ascii="Wingdings" w:hAnsi="Wingdings" w:hint="default"/>
+        <w:rFonts w:hint="default" w:ascii="Wingdings" w:hAnsi="Wingdings"/>
       </w:rPr>
     </w:lvl>
     <w:lvl w:ilvl="6" w:tplc="04130001" w:tentative="1">
@@ -12413,7 +12726,7 @@
         <w:ind w:left="5040" w:hanging="360"/>
       </w:pPr>
       <w:rPr>
-        <w:rFonts w:ascii="Symbol" w:hAnsi="Symbol" w:hint="default"/>
+        <w:rFonts w:hint="default" w:ascii="Symbol" w:hAnsi="Symbol"/>
       </w:rPr>
     </w:lvl>
     <w:lvl w:ilvl="7" w:tplc="04130003" w:tentative="1">
@@ -12425,7 +12738,7 @@
         <w:ind w:left="5760" w:hanging="360"/>
       </w:pPr>
       <w:rPr>
-        <w:rFonts w:ascii="Courier New" w:hAnsi="Courier New" w:cs="Courier New" w:hint="default"/>
+        <w:rFonts w:hint="default" w:ascii="Courier New" w:hAnsi="Courier New" w:cs="Courier New"/>
       </w:rPr>
     </w:lvl>
     <w:lvl w:ilvl="8" w:tplc="04130005" w:tentative="1">
@@ -12437,7 +12750,7 @@
         <w:ind w:left="6480" w:hanging="360"/>
       </w:pPr>
       <w:rPr>
-        <w:rFonts w:ascii="Wingdings" w:hAnsi="Wingdings" w:hint="default"/>
+        <w:rFonts w:hint="default" w:ascii="Wingdings" w:hAnsi="Wingdings"/>
       </w:rPr>
     </w:lvl>
   </w:abstractNum>
@@ -12490,11 +12803,11 @@
 </file>
 
 <file path=word/styles.xml><?xml version="1.0" encoding="utf-8"?>
-<w:styles xmlns:mc="http://schemas.openxmlformats.org/markup-compatibility/2006" xmlns:r="http://schemas.openxmlformats.org/officeDocument/2006/relationships" xmlns:w="http://schemas.openxmlformats.org/wordprocessingml/2006/main" xmlns:w14="http://schemas.microsoft.com/office/word/2010/wordml" xmlns:w15="http://schemas.microsoft.com/office/word/2012/wordml" xmlns:w16cex="http://schemas.microsoft.com/office/word/2018/wordml/cex" xmlns:w16cid="http://schemas.microsoft.com/office/word/2016/wordml/cid" xmlns:w16="http://schemas.microsoft.com/office/word/2018/wordml" xmlns:w16du="http://schemas.microsoft.com/office/word/2023/wordml/word16du" xmlns:w16sdtdh="http://schemas.microsoft.com/office/word/2020/wordml/sdtdatahash" xmlns:w16sdtfl="http://schemas.microsoft.com/office/word/2024/wordml/sdtformatlock" xmlns:w16se="http://schemas.microsoft.com/office/word/2015/wordml/symex" mc:Ignorable="w14 w15 w16se w16cid w16 w16cex w16sdtdh w16sdtfl w16du">
+<w:styles xmlns:wp14="http://schemas.microsoft.com/office/word/2010/wordprocessingDrawing" xmlns:mc="http://schemas.openxmlformats.org/markup-compatibility/2006" xmlns:r="http://schemas.openxmlformats.org/officeDocument/2006/relationships" xmlns:w="http://schemas.openxmlformats.org/wordprocessingml/2006/main" xmlns:w14="http://schemas.microsoft.com/office/word/2010/wordml" xmlns:w15="http://schemas.microsoft.com/office/word/2012/wordml" xmlns:w16cex="http://schemas.microsoft.com/office/word/2018/wordml/cex" xmlns:w16cid="http://schemas.microsoft.com/office/word/2016/wordml/cid" xmlns:w16="http://schemas.microsoft.com/office/word/2018/wordml" xmlns:w16du="http://schemas.microsoft.com/office/word/2023/wordml/word16du" xmlns:w16sdtdh="http://schemas.microsoft.com/office/word/2020/wordml/sdtdatahash" xmlns:w16sdtfl="http://schemas.microsoft.com/office/word/2024/wordml/sdtformatlock" xmlns:w16se="http://schemas.microsoft.com/office/word/2015/wordml/symex" mc:Ignorable="w14 w15 w16se w16cid w16 w16cex w16sdtdh w16sdtfl w16du wp14">
   <w:docDefaults>
     <w:rPrDefault>
       <w:rPr>
-        <w:rFonts w:asciiTheme="minorHAnsi" w:eastAsiaTheme="minorHAnsi" w:hAnsiTheme="minorHAnsi" w:cstheme="minorBidi"/>
+        <w:rFonts w:asciiTheme="minorHAnsi" w:hAnsiTheme="minorHAnsi" w:eastAsiaTheme="minorHAnsi" w:cstheme="minorBidi"/>
         <w:sz w:val="24"/>
         <w:szCs w:val="24"/>
         <w:lang w:val="nl-NL" w:eastAsia="en-US" w:bidi="ar-SA"/>
@@ -12505,14 +12818,14 @@
   <w:latentStyles w:defLockedState="0" w:defUIPriority="99" w:defSemiHidden="0" w:defUnhideWhenUsed="0" w:defQFormat="0" w:count="376">
     <w:lsdException w:name="Normal" w:uiPriority="0" w:qFormat="1"/>
     <w:lsdException w:name="heading 1" w:uiPriority="9" w:qFormat="1"/>
-    <w:lsdException w:name="heading 2" w:semiHidden="1" w:uiPriority="9" w:unhideWhenUsed="1" w:qFormat="1"/>
-    <w:lsdException w:name="heading 3" w:semiHidden="1" w:uiPriority="9" w:unhideWhenUsed="1" w:qFormat="1"/>
-    <w:lsdException w:name="heading 4" w:semiHidden="1" w:uiPriority="9" w:unhideWhenUsed="1" w:qFormat="1"/>
-    <w:lsdException w:name="heading 5" w:semiHidden="1" w:uiPriority="9" w:unhideWhenUsed="1" w:qFormat="1"/>
-    <w:lsdException w:name="heading 6" w:semiHidden="1" w:uiPriority="9" w:unhideWhenUsed="1" w:qFormat="1"/>
-    <w:lsdException w:name="heading 7" w:semiHidden="1" w:uiPriority="9" w:unhideWhenUsed="1" w:qFormat="1"/>
-    <w:lsdException w:name="heading 8" w:semiHidden="1" w:uiPriority="9" w:unhideWhenUsed="1" w:qFormat="1"/>
-    <w:lsdException w:name="heading 9" w:semiHidden="1" w:uiPriority="9" w:unhideWhenUsed="1" w:qFormat="1"/>
+    <w:lsdException w:name="heading 2" w:uiPriority="9" w:semiHidden="1" w:unhideWhenUsed="1" w:qFormat="1"/>
+    <w:lsdException w:name="heading 3" w:uiPriority="9" w:semiHidden="1" w:unhideWhenUsed="1" w:qFormat="1"/>
+    <w:lsdException w:name="heading 4" w:uiPriority="9" w:semiHidden="1" w:unhideWhenUsed="1" w:qFormat="1"/>
+    <w:lsdException w:name="heading 5" w:uiPriority="9" w:semiHidden="1" w:unhideWhenUsed="1" w:qFormat="1"/>
+    <w:lsdException w:name="heading 6" w:uiPriority="9" w:semiHidden="1" w:unhideWhenUsed="1" w:qFormat="1"/>
+    <w:lsdException w:name="heading 7" w:uiPriority="9" w:semiHidden="1" w:unhideWhenUsed="1" w:qFormat="1"/>
+    <w:lsdException w:name="heading 8" w:uiPriority="9" w:semiHidden="1" w:unhideWhenUsed="1" w:qFormat="1"/>
+    <w:lsdException w:name="heading 9" w:uiPriority="9" w:semiHidden="1" w:unhideWhenUsed="1" w:qFormat="1"/>
     <w:lsdException w:name="index 1" w:semiHidden="1" w:unhideWhenUsed="1"/>
     <w:lsdException w:name="index 2" w:semiHidden="1" w:unhideWhenUsed="1"/>
     <w:lsdException w:name="index 3" w:semiHidden="1" w:unhideWhenUsed="1"/>
@@ -12522,22 +12835,22 @@
     <w:lsdException w:name="index 7" w:semiHidden="1" w:unhideWhenUsed="1"/>
     <w:lsdException w:name="index 8" w:semiHidden="1" w:unhideWhenUsed="1"/>
     <w:lsdException w:name="index 9" w:semiHidden="1" w:unhideWhenUsed="1"/>
-    <w:lsdException w:name="toc 1" w:semiHidden="1" w:uiPriority="39" w:unhideWhenUsed="1"/>
-    <w:lsdException w:name="toc 2" w:semiHidden="1" w:uiPriority="39" w:unhideWhenUsed="1"/>
-    <w:lsdException w:name="toc 3" w:semiHidden="1" w:uiPriority="39" w:unhideWhenUsed="1"/>
-    <w:lsdException w:name="toc 4" w:semiHidden="1" w:uiPriority="39" w:unhideWhenUsed="1"/>
-    <w:lsdException w:name="toc 5" w:semiHidden="1" w:uiPriority="39" w:unhideWhenUsed="1"/>
-    <w:lsdException w:name="toc 6" w:semiHidden="1" w:uiPriority="39" w:unhideWhenUsed="1"/>
-    <w:lsdException w:name="toc 7" w:semiHidden="1" w:uiPriority="39" w:unhideWhenUsed="1"/>
-    <w:lsdException w:name="toc 8" w:semiHidden="1" w:uiPriority="39" w:unhideWhenUsed="1"/>
-    <w:lsdException w:name="toc 9" w:semiHidden="1" w:uiPriority="39" w:unhideWhenUsed="1"/>
+    <w:lsdException w:name="toc 1" w:uiPriority="39" w:semiHidden="1" w:unhideWhenUsed="1"/>
+    <w:lsdException w:name="toc 2" w:uiPriority="39" w:semiHidden="1" w:unhideWhenUsed="1"/>
+    <w:lsdException w:name="toc 3" w:uiPriority="39" w:semiHidden="1" w:unhideWhenUsed="1"/>
+    <w:lsdException w:name="toc 4" w:uiPriority="39" w:semiHidden="1" w:unhideWhenUsed="1"/>
+    <w:lsdException w:name="toc 5" w:uiPriority="39" w:semiHidden="1" w:unhideWhenUsed="1"/>
+    <w:lsdException w:name="toc 6" w:uiPriority="39" w:semiHidden="1" w:unhideWhenUsed="1"/>
+    <w:lsdException w:name="toc 7" w:uiPriority="39" w:semiHidden="1" w:unhideWhenUsed="1"/>
+    <w:lsdException w:name="toc 8" w:uiPriority="39" w:semiHidden="1" w:unhideWhenUsed="1"/>
+    <w:lsdException w:name="toc 9" w:uiPriority="39" w:semiHidden="1" w:unhideWhenUsed="1"/>
     <w:lsdException w:name="Normal Indent" w:semiHidden="1" w:unhideWhenUsed="1"/>
     <w:lsdException w:name="footnote text" w:semiHidden="1" w:unhideWhenUsed="1"/>
     <w:lsdException w:name="annotation text" w:semiHidden="1" w:unhideWhenUsed="1"/>
     <w:lsdException w:name="header" w:semiHidden="1" w:unhideWhenUsed="1"/>
     <w:lsdException w:name="footer" w:semiHidden="1" w:unhideWhenUsed="1"/>
     <w:lsdException w:name="index heading" w:semiHidden="1" w:unhideWhenUsed="1"/>
-    <w:lsdException w:name="caption" w:semiHidden="1" w:uiPriority="35" w:unhideWhenUsed="1" w:qFormat="1"/>
+    <w:lsdException w:name="caption" w:uiPriority="35" w:semiHidden="1" w:unhideWhenUsed="1" w:qFormat="1"/>
     <w:lsdException w:name="table of figures" w:semiHidden="1" w:unhideWhenUsed="1"/>
     <w:lsdException w:name="envelope address" w:semiHidden="1" w:unhideWhenUsed="1"/>
     <w:lsdException w:name="envelope return" w:semiHidden="1" w:unhideWhenUsed="1"/>
@@ -12568,8 +12881,8 @@
     <w:lsdException w:name="Title" w:uiPriority="10" w:qFormat="1"/>
     <w:lsdException w:name="Closing" w:semiHidden="1" w:unhideWhenUsed="1"/>
     <w:lsdException w:name="Signature" w:semiHidden="1" w:unhideWhenUsed="1"/>
-    <w:lsdException w:name="Default Paragraph Font" w:semiHidden="1" w:uiPriority="1" w:unhideWhenUsed="1"/>
-    <w:lsdException w:name="Body Text" w:semiHidden="1" w:uiPriority="0" w:unhideWhenUsed="1"/>
+    <w:lsdException w:name="Default Paragraph Font" w:uiPriority="1" w:semiHidden="1" w:unhideWhenUsed="1"/>
+    <w:lsdException w:name="Body Text" w:uiPriority="0" w:semiHidden="1" w:unhideWhenUsed="1"/>
     <w:lsdException w:name="Body Text Indent" w:semiHidden="1" w:unhideWhenUsed="1"/>
     <w:lsdException w:name="List Continue" w:semiHidden="1" w:unhideWhenUsed="1"/>
     <w:lsdException w:name="List Continue 2" w:semiHidden="1" w:unhideWhenUsed="1"/>
@@ -12768,8 +13081,8 @@
     <w:lsdException w:name="Subtle Reference" w:uiPriority="31" w:qFormat="1"/>
     <w:lsdException w:name="Intense Reference" w:uiPriority="32" w:qFormat="1"/>
     <w:lsdException w:name="Book Title" w:uiPriority="33" w:qFormat="1"/>
-    <w:lsdException w:name="Bibliography" w:semiHidden="1" w:uiPriority="37" w:unhideWhenUsed="1"/>
-    <w:lsdException w:name="TOC Heading" w:semiHidden="1" w:uiPriority="39" w:unhideWhenUsed="1" w:qFormat="1"/>
+    <w:lsdException w:name="Bibliography" w:uiPriority="37" w:semiHidden="1" w:unhideWhenUsed="1"/>
+    <w:lsdException w:name="TOC Heading" w:uiPriority="39" w:semiHidden="1" w:unhideWhenUsed="1" w:qFormat="1"/>
     <w:lsdException w:name="Plain Table 1" w:uiPriority="41"/>
     <w:lsdException w:name="Plain Table 2" w:uiPriority="42"/>
     <w:lsdException w:name="Plain Table 3" w:uiPriority="43"/>
@@ -12880,7 +13193,7 @@
     <w:lsdException w:name="Unresolved Mention" w:semiHidden="1" w:unhideWhenUsed="1"/>
     <w:lsdException w:name="Smart Link" w:semiHidden="1" w:unhideWhenUsed="1"/>
   </w:latentStyles>
-  <w:style w:type="paragraph" w:default="1" w:styleId="Standaard">
+  <w:style w:type="paragraph" w:styleId="Standaard" w:default="1">
     <w:name w:val="Normal"/>
     <w:qFormat/>
   </w:style>
@@ -12899,7 +13212,7 @@
       <w:outlineLvl w:val="0"/>
     </w:pPr>
     <w:rPr>
-      <w:rFonts w:asciiTheme="majorHAnsi" w:eastAsiaTheme="majorEastAsia" w:hAnsiTheme="majorHAnsi" w:cstheme="majorBidi"/>
+      <w:rFonts w:asciiTheme="majorHAnsi" w:hAnsiTheme="majorHAnsi" w:eastAsiaTheme="majorEastAsia" w:cstheme="majorBidi"/>
       <w:color w:val="2F5496" w:themeColor="accent1" w:themeShade="BF"/>
       <w:sz w:val="32"/>
       <w:szCs w:val="32"/>
@@ -12921,7 +13234,7 @@
       <w:outlineLvl w:val="1"/>
     </w:pPr>
     <w:rPr>
-      <w:rFonts w:asciiTheme="majorHAnsi" w:eastAsiaTheme="majorEastAsia" w:hAnsiTheme="majorHAnsi" w:cstheme="majorBidi"/>
+      <w:rFonts w:asciiTheme="majorHAnsi" w:hAnsiTheme="majorHAnsi" w:eastAsiaTheme="majorEastAsia" w:cstheme="majorBidi"/>
       <w:color w:val="2F5496" w:themeColor="accent1" w:themeShade="BF"/>
       <w:sz w:val="26"/>
       <w:szCs w:val="26"/>
@@ -12943,17 +13256,17 @@
       <w:outlineLvl w:val="2"/>
     </w:pPr>
     <w:rPr>
-      <w:rFonts w:asciiTheme="majorHAnsi" w:eastAsiaTheme="majorEastAsia" w:hAnsiTheme="majorHAnsi" w:cstheme="majorBidi"/>
+      <w:rFonts w:asciiTheme="majorHAnsi" w:hAnsiTheme="majorHAnsi" w:eastAsiaTheme="majorEastAsia" w:cstheme="majorBidi"/>
       <w:color w:val="1F3763" w:themeColor="accent1" w:themeShade="7F"/>
     </w:rPr>
   </w:style>
-  <w:style w:type="character" w:default="1" w:styleId="Standaardalinea-lettertype">
+  <w:style w:type="character" w:styleId="Standaardalinea-lettertype" w:default="1">
     <w:name w:val="Default Paragraph Font"/>
     <w:uiPriority w:val="1"/>
     <w:semiHidden/>
     <w:unhideWhenUsed/>
   </w:style>
-  <w:style w:type="table" w:default="1" w:styleId="Standaardtabel">
+  <w:style w:type="table" w:styleId="Standaardtabel" w:default="1">
     <w:name w:val="Normal Table"/>
     <w:uiPriority w:val="99"/>
     <w:semiHidden/>
@@ -12968,7 +13281,7 @@
       </w:tblCellMar>
     </w:tblPr>
   </w:style>
-  <w:style w:type="numbering" w:default="1" w:styleId="Geenlijst">
+  <w:style w:type="numbering" w:styleId="Geenlijst" w:default="1">
     <w:name w:val="No List"/>
     <w:uiPriority w:val="99"/>
     <w:semiHidden/>
@@ -12987,7 +13300,7 @@
       <w:lang w:val="en-US" w:eastAsia="zh-CN"/>
     </w:rPr>
   </w:style>
-  <w:style w:type="character" w:customStyle="1" w:styleId="GeenafstandChar">
+  <w:style w:type="character" w:styleId="GeenafstandChar" w:customStyle="1">
     <w:name w:val="Geen afstand Char"/>
     <w:basedOn w:val="Standaardalinea-lettertype"/>
     <w:link w:val="Geenafstand"/>
@@ -13000,14 +13313,14 @@
       <w:lang w:val="en-US" w:eastAsia="zh-CN"/>
     </w:rPr>
   </w:style>
-  <w:style w:type="character" w:customStyle="1" w:styleId="Kop1Char">
+  <w:style w:type="character" w:styleId="Kop1Char" w:customStyle="1">
     <w:name w:val="Kop 1 Char"/>
     <w:basedOn w:val="Standaardalinea-lettertype"/>
     <w:link w:val="Kop1"/>
     <w:uiPriority w:val="9"/>
     <w:rsid w:val="004C1120"/>
     <w:rPr>
-      <w:rFonts w:asciiTheme="majorHAnsi" w:eastAsiaTheme="majorEastAsia" w:hAnsiTheme="majorHAnsi" w:cstheme="majorBidi"/>
+      <w:rFonts w:asciiTheme="majorHAnsi" w:hAnsiTheme="majorHAnsi" w:eastAsiaTheme="majorEastAsia" w:cstheme="majorBidi"/>
       <w:color w:val="2F5496" w:themeColor="accent1" w:themeShade="BF"/>
       <w:sz w:val="32"/>
       <w:szCs w:val="32"/>
@@ -13023,7 +13336,7 @@
       <w:spacing w:after="120" w:line="276" w:lineRule="auto"/>
     </w:pPr>
     <w:rPr>
-      <w:rFonts w:ascii="Arial" w:eastAsia="Times New Roman" w:hAnsi="Arial" w:cs="Arial"/>
+      <w:rFonts w:ascii="Arial" w:hAnsi="Arial" w:eastAsia="Times New Roman" w:cs="Arial"/>
       <w:bCs/>
       <w:snapToGrid w:val="0"/>
       <w:sz w:val="22"/>
@@ -13031,14 +13344,14 @@
       <w:lang w:eastAsia="nl-NL"/>
     </w:rPr>
   </w:style>
-  <w:style w:type="character" w:customStyle="1" w:styleId="PlattetekstChar">
+  <w:style w:type="character" w:styleId="PlattetekstChar" w:customStyle="1">
     <w:name w:val="Platte tekst Char"/>
     <w:basedOn w:val="Standaardalinea-lettertype"/>
     <w:link w:val="Plattetekst"/>
     <w:semiHidden/>
     <w:rsid w:val="004C1120"/>
     <w:rPr>
-      <w:rFonts w:ascii="Arial" w:eastAsia="Times New Roman" w:hAnsi="Arial" w:cs="Arial"/>
+      <w:rFonts w:ascii="Arial" w:hAnsi="Arial" w:eastAsia="Times New Roman" w:cs="Arial"/>
       <w:bCs/>
       <w:snapToGrid w:val="0"/>
       <w:sz w:val="22"/>
@@ -13060,7 +13373,7 @@
       </w:tabs>
     </w:pPr>
   </w:style>
-  <w:style w:type="character" w:customStyle="1" w:styleId="VoettekstChar">
+  <w:style w:type="character" w:styleId="VoettekstChar" w:customStyle="1">
     <w:name w:val="Voettekst Char"/>
     <w:basedOn w:val="Standaardalinea-lettertype"/>
     <w:link w:val="Voettekst"/>
@@ -13098,27 +13411,27 @@
       <w:shd w:val="clear" w:color="auto" w:fill="E1DFDD"/>
     </w:rPr>
   </w:style>
-  <w:style w:type="character" w:customStyle="1" w:styleId="Kop2Char">
+  <w:style w:type="character" w:styleId="Kop2Char" w:customStyle="1">
     <w:name w:val="Kop 2 Char"/>
     <w:basedOn w:val="Standaardalinea-lettertype"/>
     <w:link w:val="Kop2"/>
     <w:uiPriority w:val="9"/>
     <w:rsid w:val="009F13C1"/>
     <w:rPr>
-      <w:rFonts w:asciiTheme="majorHAnsi" w:eastAsiaTheme="majorEastAsia" w:hAnsiTheme="majorHAnsi" w:cstheme="majorBidi"/>
+      <w:rFonts w:asciiTheme="majorHAnsi" w:hAnsiTheme="majorHAnsi" w:eastAsiaTheme="majorEastAsia" w:cstheme="majorBidi"/>
       <w:color w:val="2F5496" w:themeColor="accent1" w:themeShade="BF"/>
       <w:sz w:val="26"/>
       <w:szCs w:val="26"/>
     </w:rPr>
   </w:style>
-  <w:style w:type="character" w:customStyle="1" w:styleId="Kop3Char">
+  <w:style w:type="character" w:styleId="Kop3Char" w:customStyle="1">
     <w:name w:val="Kop 3 Char"/>
     <w:basedOn w:val="Standaardalinea-lettertype"/>
     <w:link w:val="Kop3"/>
     <w:uiPriority w:val="9"/>
     <w:rsid w:val="009F13C1"/>
     <w:rPr>
-      <w:rFonts w:asciiTheme="majorHAnsi" w:eastAsiaTheme="majorEastAsia" w:hAnsiTheme="majorHAnsi" w:cstheme="majorBidi"/>
+      <w:rFonts w:asciiTheme="majorHAnsi" w:hAnsiTheme="majorHAnsi" w:eastAsiaTheme="majorEastAsia" w:cstheme="majorBidi"/>
       <w:color w:val="1F3763" w:themeColor="accent1" w:themeShade="7F"/>
     </w:rPr>
   </w:style>
@@ -13332,7 +13645,7 @@
       </w:tabs>
     </w:pPr>
   </w:style>
-  <w:style w:type="character" w:customStyle="1" w:styleId="KoptekstChar">
+  <w:style w:type="character" w:styleId="KoptekstChar" w:customStyle="1">
     <w:name w:val="Koptekst Char"/>
     <w:basedOn w:val="Standaardalinea-lettertype"/>
     <w:link w:val="Koptekst"/>
@@ -13402,7 +13715,7 @@
 </file>
 
 <file path=word/theme/theme1.xml><?xml version="1.0" encoding="utf-8"?>
-<a:theme xmlns:a="http://schemas.openxmlformats.org/drawingml/2006/main" name="Kantoorthema">
+<a:theme xmlns:a="http://schemas.openxmlformats.org/drawingml/2006/main" xmlns:thm15="http://schemas.microsoft.com/office/thememl/2012/main" name="Kantoorthema">
   <a:themeElements>
     <a:clrScheme name="Office">
       <a:dk1>
@@ -13708,10 +14021,6 @@
 </file>
 
 <file path=customXml/item2.xml><?xml version="1.0" encoding="utf-8"?>
-<b:Sources xmlns:b="http://schemas.openxmlformats.org/officeDocument/2006/bibliography" xmlns="http://schemas.openxmlformats.org/officeDocument/2006/bibliography" SelectedStyle="/APASixthEditionOfficeOnline.xsl" StyleName="APA" Version="6"/>
-</file>
-
-<file path=customXml/item3.xml><?xml version="1.0" encoding="utf-8"?>
 <p:properties xmlns:p="http://schemas.microsoft.com/office/2006/metadata/properties" xmlns:xsi="http://www.w3.org/2001/XMLSchema-instance" xmlns:pc="http://schemas.microsoft.com/office/infopath/2007/PartnerControls">
   <documentManagement>
     <lcf76f155ced4ddcb4097134ff3c332f xmlns="e7647ff1-e2f7-42a1-a68c-3c96587cf758">
@@ -13724,16 +14033,11 @@
 </p:properties>
 </file>
 
-<file path=customXml/item4.xml><?xml version="1.0" encoding="utf-8"?>
-<?mso-contentType ?>
-<FormTemplates xmlns="http://schemas.microsoft.com/sharepoint/v3/contenttype/forms">
-  <Display>DocumentLibraryForm</Display>
-  <Edit>DocumentLibraryForm</Edit>
-  <New>DocumentLibraryForm</New>
-</FormTemplates>
+<file path=customXml/item3.xml><?xml version="1.0" encoding="utf-8"?>
+<b:Sources xmlns:b="http://schemas.openxmlformats.org/officeDocument/2006/bibliography" xmlns="http://schemas.openxmlformats.org/officeDocument/2006/bibliography" SelectedStyle="/APASixthEditionOfficeOnline.xsl" StyleName="APA" Version="6"/>
 </file>
 
-<file path=customXml/item5.xml><?xml version="1.0" encoding="utf-8"?>
+<file path=customXml/item4.xml><?xml version="1.0" encoding="utf-8"?>
 <ct:contentTypeSchema xmlns:ct="http://schemas.microsoft.com/office/2006/metadata/contentType" xmlns:ma="http://schemas.microsoft.com/office/2006/metadata/properties/metaAttributes" ct:_="" ma:_="" ma:contentTypeName="Document" ma:contentTypeID="0x01010031DCE2413392E94399C66D8B3C6C85EE" ma:contentTypeVersion="21" ma:contentTypeDescription="Een nieuw document maken." ma:contentTypeScope="" ma:versionID="c70c6b4f91be13ad4630018d8666e43f">
   <xsd:schema xmlns:xsd="http://www.w3.org/2001/XMLSchema" xmlns:xs="http://www.w3.org/2001/XMLSchema" xmlns:p="http://schemas.microsoft.com/office/2006/metadata/properties" xmlns:ns1="http://schemas.microsoft.com/sharepoint/v3" xmlns:ns2="e7647ff1-e2f7-42a1-a68c-3c96587cf758" xmlns:ns3="7178be8b-d0ef-4995-97d9-396f4bad9a56" targetNamespace="http://schemas.microsoft.com/office/2006/metadata/properties" ma:root="true" ma:fieldsID="39e875ec1883f2edb370a4087288844f" ns1:_="" ns2:_="" ns3:_="">
     <xsd:import namespace="http://schemas.microsoft.com/sharepoint/v3"/>
@@ -13999,6 +14303,15 @@
 </ct:contentTypeSchema>
 </file>
 
+<file path=customXml/item5.xml><?xml version="1.0" encoding="utf-8"?>
+<?mso-contentType ?>
+<FormTemplates xmlns="http://schemas.microsoft.com/sharepoint/v3/contenttype/forms">
+  <Display>DocumentLibraryForm</Display>
+  <Edit>DocumentLibraryForm</Edit>
+  <New>DocumentLibraryForm</New>
+</FormTemplates>
+</file>
+
 <file path=customXml/itemProps1.xml><?xml version="1.0" encoding="utf-8"?>
 <ds:datastoreItem xmlns:ds="http://schemas.openxmlformats.org/officeDocument/2006/customXml" ds:itemID="{55AF091B-3C7A-41E3-B477-F2FDAA23CFDA}">
   <ds:schemaRefs>
@@ -14008,6 +14321,24 @@
 </file>
 
 <file path=customXml/itemProps2.xml><?xml version="1.0" encoding="utf-8"?>
+<ds:datastoreItem xmlns:ds="http://schemas.openxmlformats.org/officeDocument/2006/customXml" ds:itemID="{39975EC1-68E2-4563-87C0-8E61534283A7}">
+  <ds:schemaRefs>
+    <ds:schemaRef ds:uri="e7647ff1-e2f7-42a1-a68c-3c96587cf758"/>
+    <ds:schemaRef ds:uri="http://schemas.microsoft.com/office/2006/metadata/properties"/>
+    <ds:schemaRef ds:uri="http://purl.org/dc/terms/"/>
+    <ds:schemaRef ds:uri="http://schemas.microsoft.com/sharepoint/v3"/>
+    <ds:schemaRef ds:uri="http://purl.org/dc/elements/1.1/"/>
+    <ds:schemaRef ds:uri="http://schemas.microsoft.com/office/infopath/2007/PartnerControls"/>
+    <ds:schemaRef ds:uri="http://purl.org/dc/dcmitype/"/>
+    <ds:schemaRef ds:uri="http://schemas.microsoft.com/office/2006/documentManagement/types"/>
+    <ds:schemaRef ds:uri="http://schemas.openxmlformats.org/package/2006/metadata/core-properties"/>
+    <ds:schemaRef ds:uri="7178be8b-d0ef-4995-97d9-396f4bad9a56"/>
+    <ds:schemaRef ds:uri="http://www.w3.org/XML/1998/namespace"/>
+  </ds:schemaRefs>
+</ds:datastoreItem>
+</file>
+
+<file path=customXml/itemProps3.xml><?xml version="1.0" encoding="utf-8"?>
 <ds:datastoreItem xmlns:ds="http://schemas.openxmlformats.org/officeDocument/2006/customXml" ds:itemID="{EE0C5ACE-56E5-444C-9710-7F0A7B735242}">
   <ds:schemaRefs>
     <ds:schemaRef ds:uri="http://schemas.openxmlformats.org/officeDocument/2006/bibliography"/>
@@ -14015,26 +14346,7 @@
 </ds:datastoreItem>
 </file>
 
-<file path=customXml/itemProps3.xml><?xml version="1.0" encoding="utf-8"?>
-<ds:datastoreItem xmlns:ds="http://schemas.openxmlformats.org/officeDocument/2006/customXml" ds:itemID="{39975EC1-68E2-4563-87C0-8E61534283A7}">
-  <ds:schemaRefs>
-    <ds:schemaRef ds:uri="http://schemas.microsoft.com/office/2006/metadata/properties"/>
-    <ds:schemaRef ds:uri="http://schemas.microsoft.com/office/infopath/2007/PartnerControls"/>
-    <ds:schemaRef ds:uri="e7647ff1-e2f7-42a1-a68c-3c96587cf758"/>
-    <ds:schemaRef ds:uri="http://schemas.microsoft.com/sharepoint/v3"/>
-  </ds:schemaRefs>
-</ds:datastoreItem>
-</file>
-
 <file path=customXml/itemProps4.xml><?xml version="1.0" encoding="utf-8"?>
-<ds:datastoreItem xmlns:ds="http://schemas.openxmlformats.org/officeDocument/2006/customXml" ds:itemID="{4C462D46-1CAD-4F4E-8B94-7DCD7DBCA6BC}">
-  <ds:schemaRefs>
-    <ds:schemaRef ds:uri="http://schemas.microsoft.com/sharepoint/v3/contenttype/forms"/>
-  </ds:schemaRefs>
-</ds:datastoreItem>
-</file>
-
-<file path=customXml/itemProps5.xml><?xml version="1.0" encoding="utf-8"?>
 <ds:datastoreItem xmlns:ds="http://schemas.openxmlformats.org/officeDocument/2006/customXml" ds:itemID="{0471BD3E-D297-4FB8-B8C4-52E445F8B673}">
   <ds:schemaRefs>
     <ds:schemaRef ds:uri="http://schemas.microsoft.com/office/2006/metadata/contentType"/>
@@ -14054,6 +14366,14 @@
 </ds:datastoreItem>
 </file>
 
+<file path=customXml/itemProps5.xml><?xml version="1.0" encoding="utf-8"?>
+<ds:datastoreItem xmlns:ds="http://schemas.openxmlformats.org/officeDocument/2006/customXml" ds:itemID="{4C462D46-1CAD-4F4E-8B94-7DCD7DBCA6BC}">
+  <ds:schemaRefs>
+    <ds:schemaRef ds:uri="http://schemas.microsoft.com/sharepoint/v3/contenttype/forms"/>
+  </ds:schemaRefs>
+</ds:datastoreItem>
+</file>
+
 <file path=docMetadata/LabelInfo.xml><?xml version="1.0" encoding="utf-8"?>
 <clbl:labelList xmlns:clbl="http://schemas.microsoft.com/office/2020/mipLabelMetadata">
   <clbl:label id="{e36377b7-70c4-4493-a338-095918d327e9}" enabled="0" method="" siteId="{e36377b7-70c4-4493-a338-095918d327e9}" removed="1"/>

</xml_diff>

<commit_message>
Hopelijk werkt dit, haalt alle verkeerde veranderingen weg
</commit_message>
<xml_diff>
--- a/samenwerking/Samenwerkingscontract.docx
+++ b/samenwerking/Samenwerkingscontract.docx
@@ -1,6 +1,6 @@
 
 <file path=word/document.xml><?xml version="1.0" encoding="utf-8"?>
-<w:document xmlns:wpc="http://schemas.microsoft.com/office/word/2010/wordprocessingCanvas" xmlns:cx="http://schemas.microsoft.com/office/drawing/2014/chartex" xmlns:cx1="http://schemas.microsoft.com/office/drawing/2015/9/8/chartex" xmlns:cx2="http://schemas.microsoft.com/office/drawing/2015/10/21/chartex" xmlns:cx3="http://schemas.microsoft.com/office/drawing/2016/5/9/chartex" xmlns:cx4="http://schemas.microsoft.com/office/drawing/2016/5/10/chartex" xmlns:cx5="http://schemas.microsoft.com/office/drawing/2016/5/11/chartex" xmlns:cx6="http://schemas.microsoft.com/office/drawing/2016/5/12/chartex" xmlns:cx7="http://schemas.microsoft.com/office/drawing/2016/5/13/chartex" xmlns:cx8="http://schemas.microsoft.com/office/drawing/2016/5/14/chartex" xmlns:mc="http://schemas.openxmlformats.org/markup-compatibility/2006" xmlns:aink="http://schemas.microsoft.com/office/drawing/2016/ink" xmlns:am3d="http://schemas.microsoft.com/office/drawing/2017/model3d" xmlns:o="urn:schemas-microsoft-com:office:office" xmlns:oel="http://schemas.microsoft.com/office/2019/extlst" xmlns:r="http://schemas.openxmlformats.org/officeDocument/2006/relationships" xmlns:m="http://schemas.openxmlformats.org/officeDocument/2006/math" xmlns:v="urn:schemas-microsoft-com:vml" xmlns:wp14="http://schemas.microsoft.com/office/word/2010/wordprocessingDrawing" xmlns:wp="http://schemas.openxmlformats.org/drawingml/2006/wordprocessingDrawing" xmlns:w10="urn:schemas-microsoft-com:office:word" xmlns:w="http://schemas.openxmlformats.org/wordprocessingml/2006/main" xmlns:w14="http://schemas.microsoft.com/office/word/2010/wordml" xmlns:w15="http://schemas.microsoft.com/office/word/2012/wordml" xmlns:w16cex="http://schemas.microsoft.com/office/word/2018/wordml/cex" xmlns:w16cid="http://schemas.microsoft.com/office/word/2016/wordml/cid" xmlns:w16="http://schemas.microsoft.com/office/word/2018/wordml" xmlns:w16du="http://schemas.microsoft.com/office/word/2023/wordml/word16du" xmlns:w16sdtdh="http://schemas.microsoft.com/office/word/2020/wordml/sdtdatahash" xmlns:w16sdtfl="http://schemas.microsoft.com/office/word/2024/wordml/sdtformatlock" xmlns:w16se="http://schemas.microsoft.com/office/word/2015/wordml/symex" xmlns:wpg="http://schemas.microsoft.com/office/word/2010/wordprocessingGroup" xmlns:wpi="http://schemas.microsoft.com/office/word/2010/wordprocessingInk" xmlns:wne="http://schemas.microsoft.com/office/word/2006/wordml" xmlns:wps="http://schemas.microsoft.com/office/word/2010/wordprocessingShape" mc:Ignorable="w14 w15 w16se w16cid w16 w16cex w16sdtdh w16sdtfl w16du wp14">
+<w:document xmlns:wpc="http://schemas.microsoft.com/office/word/2010/wordprocessingCanvas" xmlns:cx="http://schemas.microsoft.com/office/drawing/2014/chartex" xmlns:cx1="http://schemas.microsoft.com/office/drawing/2015/9/8/chartex" xmlns:cx2="http://schemas.microsoft.com/office/drawing/2015/10/21/chartex" xmlns:cx3="http://schemas.microsoft.com/office/drawing/2016/5/9/chartex" xmlns:cx4="http://schemas.microsoft.com/office/drawing/2016/5/10/chartex" xmlns:cx5="http://schemas.microsoft.com/office/drawing/2016/5/11/chartex" xmlns:cx6="http://schemas.microsoft.com/office/drawing/2016/5/12/chartex" xmlns:cx7="http://schemas.microsoft.com/office/drawing/2016/5/13/chartex" xmlns:cx8="http://schemas.microsoft.com/office/drawing/2016/5/14/chartex" xmlns:mc="http://schemas.openxmlformats.org/markup-compatibility/2006" xmlns:aink="http://schemas.microsoft.com/office/drawing/2016/ink" xmlns:am3d="http://schemas.microsoft.com/office/drawing/2017/model3d" xmlns:o="urn:schemas-microsoft-com:office:office" xmlns:oel="http://schemas.microsoft.com/office/2019/extlst" xmlns:r="http://schemas.openxmlformats.org/officeDocument/2006/relationships" xmlns:m="http://schemas.openxmlformats.org/officeDocument/2006/math" xmlns:v="urn:schemas-microsoft-com:vml" xmlns:wp14="http://schemas.microsoft.com/office/word/2010/wordprocessingDrawing" xmlns:wp="http://schemas.openxmlformats.org/drawingml/2006/wordprocessingDrawing" xmlns:w10="urn:schemas-microsoft-com:office:word" xmlns:w="http://schemas.openxmlformats.org/wordprocessingml/2006/main" xmlns:w14="http://schemas.microsoft.com/office/word/2010/wordml" xmlns:w15="http://schemas.microsoft.com/office/word/2012/wordml" xmlns:w16cex="http://schemas.microsoft.com/office/word/2018/wordml/cex" xmlns:w16cid="http://schemas.microsoft.com/office/word/2016/wordml/cid" xmlns:w16="http://schemas.microsoft.com/office/word/2018/wordml" xmlns:w16du="http://schemas.microsoft.com/office/word/2023/wordml/word16du" xmlns:w16sdtdh="http://schemas.microsoft.com/office/word/2020/wordml/sdtdatahash" xmlns:w16sdtfl="http://schemas.microsoft.com/office/word/2024/wordml/sdtformatlock" xmlns:w16se="http://schemas.microsoft.com/office/word/2015/wordml/symex" xmlns:wpg="http://schemas.microsoft.com/office/word/2010/wordprocessingGroup" xmlns:wpi="http://schemas.microsoft.com/office/word/2010/wordprocessingInk" xmlns:wne="http://schemas.microsoft.com/office/word/2006/wordml" xmlns:wps="http://schemas.microsoft.com/office/word/2010/wordprocessingShape" xmlns:a="http://schemas.openxmlformats.org/drawingml/2006/main" xmlns:pic="http://schemas.openxmlformats.org/drawingml/2006/picture" xmlns:a14="http://schemas.microsoft.com/office/drawing/2010/main" mc:Ignorable="w14 w15 w16se w16cid w16 w16cex w16sdtdh w16sdtfl w16du wp14">
   <w:body>
     <w:p>
       <w:r>
@@ -15,11 +15,12 @@
           <w:docPartUnique/>
         </w:docPartObj>
       </w:sdtPr>
+      <w:sdtEndPr/>
       <w:sdtContent>
         <w:p>
           <w:pPr>
             <w:rPr>
-              <w:rFonts w:ascii="Times New Roman" w:eastAsia="Times New Roman" w:hAnsi="Times New Roman" w:cs="Times New Roman"/>
+              <w:rFonts w:ascii="Times New Roman" w:hAnsi="Times New Roman" w:eastAsia="Times New Roman" w:cs="Times New Roman"/>
               <w:lang w:eastAsia="nl-NL"/>
             </w:rPr>
           </w:pPr>
@@ -3456,7 +3457,7 @@
                                 </w:pPr>
                                 <w:r>
                                   <w:rPr>
-                                    <w:rFonts w:eastAsia="Calibri" w:hAnsi="Calibri" w:cs="Calibri"/>
+                                    <w:rFonts w:hAnsi="Calibri" w:eastAsia="Calibri" w:cs="Calibri"/>
                                     <w:b/>
                                     <w:color w:val="000000" w:themeColor="dark1"/>
                                   </w:rPr>
@@ -3464,7 +3465,7 @@
                                 </w:r>
                                 <w:r>
                                   <w:rPr>
-                                    <w:rFonts w:eastAsia="Calibri" w:hAnsi="Calibri" w:cs="Calibri"/>
+                                    <w:rFonts w:hAnsi="Calibri" w:eastAsia="Calibri" w:cs="Calibri"/>
                                     <w:b/>
                                     <w:color w:val="000000" w:themeColor="dark1"/>
                                   </w:rPr>
@@ -3472,11 +3473,18 @@
                                 </w:r>
                                 <w:r>
                                   <w:rPr>
-                                    <w:rFonts w:eastAsia="Calibri" w:hAnsi="Calibri" w:cs="Calibri"/>
+                                    <w:rFonts w:hAnsi="Calibri" w:eastAsia="Calibri" w:cs="Calibri"/>
                                     <w:b/>
                                     <w:color w:val="000000" w:themeColor="dark1"/>
                                   </w:rPr>
                                   <w:tab/>
+                                </w:r>
+                                <w:r>
+                                  <w:rPr>
+                                    <w:rFonts w:hAnsi="Calibri" w:eastAsia="Calibri" w:cs="Calibri"/>
+                                    <w:b/>
+                                    <w:color w:val="000000" w:themeColor="dark1"/>
+                                  </w:rPr>
                                   <w:t xml:space="preserve">: </w:t>
                                 </w:r>
                                 <w:r>
@@ -3495,7 +3503,7 @@
                                 </w:pPr>
                                 <w:r>
                                   <w:rPr>
-                                    <w:rFonts w:eastAsia="Calibri" w:hAnsi="Calibri" w:cs="Calibri"/>
+                                    <w:rFonts w:hAnsi="Calibri" w:eastAsia="Calibri" w:cs="Calibri"/>
                                     <w:b/>
                                     <w:color w:val="000000" w:themeColor="dark1"/>
                                   </w:rPr>
@@ -3503,7 +3511,7 @@
                                 </w:r>
                                 <w:r>
                                   <w:rPr>
-                                    <w:rFonts w:eastAsia="Calibri" w:hAnsi="Calibri" w:cs="Calibri"/>
+                                    <w:rFonts w:hAnsi="Calibri" w:eastAsia="Calibri" w:cs="Calibri"/>
                                     <w:b/>
                                     <w:color w:val="000000" w:themeColor="dark1"/>
                                   </w:rPr>
@@ -3511,7 +3519,7 @@
                                 </w:r>
                                 <w:r>
                                   <w:rPr>
-                                    <w:rFonts w:eastAsia="Calibri" w:hAnsi="Calibri" w:cs="Calibri"/>
+                                    <w:rFonts w:hAnsi="Calibri" w:eastAsia="Calibri" w:cs="Calibri"/>
                                     <w:b/>
                                     <w:color w:val="000000" w:themeColor="dark1"/>
                                   </w:rPr>
@@ -3530,7 +3538,7 @@
                                 </w:pPr>
                                 <w:r>
                                   <w:rPr>
-                                    <w:rFonts w:eastAsia="Calibri" w:hAnsi="Calibri" w:cs="Calibri"/>
+                                    <w:rFonts w:hAnsi="Calibri" w:eastAsia="Calibri" w:cs="Calibri"/>
                                     <w:b/>
                                     <w:color w:val="000000" w:themeColor="dark1"/>
                                   </w:rPr>
@@ -3541,6 +3549,8 @@
                                 </w:r>
                                 <w:r>
                                   <w:tab/>
+                                </w:r>
+                                <w:r>
                                   <w:t>:</w:t>
                                 </w:r>
                                 <w:r>
@@ -3566,7 +3576,7 @@
                                 </w:pPr>
                                 <w:r>
                                   <w:rPr>
-                                    <w:rFonts w:eastAsia="Calibri" w:hAnsi="Calibri" w:cs="Calibri"/>
+                                    <w:rFonts w:hAnsi="Calibri" w:eastAsia="Calibri" w:cs="Calibri"/>
                                     <w:b/>
                                     <w:color w:val="000000" w:themeColor="dark1"/>
                                   </w:rPr>
@@ -3592,6 +3602,12 @@
                                     <w:bCs/>
                                   </w:rPr>
                                   <w:tab/>
+                                </w:r>
+                                <w:r>
+                                  <w:rPr>
+                                    <w:b/>
+                                    <w:bCs/>
+                                  </w:rPr>
                                   <w:t xml:space="preserve">: </w:t>
                                 </w:r>
                                 <w:r>
@@ -3622,7 +3638,7 @@
                                 </w:pPr>
                                 <w:r>
                                   <w:rPr>
-                                    <w:rFonts w:eastAsia="Calibri" w:hAnsi="Calibri" w:cs="Calibri"/>
+                                    <w:rFonts w:hAnsi="Calibri" w:eastAsia="Calibri" w:cs="Calibri"/>
                                     <w:b/>
                                     <w:color w:val="000000" w:themeColor="dark1"/>
                                   </w:rPr>
@@ -3633,16 +3649,12 @@
                                 </w:r>
                                 <w:r>
                                   <w:tab/>
+                                </w:r>
+                                <w:r>
                                   <w:t xml:space="preserve">: </w:t>
                                 </w:r>
                                 <w:r>
-                                  <w:t>&lt;</w:t>
-                                </w:r>
-                                <w:r>
-                                  <w:t>Jan</w:t>
-                                </w:r>
-                                <w:r>
-                                  <w:t>&gt;</w:t>
+                                  <w:t>&lt;naam docent&gt;</w:t>
                                 </w:r>
                                 <w:r>
                                   <w:t xml:space="preserve"> </w:t>
@@ -3654,7 +3666,7 @@
                                 </w:pPr>
                                 <w:r>
                                   <w:rPr>
-                                    <w:rFonts w:eastAsia="Calibri" w:hAnsi="Calibri" w:cs="Calibri"/>
+                                    <w:rFonts w:hAnsi="Calibri" w:eastAsia="Calibri" w:cs="Calibri"/>
                                     <w:b/>
                                     <w:color w:val="000000" w:themeColor="dark1"/>
                                   </w:rPr>
@@ -3693,7 +3705,7 @@
                                 </w:pPr>
                                 <w:r>
                                   <w:rPr>
-                                    <w:rFonts w:eastAsia="Calibri" w:hAnsi="Calibri" w:cs="Calibri"/>
+                                    <w:rFonts w:hAnsi="Calibri" w:eastAsia="Calibri" w:cs="Calibri"/>
                                     <w:b/>
                                     <w:color w:val="000000" w:themeColor="dark1"/>
                                   </w:rPr>
@@ -3701,7 +3713,7 @@
                                 </w:r>
                                 <w:r>
                                   <w:rPr>
-                                    <w:rFonts w:eastAsia="Calibri" w:hAnsi="Calibri" w:cs="Calibri"/>
+                                    <w:rFonts w:hAnsi="Calibri" w:eastAsia="Calibri" w:cs="Calibri"/>
                                     <w:b/>
                                     <w:color w:val="000000" w:themeColor="dark1"/>
                                   </w:rPr>
@@ -3709,16 +3721,23 @@
                                 </w:r>
                                 <w:r>
                                   <w:rPr>
-                                    <w:rFonts w:eastAsia="Calibri" w:hAnsi="Calibri" w:cs="Calibri"/>
+                                    <w:rFonts w:hAnsi="Calibri" w:eastAsia="Calibri" w:cs="Calibri"/>
                                     <w:b/>
                                     <w:color w:val="000000" w:themeColor="dark1"/>
                                   </w:rPr>
                                   <w:tab/>
+                                </w:r>
+                                <w:r>
+                                  <w:rPr>
+                                    <w:rFonts w:hAnsi="Calibri" w:eastAsia="Calibri" w:cs="Calibri"/>
+                                    <w:b/>
+                                    <w:color w:val="000000" w:themeColor="dark1"/>
+                                  </w:rPr>
                                   <w:t xml:space="preserve">: </w:t>
                                 </w:r>
                                 <w:r>
                                   <w:rPr>
-                                    <w:rFonts w:eastAsia="Calibri" w:hAnsi="Calibri" w:cs="Calibri"/>
+                                    <w:rFonts w:hAnsi="Calibri" w:eastAsia="Calibri" w:cs="Calibri"/>
                                     <w:b/>
                                     <w:color w:val="000000" w:themeColor="dark1"/>
                                   </w:rPr>
@@ -3726,7 +3745,7 @@
                                 </w:r>
                                 <w:r>
                                   <w:rPr>
-                                    <w:rFonts w:eastAsia="Calibri" w:hAnsi="Calibri" w:cs="Calibri"/>
+                                    <w:rFonts w:hAnsi="Calibri" w:eastAsia="Calibri" w:cs="Calibri"/>
                                     <w:b/>
                                     <w:color w:val="000000" w:themeColor="dark1"/>
                                   </w:rPr>
@@ -3748,7 +3767,7 @@
                                 </w:r>
                                 <w:r>
                                   <w:rPr>
-                                    <w:rFonts w:eastAsia="Calibri" w:hAnsi="Calibri" w:cs="Calibri"/>
+                                    <w:rFonts w:hAnsi="Calibri" w:eastAsia="Calibri" w:cs="Calibri"/>
                                     <w:b/>
                                     <w:color w:val="000000" w:themeColor="dark1"/>
                                   </w:rPr>
@@ -3764,28 +3783,28 @@
                                 </w:pPr>
                                 <w:r>
                                   <w:rPr>
-                                    <w:rFonts w:eastAsia="Calibri" w:hAnsi="Calibri" w:cs="Calibri"/>
+                                    <w:rFonts w:hAnsi="Calibri" w:eastAsia="Calibri" w:cs="Calibri"/>
                                     <w:color w:val="000000" w:themeColor="dark1"/>
                                   </w:rPr>
                                   <w:tab/>
                                 </w:r>
                                 <w:r>
                                   <w:rPr>
-                                    <w:rFonts w:eastAsia="Calibri" w:hAnsi="Calibri" w:cs="Calibri"/>
+                                    <w:rFonts w:hAnsi="Calibri" w:eastAsia="Calibri" w:cs="Calibri"/>
                                     <w:color w:val="000000" w:themeColor="dark1"/>
                                   </w:rPr>
                                   <w:tab/>
                                 </w:r>
                                 <w:r>
                                   <w:rPr>
-                                    <w:rFonts w:eastAsia="Calibri" w:hAnsi="Calibri" w:cs="Calibri"/>
+                                    <w:rFonts w:hAnsi="Calibri" w:eastAsia="Calibri" w:cs="Calibri"/>
                                     <w:color w:val="000000" w:themeColor="dark1"/>
                                   </w:rPr>
                                   <w:tab/>
                                 </w:r>
                                 <w:r>
                                   <w:rPr>
-                                    <w:rFonts w:eastAsia="Calibri" w:hAnsi="Calibri" w:cs="Calibri"/>
+                                    <w:rFonts w:hAnsi="Calibri" w:eastAsia="Calibri" w:cs="Calibri"/>
                                     <w:color w:val="000000" w:themeColor="dark1"/>
                                   </w:rPr>
                                   <w:t xml:space="preserve">  </w:t>
@@ -3830,7 +3849,7 @@
                                 </w:pPr>
                                 <w:r>
                                   <w:rPr>
-                                    <w:rFonts w:eastAsia="Calibri" w:hAnsi="Calibri" w:cs="Calibri"/>
+                                    <w:rFonts w:hAnsi="Calibri" w:eastAsia="Calibri" w:cs="Calibri"/>
                                     <w:color w:val="000000" w:themeColor="dark1"/>
                                     <w:lang w:val="en-US"/>
                                   </w:rPr>
@@ -3838,7 +3857,7 @@
                                 </w:r>
                                 <w:r>
                                   <w:rPr>
-                                    <w:rFonts w:eastAsia="Calibri" w:hAnsi="Calibri" w:cs="Calibri"/>
+                                    <w:rFonts w:hAnsi="Calibri" w:eastAsia="Calibri" w:cs="Calibri"/>
                                     <w:color w:val="000000" w:themeColor="dark1"/>
                                     <w:lang w:val="en-US"/>
                                   </w:rPr>
@@ -3846,11 +3865,18 @@
                                 </w:r>
                                 <w:r>
                                   <w:rPr>
-                                    <w:rFonts w:eastAsia="Calibri" w:hAnsi="Calibri" w:cs="Calibri"/>
+                                    <w:rFonts w:hAnsi="Calibri" w:eastAsia="Calibri" w:cs="Calibri"/>
                                     <w:color w:val="000000" w:themeColor="dark1"/>
                                     <w:lang w:val="en-US"/>
                                   </w:rPr>
                                   <w:tab/>
+                                </w:r>
+                                <w:r>
+                                  <w:rPr>
+                                    <w:rFonts w:hAnsi="Calibri" w:eastAsia="Calibri" w:cs="Calibri"/>
+                                    <w:color w:val="000000" w:themeColor="dark1"/>
+                                    <w:lang w:val="en-US"/>
+                                  </w:rPr>
                                   <w:t xml:space="preserve">  </w:t>
                                 </w:r>
                                 <w:r>
@@ -3887,7 +3913,7 @@
                                 </w:pPr>
                                 <w:r>
                                   <w:rPr>
-                                    <w:rFonts w:eastAsia="Calibri" w:hAnsi="Calibri" w:cs="Calibri"/>
+                                    <w:rFonts w:hAnsi="Calibri" w:eastAsia="Calibri" w:cs="Calibri"/>
                                     <w:color w:val="000000" w:themeColor="dark1"/>
                                     <w:lang w:val="en-US"/>
                                   </w:rPr>
@@ -3895,7 +3921,7 @@
                                 </w:r>
                                 <w:r>
                                   <w:rPr>
-                                    <w:rFonts w:eastAsia="Calibri" w:hAnsi="Calibri" w:cs="Calibri"/>
+                                    <w:rFonts w:hAnsi="Calibri" w:eastAsia="Calibri" w:cs="Calibri"/>
                                     <w:color w:val="000000" w:themeColor="dark1"/>
                                     <w:lang w:val="en-US"/>
                                   </w:rPr>
@@ -3903,11 +3929,18 @@
                                 </w:r>
                                 <w:r>
                                   <w:rPr>
-                                    <w:rFonts w:eastAsia="Calibri" w:hAnsi="Calibri" w:cs="Calibri"/>
+                                    <w:rFonts w:hAnsi="Calibri" w:eastAsia="Calibri" w:cs="Calibri"/>
                                     <w:color w:val="000000" w:themeColor="dark1"/>
                                     <w:lang w:val="en-US"/>
                                   </w:rPr>
                                   <w:tab/>
+                                </w:r>
+                                <w:r>
+                                  <w:rPr>
+                                    <w:rFonts w:hAnsi="Calibri" w:eastAsia="Calibri" w:cs="Calibri"/>
+                                    <w:color w:val="000000" w:themeColor="dark1"/>
+                                    <w:lang w:val="en-US"/>
+                                  </w:rPr>
                                   <w:t xml:space="preserve">  </w:t>
                                 </w:r>
                                 <w:r>
@@ -3950,7 +3983,7 @@
                                 </w:pPr>
                                 <w:r>
                                   <w:rPr>
-                                    <w:rFonts w:eastAsia="Calibri" w:hAnsi="Calibri" w:cs="Calibri"/>
+                                    <w:rFonts w:hAnsi="Calibri" w:eastAsia="Calibri" w:cs="Calibri"/>
                                     <w:color w:val="000000" w:themeColor="dark1"/>
                                     <w:lang w:val="en-US"/>
                                   </w:rPr>
@@ -3958,7 +3991,7 @@
                                 </w:r>
                                 <w:r>
                                   <w:rPr>
-                                    <w:rFonts w:eastAsia="Calibri" w:hAnsi="Calibri" w:cs="Calibri"/>
+                                    <w:rFonts w:hAnsi="Calibri" w:eastAsia="Calibri" w:cs="Calibri"/>
                                     <w:color w:val="000000" w:themeColor="dark1"/>
                                     <w:lang w:val="en-US"/>
                                   </w:rPr>
@@ -3966,7 +3999,7 @@
                                 </w:r>
                                 <w:r>
                                   <w:rPr>
-                                    <w:rFonts w:eastAsia="Calibri" w:hAnsi="Calibri" w:cs="Calibri"/>
+                                    <w:rFonts w:hAnsi="Calibri" w:eastAsia="Calibri" w:cs="Calibri"/>
                                     <w:color w:val="000000" w:themeColor="dark1"/>
                                     <w:lang w:val="en-US"/>
                                   </w:rPr>
@@ -4007,6 +4040,11 @@
                                     <w:lang w:val="en-US"/>
                                   </w:rPr>
                                   <w:tab/>
+                                </w:r>
+                                <w:r>
+                                  <w:rPr>
+                                    <w:lang w:val="en-US"/>
+                                  </w:rPr>
                                   <w:t xml:space="preserve">  </w:t>
                                 </w:r>
                               </w:p>
@@ -4019,7 +4057,7 @@
                                 </w:pPr>
                                 <w:r>
                                   <w:rPr>
-                                    <w:rFonts w:eastAsia="Calibri" w:hAnsi="Calibri" w:cs="Calibri"/>
+                                    <w:rFonts w:hAnsi="Calibri" w:eastAsia="Calibri" w:cs="Calibri"/>
                                     <w:color w:val="000000" w:themeColor="dark1"/>
                                     <w:lang w:val="en-US"/>
                                   </w:rPr>
@@ -4027,11 +4065,18 @@
                                 </w:r>
                                 <w:r>
                                   <w:rPr>
-                                    <w:rFonts w:eastAsia="Calibri" w:hAnsi="Calibri" w:cs="Calibri"/>
+                                    <w:rFonts w:hAnsi="Calibri" w:eastAsia="Calibri" w:cs="Calibri"/>
                                     <w:color w:val="000000" w:themeColor="dark1"/>
                                     <w:lang w:val="en-US"/>
                                   </w:rPr>
                                   <w:tab/>
+                                </w:r>
+                                <w:r>
+                                  <w:rPr>
+                                    <w:rFonts w:hAnsi="Calibri" w:eastAsia="Calibri" w:cs="Calibri"/>
+                                    <w:color w:val="000000" w:themeColor="dark1"/>
+                                    <w:lang w:val="en-US"/>
+                                  </w:rPr>
                                   <w:t xml:space="preserve">  </w:t>
                                 </w:r>
                               </w:p>
@@ -4053,8 +4098,8 @@
                 </w:drawing>
               </mc:Choice>
               <mc:Fallback>
-                <w:pict>
-                  <v:rect w14:anchorId="5E2F5DD8" id="Tekstvak 33" o:spid="_x0000_s1026" style="position:absolute;margin-left:232.2pt;margin-top:0;width:283.4pt;height:193.2pt;z-index:251658242;visibility:visible;mso-wrap-style:square;mso-width-percent:0;mso-height-percent:0;mso-wrap-distance-left:9pt;mso-wrap-distance-top:0;mso-wrap-distance-right:9pt;mso-wrap-distance-bottom:0;mso-position-horizontal:right;mso-position-horizontal-relative:margin;mso-position-vertical:bottom;mso-position-vertical-relative:margin;mso-width-percent:0;mso-height-percent:0;mso-width-relative:page;mso-height-relative:margin;v-text-anchor:bottom" o:gfxdata="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" filled="f" stroked="f" strokeweight=".5pt">
+                <w:pict w14:anchorId="4B8BF100">
+                  <v:rect id="Tekstvak 33" style="position:absolute;margin-left:232.2pt;margin-top:0;width:283.4pt;height:193.2pt;z-index:251658242;visibility:visible;mso-wrap-style:square;mso-width-percent:0;mso-height-percent:0;mso-wrap-distance-left:9pt;mso-wrap-distance-top:0;mso-wrap-distance-right:9pt;mso-wrap-distance-bottom:0;mso-position-horizontal:right;mso-position-horizontal-relative:margin;mso-position-vertical:bottom;mso-position-vertical-relative:margin;mso-width-percent:0;mso-height-percent:0;mso-width-relative:page;mso-height-relative:margin;v-text-anchor:bottom" o:spid="_x0000_s1026" filled="f" stroked="f" strokeweight=".5pt" w14:anchorId="5E2F5DD8" o:gfxdata="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">
                     <v:textbox inset="0,0,0,0">
                       <w:txbxContent>
                         <w:p>
@@ -4063,7 +4108,7 @@
                           </w:pPr>
                           <w:r>
                             <w:rPr>
-                              <w:rFonts w:eastAsia="Calibri" w:hAnsi="Calibri" w:cs="Calibri"/>
+                              <w:rFonts w:hAnsi="Calibri" w:eastAsia="Calibri" w:cs="Calibri"/>
                               <w:b/>
                               <w:color w:val="000000" w:themeColor="dark1"/>
                             </w:rPr>
@@ -4071,7 +4116,7 @@
                           </w:r>
                           <w:r>
                             <w:rPr>
-                              <w:rFonts w:eastAsia="Calibri" w:hAnsi="Calibri" w:cs="Calibri"/>
+                              <w:rFonts w:hAnsi="Calibri" w:eastAsia="Calibri" w:cs="Calibri"/>
                               <w:b/>
                               <w:color w:val="000000" w:themeColor="dark1"/>
                             </w:rPr>
@@ -4079,11 +4124,18 @@
                           </w:r>
                           <w:r>
                             <w:rPr>
-                              <w:rFonts w:eastAsia="Calibri" w:hAnsi="Calibri" w:cs="Calibri"/>
+                              <w:rFonts w:hAnsi="Calibri" w:eastAsia="Calibri" w:cs="Calibri"/>
                               <w:b/>
                               <w:color w:val="000000" w:themeColor="dark1"/>
                             </w:rPr>
                             <w:tab/>
+                          </w:r>
+                          <w:r>
+                            <w:rPr>
+                              <w:rFonts w:hAnsi="Calibri" w:eastAsia="Calibri" w:cs="Calibri"/>
+                              <w:b/>
+                              <w:color w:val="000000" w:themeColor="dark1"/>
+                            </w:rPr>
                             <w:t xml:space="preserve">: </w:t>
                           </w:r>
                           <w:r>
@@ -4102,7 +4154,7 @@
                           </w:pPr>
                           <w:r>
                             <w:rPr>
-                              <w:rFonts w:eastAsia="Calibri" w:hAnsi="Calibri" w:cs="Calibri"/>
+                              <w:rFonts w:hAnsi="Calibri" w:eastAsia="Calibri" w:cs="Calibri"/>
                               <w:b/>
                               <w:color w:val="000000" w:themeColor="dark1"/>
                             </w:rPr>
@@ -4110,7 +4162,7 @@
                           </w:r>
                           <w:r>
                             <w:rPr>
-                              <w:rFonts w:eastAsia="Calibri" w:hAnsi="Calibri" w:cs="Calibri"/>
+                              <w:rFonts w:hAnsi="Calibri" w:eastAsia="Calibri" w:cs="Calibri"/>
                               <w:b/>
                               <w:color w:val="000000" w:themeColor="dark1"/>
                             </w:rPr>
@@ -4118,7 +4170,7 @@
                           </w:r>
                           <w:r>
                             <w:rPr>
-                              <w:rFonts w:eastAsia="Calibri" w:hAnsi="Calibri" w:cs="Calibri"/>
+                              <w:rFonts w:hAnsi="Calibri" w:eastAsia="Calibri" w:cs="Calibri"/>
                               <w:b/>
                               <w:color w:val="000000" w:themeColor="dark1"/>
                             </w:rPr>
@@ -4137,7 +4189,7 @@
                           </w:pPr>
                           <w:r>
                             <w:rPr>
-                              <w:rFonts w:eastAsia="Calibri" w:hAnsi="Calibri" w:cs="Calibri"/>
+                              <w:rFonts w:hAnsi="Calibri" w:eastAsia="Calibri" w:cs="Calibri"/>
                               <w:b/>
                               <w:color w:val="000000" w:themeColor="dark1"/>
                             </w:rPr>
@@ -4148,6 +4200,8 @@
                           </w:r>
                           <w:r>
                             <w:tab/>
+                          </w:r>
+                          <w:r>
                             <w:t>:</w:t>
                           </w:r>
                           <w:r>
@@ -4173,7 +4227,7 @@
                           </w:pPr>
                           <w:r>
                             <w:rPr>
-                              <w:rFonts w:eastAsia="Calibri" w:hAnsi="Calibri" w:cs="Calibri"/>
+                              <w:rFonts w:hAnsi="Calibri" w:eastAsia="Calibri" w:cs="Calibri"/>
                               <w:b/>
                               <w:color w:val="000000" w:themeColor="dark1"/>
                             </w:rPr>
@@ -4199,6 +4253,12 @@
                               <w:bCs/>
                             </w:rPr>
                             <w:tab/>
+                          </w:r>
+                          <w:r>
+                            <w:rPr>
+                              <w:b/>
+                              <w:bCs/>
+                            </w:rPr>
                             <w:t xml:space="preserve">: </w:t>
                           </w:r>
                           <w:r>
@@ -4229,7 +4289,7 @@
                           </w:pPr>
                           <w:r>
                             <w:rPr>
-                              <w:rFonts w:eastAsia="Calibri" w:hAnsi="Calibri" w:cs="Calibri"/>
+                              <w:rFonts w:hAnsi="Calibri" w:eastAsia="Calibri" w:cs="Calibri"/>
                               <w:b/>
                               <w:color w:val="000000" w:themeColor="dark1"/>
                             </w:rPr>
@@ -4240,16 +4300,12 @@
                           </w:r>
                           <w:r>
                             <w:tab/>
+                          </w:r>
+                          <w:r>
                             <w:t xml:space="preserve">: </w:t>
                           </w:r>
                           <w:r>
-                            <w:t>&lt;</w:t>
-                          </w:r>
-                          <w:r>
-                            <w:t>Jan</w:t>
-                          </w:r>
-                          <w:r>
-                            <w:t>&gt;</w:t>
+                            <w:t>&lt;naam docent&gt;</w:t>
                           </w:r>
                           <w:r>
                             <w:t xml:space="preserve"> </w:t>
@@ -4261,7 +4317,7 @@
                           </w:pPr>
                           <w:r>
                             <w:rPr>
-                              <w:rFonts w:eastAsia="Calibri" w:hAnsi="Calibri" w:cs="Calibri"/>
+                              <w:rFonts w:hAnsi="Calibri" w:eastAsia="Calibri" w:cs="Calibri"/>
                               <w:b/>
                               <w:color w:val="000000" w:themeColor="dark1"/>
                             </w:rPr>
@@ -4300,7 +4356,7 @@
                           </w:pPr>
                           <w:r>
                             <w:rPr>
-                              <w:rFonts w:eastAsia="Calibri" w:hAnsi="Calibri" w:cs="Calibri"/>
+                              <w:rFonts w:hAnsi="Calibri" w:eastAsia="Calibri" w:cs="Calibri"/>
                               <w:b/>
                               <w:color w:val="000000" w:themeColor="dark1"/>
                             </w:rPr>
@@ -4308,7 +4364,7 @@
                           </w:r>
                           <w:r>
                             <w:rPr>
-                              <w:rFonts w:eastAsia="Calibri" w:hAnsi="Calibri" w:cs="Calibri"/>
+                              <w:rFonts w:hAnsi="Calibri" w:eastAsia="Calibri" w:cs="Calibri"/>
                               <w:b/>
                               <w:color w:val="000000" w:themeColor="dark1"/>
                             </w:rPr>
@@ -4316,16 +4372,23 @@
                           </w:r>
                           <w:r>
                             <w:rPr>
-                              <w:rFonts w:eastAsia="Calibri" w:hAnsi="Calibri" w:cs="Calibri"/>
+                              <w:rFonts w:hAnsi="Calibri" w:eastAsia="Calibri" w:cs="Calibri"/>
                               <w:b/>
                               <w:color w:val="000000" w:themeColor="dark1"/>
                             </w:rPr>
                             <w:tab/>
+                          </w:r>
+                          <w:r>
+                            <w:rPr>
+                              <w:rFonts w:hAnsi="Calibri" w:eastAsia="Calibri" w:cs="Calibri"/>
+                              <w:b/>
+                              <w:color w:val="000000" w:themeColor="dark1"/>
+                            </w:rPr>
                             <w:t xml:space="preserve">: </w:t>
                           </w:r>
                           <w:r>
                             <w:rPr>
-                              <w:rFonts w:eastAsia="Calibri" w:hAnsi="Calibri" w:cs="Calibri"/>
+                              <w:rFonts w:hAnsi="Calibri" w:eastAsia="Calibri" w:cs="Calibri"/>
                               <w:b/>
                               <w:color w:val="000000" w:themeColor="dark1"/>
                             </w:rPr>
@@ -4333,7 +4396,7 @@
                           </w:r>
                           <w:r>
                             <w:rPr>
-                              <w:rFonts w:eastAsia="Calibri" w:hAnsi="Calibri" w:cs="Calibri"/>
+                              <w:rFonts w:hAnsi="Calibri" w:eastAsia="Calibri" w:cs="Calibri"/>
                               <w:b/>
                               <w:color w:val="000000" w:themeColor="dark1"/>
                             </w:rPr>
@@ -4355,7 +4418,7 @@
                           </w:r>
                           <w:r>
                             <w:rPr>
-                              <w:rFonts w:eastAsia="Calibri" w:hAnsi="Calibri" w:cs="Calibri"/>
+                              <w:rFonts w:hAnsi="Calibri" w:eastAsia="Calibri" w:cs="Calibri"/>
                               <w:b/>
                               <w:color w:val="000000" w:themeColor="dark1"/>
                             </w:rPr>
@@ -4371,28 +4434,28 @@
                           </w:pPr>
                           <w:r>
                             <w:rPr>
-                              <w:rFonts w:eastAsia="Calibri" w:hAnsi="Calibri" w:cs="Calibri"/>
+                              <w:rFonts w:hAnsi="Calibri" w:eastAsia="Calibri" w:cs="Calibri"/>
                               <w:color w:val="000000" w:themeColor="dark1"/>
                             </w:rPr>
                             <w:tab/>
                           </w:r>
                           <w:r>
                             <w:rPr>
-                              <w:rFonts w:eastAsia="Calibri" w:hAnsi="Calibri" w:cs="Calibri"/>
+                              <w:rFonts w:hAnsi="Calibri" w:eastAsia="Calibri" w:cs="Calibri"/>
                               <w:color w:val="000000" w:themeColor="dark1"/>
                             </w:rPr>
                             <w:tab/>
                           </w:r>
                           <w:r>
                             <w:rPr>
-                              <w:rFonts w:eastAsia="Calibri" w:hAnsi="Calibri" w:cs="Calibri"/>
+                              <w:rFonts w:hAnsi="Calibri" w:eastAsia="Calibri" w:cs="Calibri"/>
                               <w:color w:val="000000" w:themeColor="dark1"/>
                             </w:rPr>
                             <w:tab/>
                           </w:r>
                           <w:r>
                             <w:rPr>
-                              <w:rFonts w:eastAsia="Calibri" w:hAnsi="Calibri" w:cs="Calibri"/>
+                              <w:rFonts w:hAnsi="Calibri" w:eastAsia="Calibri" w:cs="Calibri"/>
                               <w:color w:val="000000" w:themeColor="dark1"/>
                             </w:rPr>
                             <w:t xml:space="preserve">  </w:t>
@@ -4437,7 +4500,7 @@
                           </w:pPr>
                           <w:r>
                             <w:rPr>
-                              <w:rFonts w:eastAsia="Calibri" w:hAnsi="Calibri" w:cs="Calibri"/>
+                              <w:rFonts w:hAnsi="Calibri" w:eastAsia="Calibri" w:cs="Calibri"/>
                               <w:color w:val="000000" w:themeColor="dark1"/>
                               <w:lang w:val="en-US"/>
                             </w:rPr>
@@ -4445,7 +4508,7 @@
                           </w:r>
                           <w:r>
                             <w:rPr>
-                              <w:rFonts w:eastAsia="Calibri" w:hAnsi="Calibri" w:cs="Calibri"/>
+                              <w:rFonts w:hAnsi="Calibri" w:eastAsia="Calibri" w:cs="Calibri"/>
                               <w:color w:val="000000" w:themeColor="dark1"/>
                               <w:lang w:val="en-US"/>
                             </w:rPr>
@@ -4453,11 +4516,18 @@
                           </w:r>
                           <w:r>
                             <w:rPr>
-                              <w:rFonts w:eastAsia="Calibri" w:hAnsi="Calibri" w:cs="Calibri"/>
+                              <w:rFonts w:hAnsi="Calibri" w:eastAsia="Calibri" w:cs="Calibri"/>
                               <w:color w:val="000000" w:themeColor="dark1"/>
                               <w:lang w:val="en-US"/>
                             </w:rPr>
                             <w:tab/>
+                          </w:r>
+                          <w:r>
+                            <w:rPr>
+                              <w:rFonts w:hAnsi="Calibri" w:eastAsia="Calibri" w:cs="Calibri"/>
+                              <w:color w:val="000000" w:themeColor="dark1"/>
+                              <w:lang w:val="en-US"/>
+                            </w:rPr>
                             <w:t xml:space="preserve">  </w:t>
                           </w:r>
                           <w:r>
@@ -4494,7 +4564,7 @@
                           </w:pPr>
                           <w:r>
                             <w:rPr>
-                              <w:rFonts w:eastAsia="Calibri" w:hAnsi="Calibri" w:cs="Calibri"/>
+                              <w:rFonts w:hAnsi="Calibri" w:eastAsia="Calibri" w:cs="Calibri"/>
                               <w:color w:val="000000" w:themeColor="dark1"/>
                               <w:lang w:val="en-US"/>
                             </w:rPr>
@@ -4502,7 +4572,7 @@
                           </w:r>
                           <w:r>
                             <w:rPr>
-                              <w:rFonts w:eastAsia="Calibri" w:hAnsi="Calibri" w:cs="Calibri"/>
+                              <w:rFonts w:hAnsi="Calibri" w:eastAsia="Calibri" w:cs="Calibri"/>
                               <w:color w:val="000000" w:themeColor="dark1"/>
                               <w:lang w:val="en-US"/>
                             </w:rPr>
@@ -4510,11 +4580,18 @@
                           </w:r>
                           <w:r>
                             <w:rPr>
-                              <w:rFonts w:eastAsia="Calibri" w:hAnsi="Calibri" w:cs="Calibri"/>
+                              <w:rFonts w:hAnsi="Calibri" w:eastAsia="Calibri" w:cs="Calibri"/>
                               <w:color w:val="000000" w:themeColor="dark1"/>
                               <w:lang w:val="en-US"/>
                             </w:rPr>
                             <w:tab/>
+                          </w:r>
+                          <w:r>
+                            <w:rPr>
+                              <w:rFonts w:hAnsi="Calibri" w:eastAsia="Calibri" w:cs="Calibri"/>
+                              <w:color w:val="000000" w:themeColor="dark1"/>
+                              <w:lang w:val="en-US"/>
+                            </w:rPr>
                             <w:t xml:space="preserve">  </w:t>
                           </w:r>
                           <w:r>
@@ -4557,7 +4634,7 @@
                           </w:pPr>
                           <w:r>
                             <w:rPr>
-                              <w:rFonts w:eastAsia="Calibri" w:hAnsi="Calibri" w:cs="Calibri"/>
+                              <w:rFonts w:hAnsi="Calibri" w:eastAsia="Calibri" w:cs="Calibri"/>
                               <w:color w:val="000000" w:themeColor="dark1"/>
                               <w:lang w:val="en-US"/>
                             </w:rPr>
@@ -4565,7 +4642,7 @@
                           </w:r>
                           <w:r>
                             <w:rPr>
-                              <w:rFonts w:eastAsia="Calibri" w:hAnsi="Calibri" w:cs="Calibri"/>
+                              <w:rFonts w:hAnsi="Calibri" w:eastAsia="Calibri" w:cs="Calibri"/>
                               <w:color w:val="000000" w:themeColor="dark1"/>
                               <w:lang w:val="en-US"/>
                             </w:rPr>
@@ -4573,7 +4650,7 @@
                           </w:r>
                           <w:r>
                             <w:rPr>
-                              <w:rFonts w:eastAsia="Calibri" w:hAnsi="Calibri" w:cs="Calibri"/>
+                              <w:rFonts w:hAnsi="Calibri" w:eastAsia="Calibri" w:cs="Calibri"/>
                               <w:color w:val="000000" w:themeColor="dark1"/>
                               <w:lang w:val="en-US"/>
                             </w:rPr>
@@ -4614,6 +4691,11 @@
                               <w:lang w:val="en-US"/>
                             </w:rPr>
                             <w:tab/>
+                          </w:r>
+                          <w:r>
+                            <w:rPr>
+                              <w:lang w:val="en-US"/>
+                            </w:rPr>
                             <w:t xml:space="preserve">  </w:t>
                           </w:r>
                         </w:p>
@@ -4626,7 +4708,7 @@
                           </w:pPr>
                           <w:r>
                             <w:rPr>
-                              <w:rFonts w:eastAsia="Calibri" w:hAnsi="Calibri" w:cs="Calibri"/>
+                              <w:rFonts w:hAnsi="Calibri" w:eastAsia="Calibri" w:cs="Calibri"/>
                               <w:color w:val="000000" w:themeColor="dark1"/>
                               <w:lang w:val="en-US"/>
                             </w:rPr>
@@ -4634,11 +4716,18 @@
                           </w:r>
                           <w:r>
                             <w:rPr>
-                              <w:rFonts w:eastAsia="Calibri" w:hAnsi="Calibri" w:cs="Calibri"/>
+                              <w:rFonts w:hAnsi="Calibri" w:eastAsia="Calibri" w:cs="Calibri"/>
                               <w:color w:val="000000" w:themeColor="dark1"/>
                               <w:lang w:val="en-US"/>
                             </w:rPr>
                             <w:tab/>
+                          </w:r>
+                          <w:r>
+                            <w:rPr>
+                              <w:rFonts w:hAnsi="Calibri" w:eastAsia="Calibri" w:cs="Calibri"/>
+                              <w:color w:val="000000" w:themeColor="dark1"/>
+                              <w:lang w:val="en-US"/>
+                            </w:rPr>
                             <w:t xml:space="preserve">  </w:t>
                           </w:r>
                         </w:p>
@@ -4652,7 +4741,7 @@
           </w:r>
           <w:r>
             <w:rPr>
-              <w:rFonts w:ascii="Times New Roman" w:eastAsia="Times New Roman" w:hAnsi="Times New Roman" w:cs="Times New Roman"/>
+              <w:rFonts w:ascii="Times New Roman" w:hAnsi="Times New Roman" w:eastAsia="Times New Roman" w:cs="Times New Roman"/>
               <w:noProof/>
               <w:lang w:eastAsia="nl-NL"/>
             </w:rPr>
@@ -4792,7 +4881,7 @@
                                 <w:pPr>
                                   <w:pStyle w:val="Geenafstand"/>
                                   <w:rPr>
-                                    <w:rFonts w:asciiTheme="majorHAnsi" w:eastAsiaTheme="majorEastAsia" w:hAnsiTheme="majorHAnsi" w:cstheme="majorBidi"/>
+                                    <w:rFonts w:asciiTheme="majorHAnsi" w:hAnsiTheme="majorHAnsi" w:eastAsiaTheme="majorEastAsia" w:cstheme="majorBidi"/>
                                     <w:color w:val="262626" w:themeColor="text1" w:themeTint="D9"/>
                                     <w:sz w:val="72"/>
                                     <w:lang w:val="nl-NL"/>
@@ -4801,7 +4890,7 @@
                                 <w:sdt>
                                   <w:sdtPr>
                                     <w:rPr>
-                                      <w:rFonts w:asciiTheme="majorHAnsi" w:eastAsiaTheme="majorEastAsia" w:hAnsiTheme="majorHAnsi" w:cstheme="majorBidi"/>
+                                      <w:rFonts w:asciiTheme="majorHAnsi" w:hAnsiTheme="majorHAnsi" w:eastAsiaTheme="majorEastAsia" w:cstheme="majorBidi"/>
                                       <w:b/>
                                       <w:bCs/>
                                       <w:sz w:val="56"/>
@@ -4813,10 +4902,11 @@
                                     <w:dataBinding w:prefixMappings="xmlns:ns0='http://purl.org/dc/elements/1.1/' xmlns:ns1='http://schemas.openxmlformats.org/package/2006/metadata/core-properties' " w:xpath="/ns1:coreProperties[1]/ns0:title[1]" w:storeItemID="{6C3C8BC8-F283-45AE-878A-BAB7291924A1}"/>
                                     <w:text/>
                                   </w:sdtPr>
+                                  <w:sdtEndPr/>
                                   <w:sdtContent>
                                     <w:r>
                                       <w:rPr>
-                                        <w:rFonts w:asciiTheme="majorHAnsi" w:eastAsiaTheme="majorEastAsia" w:hAnsiTheme="majorHAnsi" w:cstheme="majorBidi"/>
+                                        <w:rFonts w:asciiTheme="majorHAnsi" w:hAnsiTheme="majorHAnsi" w:eastAsiaTheme="majorEastAsia" w:cstheme="majorBidi"/>
                                         <w:b/>
                                         <w:bCs/>
                                         <w:sz w:val="56"/>
@@ -4826,7 +4916,7 @@
                                     </w:r>
                                     <w:r>
                                       <w:rPr>
-                                        <w:rFonts w:asciiTheme="majorHAnsi" w:eastAsiaTheme="majorEastAsia" w:hAnsiTheme="majorHAnsi" w:cstheme="majorBidi"/>
+                                        <w:rFonts w:asciiTheme="majorHAnsi" w:hAnsiTheme="majorHAnsi" w:eastAsiaTheme="majorEastAsia" w:cstheme="majorBidi"/>
                                         <w:b/>
                                         <w:bCs/>
                                         <w:sz w:val="56"/>
@@ -4861,6 +4951,7 @@
                                     <w:dataBinding w:prefixMappings="xmlns:ns0='http://purl.org/dc/elements/1.1/' xmlns:ns1='http://schemas.openxmlformats.org/package/2006/metadata/core-properties' " w:xpath="/ns1:coreProperties[1]/ns0:subject[1]" w:storeItemID="{6C3C8BC8-F283-45AE-878A-BAB7291924A1}"/>
                                     <w:text/>
                                   </w:sdtPr>
+                                  <w:sdtEndPr/>
                                   <w:sdtContent>
                                     <w:r>
                                       <w:rPr>
@@ -4896,19 +4987,19 @@
                 </w:drawing>
               </mc:Choice>
               <mc:Fallback>
-                <w:pict>
-                  <v:shapetype w14:anchorId="35C9EC4E" id="_x0000_t202" coordsize="21600,21600" o:spt="202" path="m,l,21600r21600,l21600,xe">
+                <w:pict w14:anchorId="789DD852">
+                  <v:shapetype id="_x0000_t202" coordsize="21600,21600" o:spt="202" path="m,l,21600r21600,l21600,xe" w14:anchorId="35C9EC4E">
                     <v:stroke joinstyle="miter"/>
                     <v:path gradientshapeok="t" o:connecttype="rect"/>
                   </v:shapetype>
-                  <v:shape id="Tekstvak 1" o:spid="_x0000_s1027" type="#_x0000_t202" style="position:absolute;margin-left:308.8pt;margin-top:120.65pt;width:5in;height:194.15pt;z-index:251658241;visibility:visible;mso-wrap-style:square;mso-width-percent:0;mso-height-percent:0;mso-wrap-distance-left:9pt;mso-wrap-distance-top:0;mso-wrap-distance-right:9pt;mso-wrap-distance-bottom:0;mso-position-horizontal:right;mso-position-horizontal-relative:margin;mso-position-vertical:absolute;mso-position-vertical-relative:page;mso-width-percent:0;mso-height-percent:0;mso-width-relative:page;mso-height-relative:margin;v-text-anchor:top" o:gfxdata="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" filled="f" stroked="f" strokeweight=".5pt">
+                  <v:shape id="Tekstvak 1" style="position:absolute;margin-left:308.8pt;margin-top:120.65pt;width:5in;height:194.15pt;z-index:251658241;visibility:visible;mso-wrap-style:square;mso-width-percent:0;mso-height-percent:0;mso-wrap-distance-left:9pt;mso-wrap-distance-top:0;mso-wrap-distance-right:9pt;mso-wrap-distance-bottom:0;mso-position-horizontal:right;mso-position-horizontal-relative:margin;mso-position-vertical:absolute;mso-position-vertical-relative:page;mso-width-percent:0;mso-height-percent:0;mso-width-relative:page;mso-height-relative:margin;v-text-anchor:top" o:spid="_x0000_s1027" filled="f" stroked="f" strokeweight=".5pt" type="#_x0000_t202" o:gfxdata="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">
                     <v:textbox inset="0,0,0,0">
                       <w:txbxContent>
                         <w:p>
                           <w:pPr>
-                            <w:pStyle w:val="NoSpacing"/>
+                            <w:pStyle w:val="Geenafstand"/>
                             <w:rPr>
-                              <w:rFonts w:asciiTheme="majorHAnsi" w:eastAsiaTheme="majorEastAsia" w:hAnsiTheme="majorHAnsi" w:cstheme="majorBidi"/>
+                              <w:rFonts w:asciiTheme="majorHAnsi" w:hAnsiTheme="majorHAnsi" w:eastAsiaTheme="majorEastAsia" w:cstheme="majorBidi"/>
                               <w:color w:val="262626" w:themeColor="text1" w:themeTint="D9"/>
                               <w:sz w:val="72"/>
                               <w:lang w:val="nl-NL"/>
@@ -4916,8 +5007,9 @@
                           </w:pPr>
                           <w:sdt>
                             <w:sdtPr>
+                              <w:id w:val="1107747358"/>
                               <w:rPr>
-                                <w:rFonts w:asciiTheme="majorHAnsi" w:eastAsiaTheme="majorEastAsia" w:hAnsiTheme="majorHAnsi" w:cstheme="majorBidi"/>
+                                <w:rFonts w:asciiTheme="majorHAnsi" w:hAnsiTheme="majorHAnsi" w:eastAsiaTheme="majorEastAsia" w:cstheme="majorBidi"/>
                                 <w:b/>
                                 <w:bCs/>
                                 <w:sz w:val="56"/>
@@ -4931,10 +5023,9 @@
                             </w:sdtPr>
                             <w:sdtEndPr/>
                             <w:sdtContent>
-                              <w:proofErr w:type="spellStart"/>
                               <w:r>
                                 <w:rPr>
-                                  <w:rFonts w:asciiTheme="majorHAnsi" w:eastAsiaTheme="majorEastAsia" w:hAnsiTheme="majorHAnsi" w:cstheme="majorBidi"/>
+                                  <w:rFonts w:asciiTheme="majorHAnsi" w:hAnsiTheme="majorHAnsi" w:eastAsiaTheme="majorEastAsia" w:cstheme="majorBidi"/>
                                   <w:b/>
                                   <w:bCs/>
                                   <w:sz w:val="56"/>
@@ -4944,7 +5035,7 @@
                               </w:r>
                               <w:r>
                                 <w:rPr>
-                                  <w:rFonts w:asciiTheme="majorHAnsi" w:eastAsiaTheme="majorEastAsia" w:hAnsiTheme="majorHAnsi" w:cstheme="majorBidi"/>
+                                  <w:rFonts w:asciiTheme="majorHAnsi" w:hAnsiTheme="majorHAnsi" w:eastAsiaTheme="majorEastAsia" w:cstheme="majorBidi"/>
                                   <w:b/>
                                   <w:bCs/>
                                   <w:sz w:val="56"/>
@@ -4952,7 +5043,6 @@
                                 </w:rPr>
                                 <w:t>overeenkomst</w:t>
                               </w:r>
-                              <w:proofErr w:type="spellEnd"/>
                             </w:sdtContent>
                           </w:sdt>
                         </w:p>
@@ -4967,6 +5057,7 @@
                           </w:pPr>
                           <w:sdt>
                             <w:sdtPr>
+                              <w:id w:val="1752125255"/>
                               <w:rPr>
                                 <w:b/>
                                 <w:bCs/>
@@ -5011,8 +5102,13 @@
     </w:sdt>
     <w:sdt>
       <w:sdtPr>
-        <w:rPr>
-          <w:rFonts w:asciiTheme="minorHAnsi" w:eastAsiaTheme="minorEastAsia" w:hAnsiTheme="minorHAnsi" w:cstheme="minorBidi"/>
+        <w:id w:val="-80759529"/>
+        <w:docPartObj>
+          <w:docPartGallery w:val="Table of Contents"/>
+          <w:docPartUnique/>
+        </w:docPartObj>
+        <w:rPr>
+          <w:rFonts w:ascii="Calibri" w:hAnsi="Calibri" w:eastAsia="" w:cs="" w:asciiTheme="minorAscii" w:hAnsiTheme="minorAscii" w:eastAsiaTheme="minorEastAsia" w:cstheme="minorBidi"/>
           <w:b w:val="0"/>
           <w:bCs w:val="0"/>
           <w:color w:val="auto"/>
@@ -5020,12 +5116,18 @@
           <w:szCs w:val="24"/>
           <w:lang w:eastAsia="en-US"/>
         </w:rPr>
-        <w:id w:val="-80759529"/>
-        <w:docPartObj>
-          <w:docPartGallery w:val="Table of Contents"/>
-          <w:docPartUnique/>
-        </w:docPartObj>
       </w:sdtPr>
+      <w:sdtEndPr>
+        <w:rPr>
+          <w:rFonts w:ascii="Calibri" w:hAnsi="Calibri" w:eastAsia="" w:cs="" w:asciiTheme="minorAscii" w:hAnsiTheme="minorAscii" w:eastAsiaTheme="minorEastAsia" w:cstheme="minorBidi"/>
+          <w:b w:val="0"/>
+          <w:bCs w:val="0"/>
+          <w:color w:val="auto"/>
+          <w:sz w:val="24"/>
+          <w:szCs w:val="24"/>
+          <w:lang w:eastAsia="en-US"/>
+        </w:rPr>
+      </w:sdtEndPr>
       <w:sdtContent>
         <w:p>
           <w:pPr>
@@ -5060,7 +5162,7 @@
           <w:r>
             <w:fldChar w:fldCharType="separate"/>
           </w:r>
-          <w:hyperlink w:anchor="_Toc112160743" w:history="1">
+          <w:hyperlink w:history="1" w:anchor="_Toc112160743">
             <w:r>
               <w:rPr>
                 <w:rStyle w:val="Hyperlink"/>
@@ -5134,7 +5236,7 @@
               <w:lang w:eastAsia="nl-NL"/>
             </w:rPr>
           </w:pPr>
-          <w:hyperlink w:anchor="_Toc112160744" w:history="1">
+          <w:hyperlink w:history="1" w:anchor="_Toc112160744">
             <w:r>
               <w:rPr>
                 <w:rStyle w:val="Hyperlink"/>
@@ -5208,7 +5310,7 @@
               <w:lang w:eastAsia="nl-NL"/>
             </w:rPr>
           </w:pPr>
-          <w:hyperlink w:anchor="_Toc112160745" w:history="1">
+          <w:hyperlink w:history="1" w:anchor="_Toc112160745">
             <w:r>
               <w:rPr>
                 <w:rStyle w:val="Hyperlink"/>
@@ -5282,7 +5384,7 @@
               <w:lang w:eastAsia="nl-NL"/>
             </w:rPr>
           </w:pPr>
-          <w:hyperlink w:anchor="_Toc112160746" w:history="1">
+          <w:hyperlink w:history="1" w:anchor="_Toc112160746">
             <w:r>
               <w:rPr>
                 <w:rStyle w:val="Hyperlink"/>
@@ -5356,7 +5458,7 @@
               <w:lang w:eastAsia="nl-NL"/>
             </w:rPr>
           </w:pPr>
-          <w:hyperlink w:anchor="_Toc112160747" w:history="1">
+          <w:hyperlink w:history="1" w:anchor="_Toc112160747">
             <w:r>
               <w:rPr>
                 <w:rStyle w:val="Hyperlink"/>
@@ -5430,7 +5532,7 @@
               <w:lang w:eastAsia="nl-NL"/>
             </w:rPr>
           </w:pPr>
-          <w:hyperlink w:anchor="_Toc112160748" w:history="1">
+          <w:hyperlink w:history="1" w:anchor="_Toc112160748">
             <w:r>
               <w:rPr>
                 <w:rStyle w:val="Hyperlink"/>
@@ -5504,7 +5606,7 @@
               <w:lang w:eastAsia="nl-NL"/>
             </w:rPr>
           </w:pPr>
-          <w:hyperlink w:anchor="_Toc112160749" w:history="1">
+          <w:hyperlink w:history="1" w:anchor="_Toc112160749">
             <w:r>
               <w:rPr>
                 <w:rStyle w:val="Hyperlink"/>
@@ -5578,7 +5680,7 @@
               <w:lang w:eastAsia="nl-NL"/>
             </w:rPr>
           </w:pPr>
-          <w:hyperlink w:anchor="_Toc112160750" w:history="1">
+          <w:hyperlink w:history="1" w:anchor="_Toc112160750">
             <w:r>
               <w:rPr>
                 <w:rStyle w:val="Hyperlink"/>
@@ -5652,7 +5754,7 @@
               <w:lang w:eastAsia="nl-NL"/>
             </w:rPr>
           </w:pPr>
-          <w:hyperlink w:anchor="_Toc112160751" w:history="1">
+          <w:hyperlink w:history="1" w:anchor="_Toc112160751">
             <w:r>
               <w:rPr>
                 <w:rStyle w:val="Hyperlink"/>
@@ -5726,7 +5828,7 @@
               <w:lang w:eastAsia="nl-NL"/>
             </w:rPr>
           </w:pPr>
-          <w:hyperlink w:anchor="_Toc112160752" w:history="1">
+          <w:hyperlink w:history="1" w:anchor="_Toc112160752">
             <w:r>
               <w:rPr>
                 <w:rStyle w:val="Hyperlink"/>
@@ -5800,7 +5902,7 @@
               <w:lang w:eastAsia="nl-NL"/>
             </w:rPr>
           </w:pPr>
-          <w:hyperlink w:anchor="_Toc112160753" w:history="1">
+          <w:hyperlink w:history="1" w:anchor="_Toc112160753">
             <w:r>
               <w:rPr>
                 <w:rStyle w:val="Hyperlink"/>
@@ -5874,7 +5976,7 @@
               <w:lang w:eastAsia="nl-NL"/>
             </w:rPr>
           </w:pPr>
-          <w:hyperlink w:anchor="_Toc112160754" w:history="1">
+          <w:hyperlink w:history="1" w:anchor="_Toc112160754">
             <w:r>
               <w:rPr>
                 <w:rStyle w:val="Hyperlink"/>
@@ -5948,7 +6050,7 @@
               <w:lang w:eastAsia="nl-NL"/>
             </w:rPr>
           </w:pPr>
-          <w:hyperlink w:anchor="_Toc112160755" w:history="1">
+          <w:hyperlink w:history="1" w:anchor="_Toc112160755">
             <w:r>
               <w:rPr>
                 <w:rStyle w:val="Hyperlink"/>
@@ -6022,7 +6124,7 @@
               <w:lang w:eastAsia="nl-NL"/>
             </w:rPr>
           </w:pPr>
-          <w:hyperlink w:anchor="_Toc112160756" w:history="1">
+          <w:hyperlink w:history="1" w:anchor="_Toc112160756">
             <w:r>
               <w:rPr>
                 <w:rStyle w:val="Hyperlink"/>
@@ -6096,7 +6198,7 @@
               <w:lang w:eastAsia="nl-NL"/>
             </w:rPr>
           </w:pPr>
-          <w:hyperlink w:anchor="_Toc112160757" w:history="1">
+          <w:hyperlink w:history="1" w:anchor="_Toc112160757">
             <w:r>
               <w:rPr>
                 <w:rStyle w:val="Hyperlink"/>
@@ -6393,9 +6495,9 @@
           <w:szCs w:val="22"/>
         </w:rPr>
       </w:pPr>
-      <w:bookmarkStart w:id="0" w:name="_Toc8574263"/>
-      <w:bookmarkStart w:id="1" w:name="_Toc56196921"/>
-      <w:bookmarkStart w:id="2" w:name="_Toc112160743"/>
+      <w:bookmarkStart w:name="_Toc8574263" w:id="0"/>
+      <w:bookmarkStart w:name="_Toc56196921" w:id="1"/>
+      <w:bookmarkStart w:name="_Toc112160743" w:id="2"/>
       <w:r>
         <w:rPr>
           <w:rFonts w:asciiTheme="minorHAnsi" w:hAnsiTheme="minorHAnsi"/>
@@ -6404,7 +6506,6 @@
           <w:sz w:val="28"/>
           <w:szCs w:val="22"/>
         </w:rPr>
-        <w:lastRenderedPageBreak/>
         <w:t>H</w:t>
       </w:r>
       <w:r>
@@ -6604,6 +6705,12 @@
           <w:lang w:val="nl-NL"/>
         </w:rPr>
         <w:tab/>
+      </w:r>
+      <w:r>
+        <w:rPr>
+          <w:rFonts w:cstheme="minorHAnsi"/>
+          <w:lang w:val="nl-NL"/>
+        </w:rPr>
         <w:t xml:space="preserve">: </w:t>
       </w:r>
       <w:r>
@@ -6753,6 +6860,11 @@
           <w:lang w:val="nl-NL"/>
         </w:rPr>
         <w:tab/>
+      </w:r>
+      <w:r>
+        <w:rPr>
+          <w:lang w:val="nl-NL"/>
+        </w:rPr>
         <w:t>: 1208441</w:t>
       </w:r>
     </w:p>
@@ -6775,6 +6887,11 @@
           <w:lang w:val="nl-NL"/>
         </w:rPr>
         <w:tab/>
+      </w:r>
+      <w:r>
+        <w:rPr>
+          <w:lang w:val="nl-NL"/>
+        </w:rPr>
         <w:t xml:space="preserve">: </w:t>
       </w:r>
       <w:r>
@@ -6812,17 +6929,21 @@
       <w:pPr>
         <w:pStyle w:val="Geenafstand"/>
       </w:pPr>
+      <w:proofErr w:type="spellStart"/>
       <w:r>
         <w:rPr>
           <w:b/>
         </w:rPr>
         <w:t>Emailadres</w:t>
       </w:r>
+      <w:proofErr w:type="spellEnd"/>
       <w:r>
         <w:tab/>
       </w:r>
       <w:r>
         <w:tab/>
+      </w:r>
+      <w:r>
         <w:t>:</w:t>
       </w:r>
       <w:r>
@@ -6842,14 +6963,18 @@
       <w:pPr>
         <w:pStyle w:val="Geenafstand"/>
       </w:pPr>
+      <w:proofErr w:type="spellStart"/>
       <w:r>
         <w:rPr>
           <w:b/>
         </w:rPr>
         <w:t>Telefoonnummer</w:t>
       </w:r>
+      <w:proofErr w:type="spellEnd"/>
       <w:r>
         <w:tab/>
+      </w:r>
+      <w:r>
         <w:t xml:space="preserve">: </w:t>
       </w:r>
       <w:r>
@@ -6967,6 +7092,12 @@
           <w:lang w:val="nl-NL"/>
         </w:rPr>
         <w:tab/>
+      </w:r>
+      <w:r>
+        <w:rPr>
+          <w:rFonts w:cstheme="minorHAnsi"/>
+          <w:lang w:val="nl-NL"/>
+        </w:rPr>
         <w:t xml:space="preserve">: </w:t>
       </w:r>
       <w:r>
@@ -6983,17 +7114,21 @@
           <w:rFonts w:cstheme="minorHAnsi"/>
         </w:rPr>
       </w:pPr>
+      <w:proofErr w:type="spellStart"/>
       <w:r>
         <w:rPr>
           <w:b/>
         </w:rPr>
         <w:t>Emailadres</w:t>
       </w:r>
+      <w:proofErr w:type="spellEnd"/>
       <w:r>
         <w:tab/>
       </w:r>
       <w:r>
         <w:tab/>
+      </w:r>
+      <w:r>
         <w:t>:</w:t>
       </w:r>
       <w:r>
@@ -7004,14 +7139,18 @@
       <w:pPr>
         <w:pStyle w:val="Geenafstand"/>
       </w:pPr>
+      <w:proofErr w:type="spellStart"/>
       <w:r>
         <w:rPr>
           <w:b/>
         </w:rPr>
         <w:t>Telefoonnummer</w:t>
       </w:r>
+      <w:proofErr w:type="spellEnd"/>
       <w:r>
         <w:tab/>
+      </w:r>
+      <w:r>
         <w:t>:</w:t>
       </w:r>
       <w:r>
@@ -7126,6 +7265,12 @@
           <w:lang w:val="nl-NL"/>
         </w:rPr>
         <w:tab/>
+      </w:r>
+      <w:r>
+        <w:rPr>
+          <w:rFonts w:cstheme="minorHAnsi"/>
+          <w:lang w:val="nl-NL"/>
+        </w:rPr>
         <w:t xml:space="preserve">: </w:t>
       </w:r>
       <w:r>
@@ -7161,6 +7306,7 @@
       <w:pPr>
         <w:pStyle w:val="Geenafstand"/>
       </w:pPr>
+      <w:proofErr w:type="spellStart"/>
       <w:r>
         <w:rPr>
           <w:b/>
@@ -7168,11 +7314,14 @@
         </w:rPr>
         <w:t>Emailadres</w:t>
       </w:r>
+      <w:proofErr w:type="spellEnd"/>
       <w:r>
         <w:tab/>
       </w:r>
       <w:r>
         <w:tab/>
+      </w:r>
+      <w:r>
         <w:t>:</w:t>
       </w:r>
       <w:r>
@@ -7243,151 +7392,156 @@
       <w:pPr>
         <w:pStyle w:val="Geenafstand"/>
         <w:rPr>
-          <w:rFonts w:cstheme="minorHAnsi"/>
-          <w:lang w:val="nl-NL"/>
-        </w:rPr>
-      </w:pPr>
-      <w:r>
-        <w:rPr>
-          <w:rFonts w:cstheme="minorHAnsi"/>
-          <w:b/>
+          <w:rFonts w:cs="Calibri" w:cstheme="minorAscii"/>
+          <w:lang w:val="nl-NL"/>
+        </w:rPr>
+      </w:pPr>
+      <w:r>
+        <w:rPr>
+          <w:rFonts w:cs="Calibri" w:cstheme="minorAscii"/>
+          <w:b w:val="1"/>
+          <w:bCs w:val="1"/>
           <w:lang w:val="nl-NL"/>
         </w:rPr>
         <w:t>Naam</w:t>
       </w:r>
       <w:r>
-        <w:rPr>
-          <w:rFonts w:cstheme="minorHAnsi"/>
-          <w:b/>
-          <w:lang w:val="nl-NL"/>
-        </w:rPr>
         <w:tab/>
       </w:r>
       <w:r>
-        <w:rPr>
-          <w:rFonts w:cstheme="minorHAnsi"/>
-          <w:lang w:val="nl-NL"/>
-        </w:rPr>
         <w:tab/>
       </w:r>
       <w:r>
-        <w:rPr>
-          <w:rFonts w:cstheme="minorHAnsi"/>
-          <w:lang w:val="nl-NL"/>
-        </w:rPr>
         <w:tab/>
+      </w:r>
+      <w:r>
+        <w:rPr>
+          <w:rFonts w:cs="Calibri" w:cstheme="minorAscii"/>
+          <w:lang w:val="nl-NL"/>
+        </w:rPr>
         <w:t xml:space="preserve">: </w:t>
       </w:r>
       <w:r>
         <w:rPr>
-          <w:rFonts w:cstheme="minorHAnsi"/>
-          <w:lang w:val="nl-NL"/>
-        </w:rPr>
-        <w:t>-</w:t>
-      </w:r>
-    </w:p>
-    <w:p>
-      <w:pPr>
-        <w:pStyle w:val="Geenafstand"/>
-        <w:rPr>
-          <w:rFonts w:cstheme="minorHAnsi"/>
-          <w:lang w:val="nl-NL"/>
-        </w:rPr>
-      </w:pPr>
-      <w:r>
-        <w:rPr>
-          <w:rFonts w:cstheme="minorHAnsi"/>
-          <w:b/>
+          <w:rFonts w:cs="Calibri" w:cstheme="minorAscii"/>
+          <w:lang w:val="nl-NL"/>
+        </w:rPr>
+        <w:t>Rick Reimert</w:t>
+      </w:r>
+    </w:p>
+    <w:p>
+      <w:pPr>
+        <w:pStyle w:val="Geenafstand"/>
+        <w:rPr>
+          <w:rFonts w:cs="Calibri" w:cstheme="minorAscii"/>
+          <w:lang w:val="nl-NL"/>
+        </w:rPr>
+      </w:pPr>
+      <w:r>
+        <w:rPr>
+          <w:rFonts w:cs="Calibri" w:cstheme="minorAscii"/>
+          <w:b w:val="1"/>
+          <w:bCs w:val="1"/>
           <w:lang w:val="nl-NL"/>
         </w:rPr>
         <w:t>Studentnummer</w:t>
       </w:r>
       <w:r>
-        <w:rPr>
-          <w:rFonts w:cstheme="minorHAnsi"/>
-          <w:lang w:val="nl-NL"/>
-        </w:rPr>
         <w:tab/>
+      </w:r>
+      <w:r>
+        <w:rPr>
+          <w:rFonts w:cs="Calibri" w:cstheme="minorAscii"/>
+          <w:lang w:val="nl-NL"/>
+        </w:rPr>
         <w:t xml:space="preserve">: </w:t>
       </w:r>
       <w:r>
         <w:rPr>
-          <w:rFonts w:cstheme="minorHAnsi"/>
-          <w:lang w:val="nl-NL"/>
-        </w:rPr>
-        <w:t>-</w:t>
-      </w:r>
-    </w:p>
-    <w:p>
-      <w:pPr>
-        <w:pStyle w:val="Geenafstand"/>
-        <w:rPr>
-          <w:rFonts w:cstheme="minorHAnsi"/>
-          <w:lang w:val="nl-NL"/>
-        </w:rPr>
-      </w:pPr>
-      <w:r>
-        <w:rPr>
-          <w:rFonts w:cstheme="minorHAnsi"/>
-          <w:b/>
+          <w:rFonts w:cs="Calibri" w:cstheme="minorAscii"/>
+          <w:lang w:val="nl-NL"/>
+        </w:rPr>
+        <w:t>1214962</w:t>
+      </w:r>
+    </w:p>
+    <w:p>
+      <w:pPr>
+        <w:pStyle w:val="Geenafstand"/>
+        <w:rPr>
+          <w:rFonts w:cs="Calibri" w:cstheme="minorAscii"/>
+          <w:lang w:val="nl-NL"/>
+        </w:rPr>
+      </w:pPr>
+      <w:r>
+        <w:rPr>
+          <w:rFonts w:cs="Calibri" w:cstheme="minorAscii"/>
+          <w:b w:val="1"/>
+          <w:bCs w:val="1"/>
           <w:lang w:val="nl-NL"/>
         </w:rPr>
         <w:t>Rol in het project</w:t>
       </w:r>
       <w:r>
-        <w:rPr>
-          <w:rFonts w:cstheme="minorHAnsi"/>
-          <w:lang w:val="nl-NL"/>
-        </w:rPr>
         <w:tab/>
+      </w:r>
+      <w:r>
+        <w:rPr>
+          <w:rFonts w:cs="Calibri" w:cstheme="minorAscii"/>
+          <w:lang w:val="nl-NL"/>
+        </w:rPr>
         <w:t xml:space="preserve">: </w:t>
       </w:r>
       <w:r>
         <w:rPr>
-          <w:rFonts w:cstheme="minorHAnsi"/>
-          <w:lang w:val="nl-NL"/>
-        </w:rPr>
-        <w:t>-</w:t>
-      </w:r>
-    </w:p>
-    <w:p>
-      <w:pPr>
-        <w:pStyle w:val="Geenafstand"/>
-        <w:rPr>
-          <w:rFonts w:cstheme="minorHAnsi"/>
-          <w:lang w:val="nl-NL"/>
-        </w:rPr>
-      </w:pPr>
-      <w:r>
-        <w:rPr>
-          <w:rFonts w:cstheme="minorHAnsi"/>
-          <w:b/>
+          <w:rFonts w:cs="Calibri" w:cstheme="minorAscii"/>
+          <w:lang w:val="nl-NL"/>
+        </w:rPr>
+        <w:t>Developer 4</w:t>
+      </w:r>
+    </w:p>
+    <w:p>
+      <w:pPr>
+        <w:pStyle w:val="Geenafstand"/>
+        <w:rPr>
+          <w:rFonts w:cs="Calibri" w:cstheme="minorAscii"/>
+          <w:lang w:val="nl-NL"/>
+        </w:rPr>
+      </w:pPr>
+      <w:r>
+        <w:rPr>
+          <w:rFonts w:cs="Calibri" w:cstheme="minorAscii"/>
+          <w:b w:val="1"/>
+          <w:bCs w:val="1"/>
           <w:lang w:val="nl-NL"/>
         </w:rPr>
         <w:t>Emailadres</w:t>
       </w:r>
       <w:r>
-        <w:rPr>
-          <w:rFonts w:cstheme="minorHAnsi"/>
-          <w:b/>
-          <w:lang w:val="nl-NL"/>
-        </w:rPr>
         <w:tab/>
       </w:r>
       <w:r>
-        <w:rPr>
-          <w:rFonts w:cstheme="minorHAnsi"/>
-          <w:lang w:val="nl-NL"/>
-        </w:rPr>
         <w:tab/>
+      </w:r>
+      <w:r>
+        <w:rPr>
+          <w:rFonts w:cs="Calibri" w:cstheme="minorAscii"/>
+          <w:lang w:val="nl-NL"/>
+        </w:rPr>
         <w:t>:</w:t>
       </w:r>
       <w:r>
         <w:rPr>
-          <w:rFonts w:cstheme="minorHAnsi"/>
-          <w:lang w:val="nl-NL"/>
-        </w:rPr>
-        <w:t xml:space="preserve"> -</w:t>
+          <w:rFonts w:cs="Calibri" w:cstheme="minorAscii"/>
+          <w:lang w:val="nl-NL"/>
+        </w:rPr>
+        <w:t xml:space="preserve"> </w:t>
+      </w:r>
+      <w:r>
+        <w:rPr>
+          <w:rFonts w:cs="Calibri" w:cstheme="minorAscii"/>
+          <w:lang w:val="nl-NL"/>
+        </w:rPr>
+        <w:t>s1214962@student.windesheim.nl</w:t>
       </w:r>
     </w:p>
     <w:p>
@@ -7413,6 +7567,12 @@
           <w:lang w:val="nl-NL"/>
         </w:rPr>
         <w:tab/>
+      </w:r>
+      <w:r>
+        <w:rPr>
+          <w:rFonts w:cstheme="minorHAnsi"/>
+          <w:lang w:val="nl-NL"/>
+        </w:rPr>
         <w:t>:</w:t>
       </w:r>
       <w:r>
@@ -7561,8 +7721,8 @@
           <w:szCs w:val="22"/>
         </w:rPr>
       </w:pPr>
-      <w:bookmarkStart w:id="3" w:name="_Toc56196922"/>
-      <w:bookmarkStart w:id="4" w:name="_Toc112160744"/>
+      <w:bookmarkStart w:name="_Toc56196922" w:id="3"/>
+      <w:bookmarkStart w:name="_Toc112160744" w:id="4"/>
       <w:r>
         <w:rPr>
           <w:rFonts w:asciiTheme="minorHAnsi" w:hAnsiTheme="minorHAnsi"/>
@@ -7571,7 +7731,6 @@
           <w:sz w:val="28"/>
           <w:szCs w:val="22"/>
         </w:rPr>
-        <w:lastRenderedPageBreak/>
         <w:t xml:space="preserve">Hoofdstuk </w:t>
       </w:r>
       <w:r>
@@ -8324,25 +8483,7 @@
         <w:rPr>
           <w:lang w:val="nl-NL"/>
         </w:rPr>
-        <w:t>Draagt bij</w:t>
-      </w:r>
-      <w:r>
-        <w:rPr>
-          <w:lang w:val="nl-NL"/>
-        </w:rPr>
-        <w:t xml:space="preserve"> aan </w:t>
-      </w:r>
-      <w:r>
-        <w:rPr>
-          <w:lang w:val="nl-NL"/>
-        </w:rPr>
-        <w:t>het verbeteren van</w:t>
-      </w:r>
-      <w:r>
-        <w:rPr>
-          <w:lang w:val="nl-NL"/>
-        </w:rPr>
-        <w:t xml:space="preserve"> code</w:t>
+        <w:t>Ontwikkelt code</w:t>
       </w:r>
     </w:p>
     <w:p>
@@ -8360,6 +8501,42 @@
         <w:rPr>
           <w:lang w:val="nl-NL"/>
         </w:rPr>
+        <w:t>Draagt bij</w:t>
+      </w:r>
+      <w:r>
+        <w:rPr>
+          <w:lang w:val="nl-NL"/>
+        </w:rPr>
+        <w:t xml:space="preserve"> aan </w:t>
+      </w:r>
+      <w:r>
+        <w:rPr>
+          <w:lang w:val="nl-NL"/>
+        </w:rPr>
+        <w:t>het verbeteren van</w:t>
+      </w:r>
+      <w:r>
+        <w:rPr>
+          <w:lang w:val="nl-NL"/>
+        </w:rPr>
+        <w:t xml:space="preserve"> code</w:t>
+      </w:r>
+    </w:p>
+    <w:p>
+      <w:pPr>
+        <w:pStyle w:val="Geenafstand"/>
+        <w:numPr>
+          <w:ilvl w:val="0"/>
+          <w:numId w:val="5"/>
+        </w:numPr>
+        <w:rPr>
+          <w:lang w:val="nl-NL"/>
+        </w:rPr>
+      </w:pPr>
+      <w:r>
+        <w:rPr>
+          <w:lang w:val="nl-NL"/>
+        </w:rPr>
         <w:t xml:space="preserve">Test de </w:t>
       </w:r>
       <w:r>
@@ -8470,7 +8647,7 @@
           <w:szCs w:val="24"/>
         </w:rPr>
       </w:pPr>
-      <w:bookmarkStart w:id="5" w:name="_Toc112160745"/>
+      <w:bookmarkStart w:name="_Toc112160745" w:id="5"/>
       <w:r>
         <w:rPr>
           <w:sz w:val="24"/>
@@ -8485,52 +8662,88 @@
         <w:pStyle w:val="Geenafstand"/>
         <w:rPr>
           <w:rFonts w:cstheme="minorHAnsi"/>
+          <w:lang w:val="nl-NL"/>
+        </w:rPr>
+      </w:pPr>
+      <w:r>
+        <w:rPr>
+          <w:rFonts w:cstheme="minorHAnsi"/>
+          <w:lang w:val="nl-NL"/>
+        </w:rPr>
+        <w:t xml:space="preserve">Bij de rolverdeling en de </w:t>
+      </w:r>
+      <w:r>
+        <w:rPr>
+          <w:rFonts w:cstheme="minorHAnsi"/>
+          <w:lang w:val="nl-NL"/>
+        </w:rPr>
+        <w:t xml:space="preserve">verdeling van de werkzaamheden </w:t>
+      </w:r>
+      <w:r>
+        <w:rPr>
+          <w:rFonts w:cstheme="minorHAnsi"/>
+          <w:lang w:val="nl-NL"/>
+        </w:rPr>
+        <w:t xml:space="preserve">hebben </w:t>
+      </w:r>
+      <w:r>
+        <w:rPr>
+          <w:rFonts w:cstheme="minorHAnsi"/>
+          <w:lang w:val="nl-NL"/>
+        </w:rPr>
+        <w:t xml:space="preserve">we zoveel mogelijk rekening met de </w:t>
+      </w:r>
+      <w:r>
+        <w:rPr>
+          <w:rFonts w:cstheme="minorHAnsi"/>
+          <w:lang w:val="nl-NL"/>
+        </w:rPr>
+        <w:t xml:space="preserve">talenten en </w:t>
+      </w:r>
+      <w:r>
+        <w:rPr>
+          <w:rFonts w:cstheme="minorHAnsi"/>
+          <w:lang w:val="nl-NL"/>
+        </w:rPr>
+        <w:t>leerwensen van ieder teamlid.</w:t>
+      </w:r>
+    </w:p>
+    <w:p>
+      <w:pPr>
+        <w:pStyle w:val="Geenafstand"/>
+        <w:rPr>
+          <w:rFonts w:cstheme="minorHAnsi"/>
+          <w:lang w:val="nl-NL"/>
+        </w:rPr>
+      </w:pPr>
+    </w:p>
+    <w:p>
+      <w:pPr>
+        <w:pStyle w:val="Geenafstand"/>
+        <w:rPr>
+          <w:rFonts w:cstheme="minorHAnsi"/>
+          <w:lang w:val="nl-NL"/>
+        </w:rPr>
+      </w:pPr>
+    </w:p>
+    <w:p>
+      <w:pPr>
+        <w:pStyle w:val="Geenafstand"/>
+        <w:rPr>
+          <w:rFonts w:cstheme="minorHAnsi"/>
+          <w:lang w:val="nl-NL"/>
+        </w:rPr>
+      </w:pPr>
+    </w:p>
+    <w:p>
+      <w:pPr>
+        <w:pStyle w:val="Geenafstand"/>
+        <w:rPr>
+          <w:rFonts w:cstheme="minorHAnsi"/>
           <w:iCs/>
           <w:lang w:val="nl-NL"/>
         </w:rPr>
       </w:pPr>
-      <w:r>
-        <w:rPr>
-          <w:rFonts w:cstheme="minorHAnsi"/>
-          <w:lang w:val="nl-NL"/>
-        </w:rPr>
-        <w:t xml:space="preserve">Bij de rolverdeling en de </w:t>
-      </w:r>
-      <w:r>
-        <w:rPr>
-          <w:rFonts w:cstheme="minorHAnsi"/>
-          <w:lang w:val="nl-NL"/>
-        </w:rPr>
-        <w:t xml:space="preserve">verdeling van de werkzaamheden </w:t>
-      </w:r>
-      <w:r>
-        <w:rPr>
-          <w:rFonts w:cstheme="minorHAnsi"/>
-          <w:lang w:val="nl-NL"/>
-        </w:rPr>
-        <w:t xml:space="preserve">hebben </w:t>
-      </w:r>
-      <w:r>
-        <w:rPr>
-          <w:rFonts w:cstheme="minorHAnsi"/>
-          <w:lang w:val="nl-NL"/>
-        </w:rPr>
-        <w:t xml:space="preserve">we zoveel mogelijk rekening met de </w:t>
-      </w:r>
-      <w:r>
-        <w:rPr>
-          <w:rFonts w:cstheme="minorHAnsi"/>
-          <w:lang w:val="nl-NL"/>
-        </w:rPr>
-        <w:t xml:space="preserve">talenten en </w:t>
-      </w:r>
-      <w:r>
-        <w:rPr>
-          <w:rFonts w:cstheme="minorHAnsi"/>
-          <w:lang w:val="nl-NL"/>
-        </w:rPr>
-        <w:t>leerwensen van ieder teamlid.</w:t>
-      </w:r>
     </w:p>
     <w:p>
       <w:pPr>
@@ -8543,7 +8756,7 @@
           <w:szCs w:val="28"/>
         </w:rPr>
       </w:pPr>
-      <w:bookmarkStart w:id="6" w:name="_Toc112160746"/>
+      <w:bookmarkStart w:name="_Toc112160746" w:id="6"/>
       <w:r>
         <w:rPr>
           <w:rFonts w:asciiTheme="minorHAnsi" w:hAnsiTheme="minorHAnsi" w:cstheme="minorHAnsi"/>
@@ -8614,7 +8827,6 @@
           <w:sz w:val="22"/>
           <w:szCs w:val="22"/>
         </w:rPr>
-        <w:lastRenderedPageBreak/>
         <w:t>(</w:t>
       </w:r>
       <w:r>
@@ -8708,8 +8920,8 @@
           <w:szCs w:val="24"/>
         </w:rPr>
       </w:pPr>
-      <w:bookmarkStart w:id="7" w:name="_Toc24536024"/>
-      <w:bookmarkStart w:id="8" w:name="_Toc112160747"/>
+      <w:bookmarkStart w:name="_Toc24536024" w:id="7"/>
+      <w:bookmarkStart w:name="_Toc112160747" w:id="8"/>
       <w:r>
         <w:rPr>
           <w:sz w:val="24"/>
@@ -8747,22 +8959,49 @@
           <w:rFonts w:cstheme="minorHAnsi"/>
           <w:lang w:val="nl-NL"/>
         </w:rPr>
-        <w:t xml:space="preserve"> (bijv. in Brightspace</w:t>
-      </w:r>
-      <w:r>
-        <w:rPr>
-          <w:rFonts w:cstheme="minorHAnsi"/>
-          <w:lang w:val="nl-NL"/>
-        </w:rPr>
-        <w:t>, Github</w:t>
-      </w:r>
-      <w:r>
-        <w:rPr>
-          <w:rFonts w:cstheme="minorHAnsi"/>
-          <w:lang w:val="nl-NL"/>
-        </w:rPr>
-        <w:t>, Onedrive</w:t>
-      </w:r>
+        <w:t xml:space="preserve"> (bijv. in </w:t>
+      </w:r>
+      <w:proofErr w:type="spellStart"/>
+      <w:r>
+        <w:rPr>
+          <w:rFonts w:cstheme="minorHAnsi"/>
+          <w:lang w:val="nl-NL"/>
+        </w:rPr>
+        <w:t>Brightspace</w:t>
+      </w:r>
+      <w:proofErr w:type="spellEnd"/>
+      <w:r>
+        <w:rPr>
+          <w:rFonts w:cstheme="minorHAnsi"/>
+          <w:lang w:val="nl-NL"/>
+        </w:rPr>
+        <w:t xml:space="preserve">, </w:t>
+      </w:r>
+      <w:proofErr w:type="spellStart"/>
+      <w:r>
+        <w:rPr>
+          <w:rFonts w:cstheme="minorHAnsi"/>
+          <w:lang w:val="nl-NL"/>
+        </w:rPr>
+        <w:t>Github</w:t>
+      </w:r>
+      <w:proofErr w:type="spellEnd"/>
+      <w:r>
+        <w:rPr>
+          <w:rFonts w:cstheme="minorHAnsi"/>
+          <w:lang w:val="nl-NL"/>
+        </w:rPr>
+        <w:t xml:space="preserve">, </w:t>
+      </w:r>
+      <w:proofErr w:type="spellStart"/>
+      <w:r>
+        <w:rPr>
+          <w:rFonts w:cstheme="minorHAnsi"/>
+          <w:lang w:val="nl-NL"/>
+        </w:rPr>
+        <w:t>Onedrive</w:t>
+      </w:r>
+      <w:proofErr w:type="spellEnd"/>
       <w:r>
         <w:rPr>
           <w:rFonts w:cstheme="minorHAnsi"/>
@@ -8777,6 +9016,7 @@
         </w:rPr>
         <w:t xml:space="preserve">. Bij bijzondere verhindering dient dit gemeld te worden in de </w:t>
       </w:r>
+      <w:proofErr w:type="spellStart"/>
       <w:r>
         <w:rPr>
           <w:rFonts w:cstheme="minorHAnsi"/>
@@ -8784,6 +9024,7 @@
         </w:rPr>
         <w:t>discord</w:t>
       </w:r>
+      <w:proofErr w:type="spellEnd"/>
       <w:r>
         <w:rPr>
           <w:rFonts w:cstheme="minorHAnsi"/>
@@ -8816,8 +9057,8 @@
           <w:szCs w:val="24"/>
         </w:rPr>
       </w:pPr>
-      <w:bookmarkStart w:id="9" w:name="_Toc24536025"/>
-      <w:bookmarkStart w:id="10" w:name="_Toc112160748"/>
+      <w:bookmarkStart w:name="_Toc24536025" w:id="9"/>
+      <w:bookmarkStart w:name="_Toc112160748" w:id="10"/>
       <w:r>
         <w:rPr>
           <w:sz w:val="24"/>
@@ -8906,6 +9147,7 @@
         </w:rPr>
         <w:t xml:space="preserve"> gedaan via de gezamenlijke </w:t>
       </w:r>
+      <w:proofErr w:type="spellStart"/>
       <w:r>
         <w:rPr>
           <w:rFonts w:cstheme="minorHAnsi"/>
@@ -8913,6 +9155,7 @@
         </w:rPr>
         <w:t>Discord</w:t>
       </w:r>
+      <w:proofErr w:type="spellEnd"/>
       <w:r>
         <w:rPr>
           <w:rFonts w:cstheme="minorHAnsi"/>
@@ -8999,7 +9242,7 @@
       <w:pPr>
         <w:pStyle w:val="Geenafstand"/>
         <w:rPr>
-          <w:rFonts w:ascii="Arial" w:eastAsia="Arial" w:hAnsi="Arial" w:cs="Arial"/>
+          <w:rFonts w:ascii="Arial" w:hAnsi="Arial" w:eastAsia="Arial" w:cs="Arial"/>
           <w:color w:val="000000" w:themeColor="text1"/>
           <w:sz w:val="20"/>
           <w:szCs w:val="20"/>
@@ -9059,8 +9302,8 @@
           <w:szCs w:val="24"/>
         </w:rPr>
       </w:pPr>
-      <w:bookmarkStart w:id="11" w:name="_Toc24536026"/>
-      <w:bookmarkStart w:id="12" w:name="_Toc112160749"/>
+      <w:bookmarkStart w:name="_Toc24536026" w:id="11"/>
+      <w:bookmarkStart w:name="_Toc112160749" w:id="12"/>
       <w:r>
         <w:rPr>
           <w:sz w:val="24"/>
@@ -9147,7 +9390,23 @@
           <w:rFonts w:cstheme="minorHAnsi"/>
           <w:lang w:val="nl-NL"/>
         </w:rPr>
-        <w:t>op Brightspace.</w:t>
+        <w:t xml:space="preserve">op </w:t>
+      </w:r>
+      <w:proofErr w:type="spellStart"/>
+      <w:r>
+        <w:rPr>
+          <w:rFonts w:cstheme="minorHAnsi"/>
+          <w:lang w:val="nl-NL"/>
+        </w:rPr>
+        <w:t>Brightspace</w:t>
+      </w:r>
+      <w:proofErr w:type="spellEnd"/>
+      <w:r>
+        <w:rPr>
+          <w:rFonts w:cstheme="minorHAnsi"/>
+          <w:lang w:val="nl-NL"/>
+        </w:rPr>
+        <w:t>.</w:t>
       </w:r>
     </w:p>
     <w:p>
@@ -9167,8 +9426,8 @@
           <w:szCs w:val="24"/>
         </w:rPr>
       </w:pPr>
-      <w:bookmarkStart w:id="13" w:name="_Toc24536030"/>
-      <w:bookmarkStart w:id="14" w:name="_Toc112160750"/>
+      <w:bookmarkStart w:name="_Toc24536030" w:id="13"/>
+      <w:bookmarkStart w:name="_Toc112160750" w:id="14"/>
       <w:r>
         <w:rPr>
           <w:sz w:val="24"/>
@@ -9235,20 +9494,29 @@
         </w:rPr>
         <w:t xml:space="preserve">whatsapp of </w:t>
       </w:r>
+      <w:proofErr w:type="spellStart"/>
       <w:r>
         <w:rPr>
           <w:sz w:val="22"/>
           <w:szCs w:val="22"/>
         </w:rPr>
-        <w:t>discord, ten alle tijden van de dag.</w:t>
-      </w:r>
-    </w:p>
-    <w:p>
-      <w:pPr>
+        <w:t>discord</w:t>
+      </w:r>
+      <w:proofErr w:type="spellEnd"/>
+      <w:r>
         <w:rPr>
           <w:sz w:val="22"/>
           <w:szCs w:val="22"/>
         </w:rPr>
+        <w:t>, ten alle tijden van de dag.</w:t>
+      </w:r>
+    </w:p>
+    <w:p>
+      <w:pPr>
+        <w:rPr>
+          <w:sz w:val="22"/>
+          <w:szCs w:val="22"/>
+        </w:rPr>
       </w:pPr>
     </w:p>
     <w:p>
@@ -9259,7 +9527,7 @@
           <w:szCs w:val="24"/>
         </w:rPr>
       </w:pPr>
-      <w:bookmarkStart w:id="15" w:name="_Toc112160751"/>
+      <w:bookmarkStart w:name="_Toc112160751" w:id="15"/>
       <w:r>
         <w:rPr>
           <w:sz w:val="24"/>
@@ -9498,8 +9766,8 @@
           <w:szCs w:val="24"/>
         </w:rPr>
       </w:pPr>
-      <w:bookmarkStart w:id="16" w:name="_Toc112160752"/>
-      <w:bookmarkStart w:id="17" w:name="_Toc24536032"/>
+      <w:bookmarkStart w:name="_Toc112160752" w:id="16"/>
+      <w:bookmarkStart w:name="_Toc24536032" w:id="17"/>
       <w:r>
         <w:rPr>
           <w:sz w:val="24"/>
@@ -9619,7 +9887,6 @@
         <w:rPr>
           <w:lang w:val="nl-NL"/>
         </w:rPr>
-        <w:lastRenderedPageBreak/>
         <w:t>Ieder teamlid</w:t>
       </w:r>
       <w:r>
@@ -9900,7 +10167,7 @@
           <w:szCs w:val="24"/>
         </w:rPr>
       </w:pPr>
-      <w:bookmarkStart w:id="18" w:name="_Toc112160753"/>
+      <w:bookmarkStart w:name="_Toc112160753" w:id="18"/>
       <w:r>
         <w:rPr>
           <w:sz w:val="24"/>
@@ -9988,7 +10255,7 @@
           <w:szCs w:val="24"/>
         </w:rPr>
       </w:pPr>
-      <w:bookmarkStart w:id="19" w:name="_Toc112160754"/>
+      <w:bookmarkStart w:name="_Toc112160754" w:id="19"/>
       <w:r>
         <w:rPr>
           <w:sz w:val="24"/>
@@ -10241,7 +10508,7 @@
           <w:szCs w:val="24"/>
         </w:rPr>
       </w:pPr>
-      <w:bookmarkStart w:id="20" w:name="_Toc112160756"/>
+      <w:bookmarkStart w:name="_Toc112160756" w:id="20"/>
       <w:r>
         <w:rPr>
           <w:sz w:val="24"/>
@@ -10377,7 +10644,7 @@
           <w:szCs w:val="28"/>
         </w:rPr>
       </w:pPr>
-      <w:bookmarkStart w:id="21" w:name="_Toc112160757"/>
+      <w:bookmarkStart w:name="_Toc112160757" w:id="21"/>
       <w:r>
         <w:rPr>
           <w:rFonts w:asciiTheme="minorHAnsi" w:hAnsiTheme="minorHAnsi" w:cstheme="minorHAnsi"/>
@@ -10386,7 +10653,6 @@
           <w:sz w:val="28"/>
           <w:szCs w:val="28"/>
         </w:rPr>
-        <w:lastRenderedPageBreak/>
         <w:t>H</w:t>
       </w:r>
       <w:r>
@@ -10528,8 +10794,8 @@
             </w:drawing>
           </mc:Choice>
           <mc:Fallback xmlns:arto="http://schemas.microsoft.com/office/word/2006/arto">
-            <w:pict>
-              <v:shapetype w14:anchorId="5EC1E5B8" id="_x0000_t75" coordsize="21600,21600" o:spt="75" o:preferrelative="t" path="m@4@5l@4@11@9@11@9@5xe" filled="f" stroked="f">
+            <w:pict w14:anchorId="6BC7B539">
+              <v:shapetype id="_x0000_t75" coordsize="21600,21600" filled="f" stroked="f" o:spt="75" o:preferrelative="t" path="m@4@5l@4@11@9@11@9@5xe" w14:anchorId="5EC1E5B8">
                 <v:stroke joinstyle="miter"/>
                 <v:formulas>
                   <v:f eqn="if lineDrawn pixelLineWidth 0"/>
@@ -10545,11 +10811,11 @@
                   <v:f eqn="prod @7 21600 pixelHeight"/>
                   <v:f eqn="sum @10 21600 0"/>
                 </v:formulas>
-                <v:path o:extrusionok="f" gradientshapeok="t" o:connecttype="rect"/>
+                <v:path gradientshapeok="t" o:connecttype="rect" o:extrusionok="f"/>
                 <o:lock v:ext="edit" aspectratio="t"/>
               </v:shapetype>
-              <v:shape id="Inkt 43" o:spid="_x0000_s1026" type="#_x0000_t75" style="position:absolute;margin-left:538.8pt;margin-top:21.6pt;width:1.05pt;height:1.05pt;z-index:251658244;visibility:visible;mso-wrap-style:square;mso-wrap-distance-left:9pt;mso-wrap-distance-top:0;mso-wrap-distance-right:9pt;mso-wrap-distance-bottom:0;mso-position-horizontal:absolute;mso-position-horizontal-relative:text;mso-position-vertical:absolute;mso-position-vertical-relative:text" o:gfxdata="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">
-                <v:imagedata r:id="rId15" o:title=""/>
+              <v:shape id="Inkt 43" style="position:absolute;margin-left:538.8pt;margin-top:21.6pt;width:1.05pt;height:1.05pt;z-index:251658244;visibility:visible;mso-wrap-style:square;mso-wrap-distance-left:9pt;mso-wrap-distance-top:0;mso-wrap-distance-right:9pt;mso-wrap-distance-bottom:0;mso-position-horizontal:absolute;mso-position-horizontal-relative:text;mso-position-vertical:absolute;mso-position-vertical-relative:text" o:spid="_x0000_s1026" type="#_x0000_t75" o:gfxdata="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">
+                <v:imagedata o:title="" r:id="rId15"/>
               </v:shape>
             </w:pict>
           </mc:Fallback>
@@ -10919,6 +11185,11 @@
           <w:lang w:val="nl-NL"/>
         </w:rPr>
         <w:tab/>
+      </w:r>
+      <w:r>
+        <w:rPr>
+          <w:lang w:val="nl-NL"/>
+        </w:rPr>
         <w:t>Naam student:</w:t>
       </w:r>
       <w:r>
@@ -10944,6 +11215,11 @@
           <w:lang w:val="nl-NL"/>
         </w:rPr>
         <w:tab/>
+      </w:r>
+      <w:r>
+        <w:rPr>
+          <w:lang w:val="nl-NL"/>
+        </w:rPr>
         <w:t>Naam student:</w:t>
       </w:r>
     </w:p>
@@ -11038,7 +11314,7 @@
       <w:pPr>
         <w:pStyle w:val="Plattetekst"/>
         <w:pBdr>
-          <w:bottom w:val="single" w:sz="6" w:space="0" w:color="auto"/>
+          <w:bottom w:val="single" w:color="auto" w:sz="6" w:space="0"/>
         </w:pBdr>
         <w:rPr>
           <w:rFonts w:asciiTheme="minorHAnsi" w:hAnsiTheme="minorHAnsi"/>
@@ -11099,6 +11375,11 @@
           <w:lang w:val="nl-NL"/>
         </w:rPr>
         <w:tab/>
+      </w:r>
+      <w:r>
+        <w:rPr>
+          <w:lang w:val="nl-NL"/>
+        </w:rPr>
         <w:t>Datum:</w:t>
       </w:r>
       <w:r>
@@ -11130,6 +11411,11 @@
           <w:lang w:val="nl-NL"/>
         </w:rPr>
         <w:tab/>
+      </w:r>
+      <w:r>
+        <w:rPr>
+          <w:lang w:val="nl-NL"/>
+        </w:rPr>
         <w:t>Datum:</w:t>
       </w:r>
     </w:p>
@@ -11177,6 +11463,11 @@
           <w:lang w:val="nl-NL"/>
         </w:rPr>
         <w:tab/>
+      </w:r>
+      <w:r>
+        <w:rPr>
+          <w:lang w:val="nl-NL"/>
+        </w:rPr>
         <w:t>Handtekening:</w:t>
       </w:r>
       <w:r>
@@ -11202,6 +11493,11 @@
           <w:lang w:val="nl-NL"/>
         </w:rPr>
         <w:tab/>
+      </w:r>
+      <w:r>
+        <w:rPr>
+          <w:lang w:val="nl-NL"/>
+        </w:rPr>
         <w:t>Handtekening:</w:t>
       </w:r>
     </w:p>
@@ -11508,6 +11804,13 @@
           <w:lang w:val="nl-NL"/>
         </w:rPr>
         <w:tab/>
+      </w:r>
+      <w:r>
+        <w:rPr>
+          <w:b/>
+          <w:bCs/>
+          <w:lang w:val="nl-NL"/>
+        </w:rPr>
         <w:t>Kai Bloemers</w:t>
       </w:r>
     </w:p>
@@ -11622,7 +11925,7 @@
     <w:sectPr>
       <w:footerReference w:type="even" r:id="rId20"/>
       <w:footerReference w:type="default" r:id="rId21"/>
-      <w:pgSz w:w="11900" w:h="16840"/>
+      <w:pgSz w:w="11900" w:h="16840" w:orient="portrait"/>
       <w:pgMar w:top="1417" w:right="1417" w:bottom="1417" w:left="1417" w:header="708" w:footer="708" w:gutter="0"/>
       <w:pgNumType w:start="0"/>
       <w:cols w:space="708"/>
@@ -11665,11 +11968,16 @@
         <w:docPartUnique/>
       </w:docPartObj>
     </w:sdtPr>
+    <w:sdtEndPr>
+      <w:rPr>
+        <w:rStyle w:val="Paginanummer"/>
+      </w:rPr>
+    </w:sdtEndPr>
     <w:sdtContent>
       <w:p>
         <w:pPr>
           <w:pStyle w:val="Voettekst"/>
-          <w:framePr w:wrap="none" w:vAnchor="text" w:hAnchor="margin" w:xAlign="right" w:y="1"/>
+          <w:framePr w:wrap="none" w:hAnchor="margin" w:vAnchor="text" w:xAlign="right" w:y="1"/>
           <w:rPr>
             <w:rStyle w:val="Paginanummer"/>
           </w:rPr>
@@ -11717,11 +12025,16 @@
         <w:docPartUnique/>
       </w:docPartObj>
     </w:sdtPr>
+    <w:sdtEndPr>
+      <w:rPr>
+        <w:rStyle w:val="Paginanummer"/>
+      </w:rPr>
+    </w:sdtEndPr>
     <w:sdtContent>
       <w:p>
         <w:pPr>
           <w:pStyle w:val="Voettekst"/>
-          <w:framePr w:wrap="none" w:vAnchor="text" w:hAnchor="margin" w:xAlign="right" w:y="1"/>
+          <w:framePr w:wrap="none" w:hAnchor="margin" w:vAnchor="text" w:xAlign="right" w:y="1"/>
           <w:rPr>
             <w:rStyle w:val="Paginanummer"/>
           </w:rPr>
@@ -11803,7 +12116,7 @@
         <w:ind w:left="720" w:hanging="360"/>
       </w:pPr>
       <w:rPr>
-        <w:rFonts w:ascii="Symbol" w:hAnsi="Symbol" w:hint="default"/>
+        <w:rFonts w:hint="default" w:ascii="Symbol" w:hAnsi="Symbol"/>
       </w:rPr>
     </w:lvl>
     <w:lvl w:ilvl="1" w:tplc="04130003" w:tentative="1">
@@ -11815,7 +12128,7 @@
         <w:ind w:left="1440" w:hanging="360"/>
       </w:pPr>
       <w:rPr>
-        <w:rFonts w:ascii="Courier New" w:hAnsi="Courier New" w:cs="Courier New" w:hint="default"/>
+        <w:rFonts w:hint="default" w:ascii="Courier New" w:hAnsi="Courier New" w:cs="Courier New"/>
       </w:rPr>
     </w:lvl>
     <w:lvl w:ilvl="2" w:tplc="04130005" w:tentative="1">
@@ -11827,7 +12140,7 @@
         <w:ind w:left="2160" w:hanging="360"/>
       </w:pPr>
       <w:rPr>
-        <w:rFonts w:ascii="Wingdings" w:hAnsi="Wingdings" w:hint="default"/>
+        <w:rFonts w:hint="default" w:ascii="Wingdings" w:hAnsi="Wingdings"/>
       </w:rPr>
     </w:lvl>
     <w:lvl w:ilvl="3" w:tplc="04130001" w:tentative="1">
@@ -11839,7 +12152,7 @@
         <w:ind w:left="2880" w:hanging="360"/>
       </w:pPr>
       <w:rPr>
-        <w:rFonts w:ascii="Symbol" w:hAnsi="Symbol" w:hint="default"/>
+        <w:rFonts w:hint="default" w:ascii="Symbol" w:hAnsi="Symbol"/>
       </w:rPr>
     </w:lvl>
     <w:lvl w:ilvl="4" w:tplc="04130003" w:tentative="1">
@@ -11851,7 +12164,7 @@
         <w:ind w:left="3600" w:hanging="360"/>
       </w:pPr>
       <w:rPr>
-        <w:rFonts w:ascii="Courier New" w:hAnsi="Courier New" w:cs="Courier New" w:hint="default"/>
+        <w:rFonts w:hint="default" w:ascii="Courier New" w:hAnsi="Courier New" w:cs="Courier New"/>
       </w:rPr>
     </w:lvl>
     <w:lvl w:ilvl="5" w:tplc="04130005" w:tentative="1">
@@ -11863,7 +12176,7 @@
         <w:ind w:left="4320" w:hanging="360"/>
       </w:pPr>
       <w:rPr>
-        <w:rFonts w:ascii="Wingdings" w:hAnsi="Wingdings" w:hint="default"/>
+        <w:rFonts w:hint="default" w:ascii="Wingdings" w:hAnsi="Wingdings"/>
       </w:rPr>
     </w:lvl>
     <w:lvl w:ilvl="6" w:tplc="04130001" w:tentative="1">
@@ -11875,7 +12188,7 @@
         <w:ind w:left="5040" w:hanging="360"/>
       </w:pPr>
       <w:rPr>
-        <w:rFonts w:ascii="Symbol" w:hAnsi="Symbol" w:hint="default"/>
+        <w:rFonts w:hint="default" w:ascii="Symbol" w:hAnsi="Symbol"/>
       </w:rPr>
     </w:lvl>
     <w:lvl w:ilvl="7" w:tplc="04130003" w:tentative="1">
@@ -11887,7 +12200,7 @@
         <w:ind w:left="5760" w:hanging="360"/>
       </w:pPr>
       <w:rPr>
-        <w:rFonts w:ascii="Courier New" w:hAnsi="Courier New" w:cs="Courier New" w:hint="default"/>
+        <w:rFonts w:hint="default" w:ascii="Courier New" w:hAnsi="Courier New" w:cs="Courier New"/>
       </w:rPr>
     </w:lvl>
     <w:lvl w:ilvl="8" w:tplc="04130005" w:tentative="1">
@@ -11899,7 +12212,7 @@
         <w:ind w:left="6480" w:hanging="360"/>
       </w:pPr>
       <w:rPr>
-        <w:rFonts w:ascii="Wingdings" w:hAnsi="Wingdings" w:hint="default"/>
+        <w:rFonts w:hint="default" w:ascii="Wingdings" w:hAnsi="Wingdings"/>
       </w:rPr>
     </w:lvl>
   </w:abstractNum>
@@ -11916,7 +12229,7 @@
         <w:ind w:left="360" w:hanging="360"/>
       </w:pPr>
       <w:rPr>
-        <w:rFonts w:ascii="Calibri" w:eastAsiaTheme="minorEastAsia" w:hAnsi="Calibri" w:cs="Calibri" w:hint="default"/>
+        <w:rFonts w:hint="default" w:ascii="Calibri" w:hAnsi="Calibri" w:cs="Calibri" w:eastAsiaTheme="minorEastAsia"/>
       </w:rPr>
     </w:lvl>
     <w:lvl w:ilvl="1" w:tplc="04130003" w:tentative="1">
@@ -11928,7 +12241,7 @@
         <w:ind w:left="1080" w:hanging="360"/>
       </w:pPr>
       <w:rPr>
-        <w:rFonts w:ascii="Courier New" w:hAnsi="Courier New" w:cs="Courier New" w:hint="default"/>
+        <w:rFonts w:hint="default" w:ascii="Courier New" w:hAnsi="Courier New" w:cs="Courier New"/>
       </w:rPr>
     </w:lvl>
     <w:lvl w:ilvl="2" w:tplc="04130005" w:tentative="1">
@@ -11940,7 +12253,7 @@
         <w:ind w:left="1800" w:hanging="360"/>
       </w:pPr>
       <w:rPr>
-        <w:rFonts w:ascii="Wingdings" w:hAnsi="Wingdings" w:hint="default"/>
+        <w:rFonts w:hint="default" w:ascii="Wingdings" w:hAnsi="Wingdings"/>
       </w:rPr>
     </w:lvl>
     <w:lvl w:ilvl="3" w:tplc="04130001" w:tentative="1">
@@ -11952,7 +12265,7 @@
         <w:ind w:left="2520" w:hanging="360"/>
       </w:pPr>
       <w:rPr>
-        <w:rFonts w:ascii="Symbol" w:hAnsi="Symbol" w:hint="default"/>
+        <w:rFonts w:hint="default" w:ascii="Symbol" w:hAnsi="Symbol"/>
       </w:rPr>
     </w:lvl>
     <w:lvl w:ilvl="4" w:tplc="04130003" w:tentative="1">
@@ -11964,7 +12277,7 @@
         <w:ind w:left="3240" w:hanging="360"/>
       </w:pPr>
       <w:rPr>
-        <w:rFonts w:ascii="Courier New" w:hAnsi="Courier New" w:cs="Courier New" w:hint="default"/>
+        <w:rFonts w:hint="default" w:ascii="Courier New" w:hAnsi="Courier New" w:cs="Courier New"/>
       </w:rPr>
     </w:lvl>
     <w:lvl w:ilvl="5" w:tplc="04130005" w:tentative="1">
@@ -11976,7 +12289,7 @@
         <w:ind w:left="3960" w:hanging="360"/>
       </w:pPr>
       <w:rPr>
-        <w:rFonts w:ascii="Wingdings" w:hAnsi="Wingdings" w:hint="default"/>
+        <w:rFonts w:hint="default" w:ascii="Wingdings" w:hAnsi="Wingdings"/>
       </w:rPr>
     </w:lvl>
     <w:lvl w:ilvl="6" w:tplc="04130001" w:tentative="1">
@@ -11988,7 +12301,7 @@
         <w:ind w:left="4680" w:hanging="360"/>
       </w:pPr>
       <w:rPr>
-        <w:rFonts w:ascii="Symbol" w:hAnsi="Symbol" w:hint="default"/>
+        <w:rFonts w:hint="default" w:ascii="Symbol" w:hAnsi="Symbol"/>
       </w:rPr>
     </w:lvl>
     <w:lvl w:ilvl="7" w:tplc="04130003" w:tentative="1">
@@ -12000,7 +12313,7 @@
         <w:ind w:left="5400" w:hanging="360"/>
       </w:pPr>
       <w:rPr>
-        <w:rFonts w:ascii="Courier New" w:hAnsi="Courier New" w:cs="Courier New" w:hint="default"/>
+        <w:rFonts w:hint="default" w:ascii="Courier New" w:hAnsi="Courier New" w:cs="Courier New"/>
       </w:rPr>
     </w:lvl>
     <w:lvl w:ilvl="8" w:tplc="04130005" w:tentative="1">
@@ -12012,7 +12325,7 @@
         <w:ind w:left="6120" w:hanging="360"/>
       </w:pPr>
       <w:rPr>
-        <w:rFonts w:ascii="Wingdings" w:hAnsi="Wingdings" w:hint="default"/>
+        <w:rFonts w:hint="default" w:ascii="Wingdings" w:hAnsi="Wingdings"/>
       </w:rPr>
     </w:lvl>
   </w:abstractNum>
@@ -12115,7 +12428,7 @@
         <w:ind w:left="720" w:hanging="360"/>
       </w:pPr>
       <w:rPr>
-        <w:rFonts w:ascii="Symbol" w:hAnsi="Symbol" w:hint="default"/>
+        <w:rFonts w:hint="default" w:ascii="Symbol" w:hAnsi="Symbol"/>
       </w:rPr>
     </w:lvl>
     <w:lvl w:ilvl="1" w:tplc="04130003" w:tentative="1">
@@ -12127,7 +12440,7 @@
         <w:ind w:left="1440" w:hanging="360"/>
       </w:pPr>
       <w:rPr>
-        <w:rFonts w:ascii="Courier New" w:hAnsi="Courier New" w:cs="Courier New" w:hint="default"/>
+        <w:rFonts w:hint="default" w:ascii="Courier New" w:hAnsi="Courier New" w:cs="Courier New"/>
       </w:rPr>
     </w:lvl>
     <w:lvl w:ilvl="2" w:tplc="04130005" w:tentative="1">
@@ -12139,7 +12452,7 @@
         <w:ind w:left="2160" w:hanging="360"/>
       </w:pPr>
       <w:rPr>
-        <w:rFonts w:ascii="Wingdings" w:hAnsi="Wingdings" w:hint="default"/>
+        <w:rFonts w:hint="default" w:ascii="Wingdings" w:hAnsi="Wingdings"/>
       </w:rPr>
     </w:lvl>
     <w:lvl w:ilvl="3" w:tplc="04130001" w:tentative="1">
@@ -12151,7 +12464,7 @@
         <w:ind w:left="2880" w:hanging="360"/>
       </w:pPr>
       <w:rPr>
-        <w:rFonts w:ascii="Symbol" w:hAnsi="Symbol" w:hint="default"/>
+        <w:rFonts w:hint="default" w:ascii="Symbol" w:hAnsi="Symbol"/>
       </w:rPr>
     </w:lvl>
     <w:lvl w:ilvl="4" w:tplc="04130003" w:tentative="1">
@@ -12163,7 +12476,7 @@
         <w:ind w:left="3600" w:hanging="360"/>
       </w:pPr>
       <w:rPr>
-        <w:rFonts w:ascii="Courier New" w:hAnsi="Courier New" w:cs="Courier New" w:hint="default"/>
+        <w:rFonts w:hint="default" w:ascii="Courier New" w:hAnsi="Courier New" w:cs="Courier New"/>
       </w:rPr>
     </w:lvl>
     <w:lvl w:ilvl="5" w:tplc="04130005" w:tentative="1">
@@ -12175,7 +12488,7 @@
         <w:ind w:left="4320" w:hanging="360"/>
       </w:pPr>
       <w:rPr>
-        <w:rFonts w:ascii="Wingdings" w:hAnsi="Wingdings" w:hint="default"/>
+        <w:rFonts w:hint="default" w:ascii="Wingdings" w:hAnsi="Wingdings"/>
       </w:rPr>
     </w:lvl>
     <w:lvl w:ilvl="6" w:tplc="04130001" w:tentative="1">
@@ -12187,7 +12500,7 @@
         <w:ind w:left="5040" w:hanging="360"/>
       </w:pPr>
       <w:rPr>
-        <w:rFonts w:ascii="Symbol" w:hAnsi="Symbol" w:hint="default"/>
+        <w:rFonts w:hint="default" w:ascii="Symbol" w:hAnsi="Symbol"/>
       </w:rPr>
     </w:lvl>
     <w:lvl w:ilvl="7" w:tplc="04130003" w:tentative="1">
@@ -12199,7 +12512,7 @@
         <w:ind w:left="5760" w:hanging="360"/>
       </w:pPr>
       <w:rPr>
-        <w:rFonts w:ascii="Courier New" w:hAnsi="Courier New" w:cs="Courier New" w:hint="default"/>
+        <w:rFonts w:hint="default" w:ascii="Courier New" w:hAnsi="Courier New" w:cs="Courier New"/>
       </w:rPr>
     </w:lvl>
     <w:lvl w:ilvl="8" w:tplc="04130005" w:tentative="1">
@@ -12211,7 +12524,7 @@
         <w:ind w:left="6480" w:hanging="360"/>
       </w:pPr>
       <w:rPr>
-        <w:rFonts w:ascii="Wingdings" w:hAnsi="Wingdings" w:hint="default"/>
+        <w:rFonts w:hint="default" w:ascii="Wingdings" w:hAnsi="Wingdings"/>
       </w:rPr>
     </w:lvl>
   </w:abstractNum>
@@ -12228,7 +12541,7 @@
         <w:ind w:left="720" w:hanging="360"/>
       </w:pPr>
       <w:rPr>
-        <w:rFonts w:ascii="Symbol" w:hAnsi="Symbol" w:hint="default"/>
+        <w:rFonts w:hint="default" w:ascii="Symbol" w:hAnsi="Symbol"/>
       </w:rPr>
     </w:lvl>
     <w:lvl w:ilvl="1" w:tplc="04130003" w:tentative="1">
@@ -12240,7 +12553,7 @@
         <w:ind w:left="1440" w:hanging="360"/>
       </w:pPr>
       <w:rPr>
-        <w:rFonts w:ascii="Courier New" w:hAnsi="Courier New" w:cs="Courier New" w:hint="default"/>
+        <w:rFonts w:hint="default" w:ascii="Courier New" w:hAnsi="Courier New" w:cs="Courier New"/>
       </w:rPr>
     </w:lvl>
     <w:lvl w:ilvl="2" w:tplc="04130005" w:tentative="1">
@@ -12252,7 +12565,7 @@
         <w:ind w:left="2160" w:hanging="360"/>
       </w:pPr>
       <w:rPr>
-        <w:rFonts w:ascii="Wingdings" w:hAnsi="Wingdings" w:hint="default"/>
+        <w:rFonts w:hint="default" w:ascii="Wingdings" w:hAnsi="Wingdings"/>
       </w:rPr>
     </w:lvl>
     <w:lvl w:ilvl="3" w:tplc="04130001" w:tentative="1">
@@ -12264,7 +12577,7 @@
         <w:ind w:left="2880" w:hanging="360"/>
       </w:pPr>
       <w:rPr>
-        <w:rFonts w:ascii="Symbol" w:hAnsi="Symbol" w:hint="default"/>
+        <w:rFonts w:hint="default" w:ascii="Symbol" w:hAnsi="Symbol"/>
       </w:rPr>
     </w:lvl>
     <w:lvl w:ilvl="4" w:tplc="04130003" w:tentative="1">
@@ -12276,7 +12589,7 @@
         <w:ind w:left="3600" w:hanging="360"/>
       </w:pPr>
       <w:rPr>
-        <w:rFonts w:ascii="Courier New" w:hAnsi="Courier New" w:cs="Courier New" w:hint="default"/>
+        <w:rFonts w:hint="default" w:ascii="Courier New" w:hAnsi="Courier New" w:cs="Courier New"/>
       </w:rPr>
     </w:lvl>
     <w:lvl w:ilvl="5" w:tplc="04130005" w:tentative="1">
@@ -12288,7 +12601,7 @@
         <w:ind w:left="4320" w:hanging="360"/>
       </w:pPr>
       <w:rPr>
-        <w:rFonts w:ascii="Wingdings" w:hAnsi="Wingdings" w:hint="default"/>
+        <w:rFonts w:hint="default" w:ascii="Wingdings" w:hAnsi="Wingdings"/>
       </w:rPr>
     </w:lvl>
     <w:lvl w:ilvl="6" w:tplc="04130001" w:tentative="1">
@@ -12300,7 +12613,7 @@
         <w:ind w:left="5040" w:hanging="360"/>
       </w:pPr>
       <w:rPr>
-        <w:rFonts w:ascii="Symbol" w:hAnsi="Symbol" w:hint="default"/>
+        <w:rFonts w:hint="default" w:ascii="Symbol" w:hAnsi="Symbol"/>
       </w:rPr>
     </w:lvl>
     <w:lvl w:ilvl="7" w:tplc="04130003" w:tentative="1">
@@ -12312,7 +12625,7 @@
         <w:ind w:left="5760" w:hanging="360"/>
       </w:pPr>
       <w:rPr>
-        <w:rFonts w:ascii="Courier New" w:hAnsi="Courier New" w:cs="Courier New" w:hint="default"/>
+        <w:rFonts w:hint="default" w:ascii="Courier New" w:hAnsi="Courier New" w:cs="Courier New"/>
       </w:rPr>
     </w:lvl>
     <w:lvl w:ilvl="8" w:tplc="04130005" w:tentative="1">
@@ -12324,7 +12637,7 @@
         <w:ind w:left="6480" w:hanging="360"/>
       </w:pPr>
       <w:rPr>
-        <w:rFonts w:ascii="Wingdings" w:hAnsi="Wingdings" w:hint="default"/>
+        <w:rFonts w:hint="default" w:ascii="Wingdings" w:hAnsi="Wingdings"/>
       </w:rPr>
     </w:lvl>
   </w:abstractNum>
@@ -12341,7 +12654,7 @@
         <w:ind w:left="720" w:hanging="360"/>
       </w:pPr>
       <w:rPr>
-        <w:rFonts w:ascii="Symbol" w:hAnsi="Symbol" w:hint="default"/>
+        <w:rFonts w:hint="default" w:ascii="Symbol" w:hAnsi="Symbol"/>
       </w:rPr>
     </w:lvl>
     <w:lvl w:ilvl="1" w:tplc="04130003" w:tentative="1">
@@ -12353,7 +12666,7 @@
         <w:ind w:left="1440" w:hanging="360"/>
       </w:pPr>
       <w:rPr>
-        <w:rFonts w:ascii="Courier New" w:hAnsi="Courier New" w:cs="Courier New" w:hint="default"/>
+        <w:rFonts w:hint="default" w:ascii="Courier New" w:hAnsi="Courier New" w:cs="Courier New"/>
       </w:rPr>
     </w:lvl>
     <w:lvl w:ilvl="2" w:tplc="04130005" w:tentative="1">
@@ -12365,7 +12678,7 @@
         <w:ind w:left="2160" w:hanging="360"/>
       </w:pPr>
       <w:rPr>
-        <w:rFonts w:ascii="Wingdings" w:hAnsi="Wingdings" w:hint="default"/>
+        <w:rFonts w:hint="default" w:ascii="Wingdings" w:hAnsi="Wingdings"/>
       </w:rPr>
     </w:lvl>
     <w:lvl w:ilvl="3" w:tplc="04130001" w:tentative="1">
@@ -12377,7 +12690,7 @@
         <w:ind w:left="2880" w:hanging="360"/>
       </w:pPr>
       <w:rPr>
-        <w:rFonts w:ascii="Symbol" w:hAnsi="Symbol" w:hint="default"/>
+        <w:rFonts w:hint="default" w:ascii="Symbol" w:hAnsi="Symbol"/>
       </w:rPr>
     </w:lvl>
     <w:lvl w:ilvl="4" w:tplc="04130003" w:tentative="1">
@@ -12389,7 +12702,7 @@
         <w:ind w:left="3600" w:hanging="360"/>
       </w:pPr>
       <w:rPr>
-        <w:rFonts w:ascii="Courier New" w:hAnsi="Courier New" w:cs="Courier New" w:hint="default"/>
+        <w:rFonts w:hint="default" w:ascii="Courier New" w:hAnsi="Courier New" w:cs="Courier New"/>
       </w:rPr>
     </w:lvl>
     <w:lvl w:ilvl="5" w:tplc="04130005" w:tentative="1">
@@ -12401,7 +12714,7 @@
         <w:ind w:left="4320" w:hanging="360"/>
       </w:pPr>
       <w:rPr>
-        <w:rFonts w:ascii="Wingdings" w:hAnsi="Wingdings" w:hint="default"/>
+        <w:rFonts w:hint="default" w:ascii="Wingdings" w:hAnsi="Wingdings"/>
       </w:rPr>
     </w:lvl>
     <w:lvl w:ilvl="6" w:tplc="04130001" w:tentative="1">
@@ -12413,7 +12726,7 @@
         <w:ind w:left="5040" w:hanging="360"/>
       </w:pPr>
       <w:rPr>
-        <w:rFonts w:ascii="Symbol" w:hAnsi="Symbol" w:hint="default"/>
+        <w:rFonts w:hint="default" w:ascii="Symbol" w:hAnsi="Symbol"/>
       </w:rPr>
     </w:lvl>
     <w:lvl w:ilvl="7" w:tplc="04130003" w:tentative="1">
@@ -12425,7 +12738,7 @@
         <w:ind w:left="5760" w:hanging="360"/>
       </w:pPr>
       <w:rPr>
-        <w:rFonts w:ascii="Courier New" w:hAnsi="Courier New" w:cs="Courier New" w:hint="default"/>
+        <w:rFonts w:hint="default" w:ascii="Courier New" w:hAnsi="Courier New" w:cs="Courier New"/>
       </w:rPr>
     </w:lvl>
     <w:lvl w:ilvl="8" w:tplc="04130005" w:tentative="1">
@@ -12437,7 +12750,7 @@
         <w:ind w:left="6480" w:hanging="360"/>
       </w:pPr>
       <w:rPr>
-        <w:rFonts w:ascii="Wingdings" w:hAnsi="Wingdings" w:hint="default"/>
+        <w:rFonts w:hint="default" w:ascii="Wingdings" w:hAnsi="Wingdings"/>
       </w:rPr>
     </w:lvl>
   </w:abstractNum>
@@ -12490,11 +12803,11 @@
 </file>
 
 <file path=word/styles.xml><?xml version="1.0" encoding="utf-8"?>
-<w:styles xmlns:mc="http://schemas.openxmlformats.org/markup-compatibility/2006" xmlns:r="http://schemas.openxmlformats.org/officeDocument/2006/relationships" xmlns:w="http://schemas.openxmlformats.org/wordprocessingml/2006/main" xmlns:w14="http://schemas.microsoft.com/office/word/2010/wordml" xmlns:w15="http://schemas.microsoft.com/office/word/2012/wordml" xmlns:w16cex="http://schemas.microsoft.com/office/word/2018/wordml/cex" xmlns:w16cid="http://schemas.microsoft.com/office/word/2016/wordml/cid" xmlns:w16="http://schemas.microsoft.com/office/word/2018/wordml" xmlns:w16du="http://schemas.microsoft.com/office/word/2023/wordml/word16du" xmlns:w16sdtdh="http://schemas.microsoft.com/office/word/2020/wordml/sdtdatahash" xmlns:w16sdtfl="http://schemas.microsoft.com/office/word/2024/wordml/sdtformatlock" xmlns:w16se="http://schemas.microsoft.com/office/word/2015/wordml/symex" mc:Ignorable="w14 w15 w16se w16cid w16 w16cex w16sdtdh w16sdtfl w16du">
+<w:styles xmlns:wp14="http://schemas.microsoft.com/office/word/2010/wordprocessingDrawing" xmlns:mc="http://schemas.openxmlformats.org/markup-compatibility/2006" xmlns:r="http://schemas.openxmlformats.org/officeDocument/2006/relationships" xmlns:w="http://schemas.openxmlformats.org/wordprocessingml/2006/main" xmlns:w14="http://schemas.microsoft.com/office/word/2010/wordml" xmlns:w15="http://schemas.microsoft.com/office/word/2012/wordml" xmlns:w16cex="http://schemas.microsoft.com/office/word/2018/wordml/cex" xmlns:w16cid="http://schemas.microsoft.com/office/word/2016/wordml/cid" xmlns:w16="http://schemas.microsoft.com/office/word/2018/wordml" xmlns:w16du="http://schemas.microsoft.com/office/word/2023/wordml/word16du" xmlns:w16sdtdh="http://schemas.microsoft.com/office/word/2020/wordml/sdtdatahash" xmlns:w16sdtfl="http://schemas.microsoft.com/office/word/2024/wordml/sdtformatlock" xmlns:w16se="http://schemas.microsoft.com/office/word/2015/wordml/symex" mc:Ignorable="w14 w15 w16se w16cid w16 w16cex w16sdtdh w16sdtfl w16du wp14">
   <w:docDefaults>
     <w:rPrDefault>
       <w:rPr>
-        <w:rFonts w:asciiTheme="minorHAnsi" w:eastAsiaTheme="minorHAnsi" w:hAnsiTheme="minorHAnsi" w:cstheme="minorBidi"/>
+        <w:rFonts w:asciiTheme="minorHAnsi" w:hAnsiTheme="minorHAnsi" w:eastAsiaTheme="minorHAnsi" w:cstheme="minorBidi"/>
         <w:sz w:val="24"/>
         <w:szCs w:val="24"/>
         <w:lang w:val="nl-NL" w:eastAsia="en-US" w:bidi="ar-SA"/>
@@ -12505,14 +12818,14 @@
   <w:latentStyles w:defLockedState="0" w:defUIPriority="99" w:defSemiHidden="0" w:defUnhideWhenUsed="0" w:defQFormat="0" w:count="376">
     <w:lsdException w:name="Normal" w:uiPriority="0" w:qFormat="1"/>
     <w:lsdException w:name="heading 1" w:uiPriority="9" w:qFormat="1"/>
-    <w:lsdException w:name="heading 2" w:semiHidden="1" w:uiPriority="9" w:unhideWhenUsed="1" w:qFormat="1"/>
-    <w:lsdException w:name="heading 3" w:semiHidden="1" w:uiPriority="9" w:unhideWhenUsed="1" w:qFormat="1"/>
-    <w:lsdException w:name="heading 4" w:semiHidden="1" w:uiPriority="9" w:unhideWhenUsed="1" w:qFormat="1"/>
-    <w:lsdException w:name="heading 5" w:semiHidden="1" w:uiPriority="9" w:unhideWhenUsed="1" w:qFormat="1"/>
-    <w:lsdException w:name="heading 6" w:semiHidden="1" w:uiPriority="9" w:unhideWhenUsed="1" w:qFormat="1"/>
-    <w:lsdException w:name="heading 7" w:semiHidden="1" w:uiPriority="9" w:unhideWhenUsed="1" w:qFormat="1"/>
-    <w:lsdException w:name="heading 8" w:semiHidden="1" w:uiPriority="9" w:unhideWhenUsed="1" w:qFormat="1"/>
-    <w:lsdException w:name="heading 9" w:semiHidden="1" w:uiPriority="9" w:unhideWhenUsed="1" w:qFormat="1"/>
+    <w:lsdException w:name="heading 2" w:uiPriority="9" w:semiHidden="1" w:unhideWhenUsed="1" w:qFormat="1"/>
+    <w:lsdException w:name="heading 3" w:uiPriority="9" w:semiHidden="1" w:unhideWhenUsed="1" w:qFormat="1"/>
+    <w:lsdException w:name="heading 4" w:uiPriority="9" w:semiHidden="1" w:unhideWhenUsed="1" w:qFormat="1"/>
+    <w:lsdException w:name="heading 5" w:uiPriority="9" w:semiHidden="1" w:unhideWhenUsed="1" w:qFormat="1"/>
+    <w:lsdException w:name="heading 6" w:uiPriority="9" w:semiHidden="1" w:unhideWhenUsed="1" w:qFormat="1"/>
+    <w:lsdException w:name="heading 7" w:uiPriority="9" w:semiHidden="1" w:unhideWhenUsed="1" w:qFormat="1"/>
+    <w:lsdException w:name="heading 8" w:uiPriority="9" w:semiHidden="1" w:unhideWhenUsed="1" w:qFormat="1"/>
+    <w:lsdException w:name="heading 9" w:uiPriority="9" w:semiHidden="1" w:unhideWhenUsed="1" w:qFormat="1"/>
     <w:lsdException w:name="index 1" w:semiHidden="1" w:unhideWhenUsed="1"/>
     <w:lsdException w:name="index 2" w:semiHidden="1" w:unhideWhenUsed="1"/>
     <w:lsdException w:name="index 3" w:semiHidden="1" w:unhideWhenUsed="1"/>
@@ -12522,22 +12835,22 @@
     <w:lsdException w:name="index 7" w:semiHidden="1" w:unhideWhenUsed="1"/>
     <w:lsdException w:name="index 8" w:semiHidden="1" w:unhideWhenUsed="1"/>
     <w:lsdException w:name="index 9" w:semiHidden="1" w:unhideWhenUsed="1"/>
-    <w:lsdException w:name="toc 1" w:semiHidden="1" w:uiPriority="39" w:unhideWhenUsed="1"/>
-    <w:lsdException w:name="toc 2" w:semiHidden="1" w:uiPriority="39" w:unhideWhenUsed="1"/>
-    <w:lsdException w:name="toc 3" w:semiHidden="1" w:uiPriority="39" w:unhideWhenUsed="1"/>
-    <w:lsdException w:name="toc 4" w:semiHidden="1" w:uiPriority="39" w:unhideWhenUsed="1"/>
-    <w:lsdException w:name="toc 5" w:semiHidden="1" w:uiPriority="39" w:unhideWhenUsed="1"/>
-    <w:lsdException w:name="toc 6" w:semiHidden="1" w:uiPriority="39" w:unhideWhenUsed="1"/>
-    <w:lsdException w:name="toc 7" w:semiHidden="1" w:uiPriority="39" w:unhideWhenUsed="1"/>
-    <w:lsdException w:name="toc 8" w:semiHidden="1" w:uiPriority="39" w:unhideWhenUsed="1"/>
-    <w:lsdException w:name="toc 9" w:semiHidden="1" w:uiPriority="39" w:unhideWhenUsed="1"/>
+    <w:lsdException w:name="toc 1" w:uiPriority="39" w:semiHidden="1" w:unhideWhenUsed="1"/>
+    <w:lsdException w:name="toc 2" w:uiPriority="39" w:semiHidden="1" w:unhideWhenUsed="1"/>
+    <w:lsdException w:name="toc 3" w:uiPriority="39" w:semiHidden="1" w:unhideWhenUsed="1"/>
+    <w:lsdException w:name="toc 4" w:uiPriority="39" w:semiHidden="1" w:unhideWhenUsed="1"/>
+    <w:lsdException w:name="toc 5" w:uiPriority="39" w:semiHidden="1" w:unhideWhenUsed="1"/>
+    <w:lsdException w:name="toc 6" w:uiPriority="39" w:semiHidden="1" w:unhideWhenUsed="1"/>
+    <w:lsdException w:name="toc 7" w:uiPriority="39" w:semiHidden="1" w:unhideWhenUsed="1"/>
+    <w:lsdException w:name="toc 8" w:uiPriority="39" w:semiHidden="1" w:unhideWhenUsed="1"/>
+    <w:lsdException w:name="toc 9" w:uiPriority="39" w:semiHidden="1" w:unhideWhenUsed="1"/>
     <w:lsdException w:name="Normal Indent" w:semiHidden="1" w:unhideWhenUsed="1"/>
     <w:lsdException w:name="footnote text" w:semiHidden="1" w:unhideWhenUsed="1"/>
     <w:lsdException w:name="annotation text" w:semiHidden="1" w:unhideWhenUsed="1"/>
     <w:lsdException w:name="header" w:semiHidden="1" w:unhideWhenUsed="1"/>
     <w:lsdException w:name="footer" w:semiHidden="1" w:unhideWhenUsed="1"/>
     <w:lsdException w:name="index heading" w:semiHidden="1" w:unhideWhenUsed="1"/>
-    <w:lsdException w:name="caption" w:semiHidden="1" w:uiPriority="35" w:unhideWhenUsed="1" w:qFormat="1"/>
+    <w:lsdException w:name="caption" w:uiPriority="35" w:semiHidden="1" w:unhideWhenUsed="1" w:qFormat="1"/>
     <w:lsdException w:name="table of figures" w:semiHidden="1" w:unhideWhenUsed="1"/>
     <w:lsdException w:name="envelope address" w:semiHidden="1" w:unhideWhenUsed="1"/>
     <w:lsdException w:name="envelope return" w:semiHidden="1" w:unhideWhenUsed="1"/>
@@ -12568,8 +12881,8 @@
     <w:lsdException w:name="Title" w:uiPriority="10" w:qFormat="1"/>
     <w:lsdException w:name="Closing" w:semiHidden="1" w:unhideWhenUsed="1"/>
     <w:lsdException w:name="Signature" w:semiHidden="1" w:unhideWhenUsed="1"/>
-    <w:lsdException w:name="Default Paragraph Font" w:semiHidden="1" w:uiPriority="1" w:unhideWhenUsed="1"/>
-    <w:lsdException w:name="Body Text" w:semiHidden="1" w:uiPriority="0" w:unhideWhenUsed="1"/>
+    <w:lsdException w:name="Default Paragraph Font" w:uiPriority="1" w:semiHidden="1" w:unhideWhenUsed="1"/>
+    <w:lsdException w:name="Body Text" w:uiPriority="0" w:semiHidden="1" w:unhideWhenUsed="1"/>
     <w:lsdException w:name="Body Text Indent" w:semiHidden="1" w:unhideWhenUsed="1"/>
     <w:lsdException w:name="List Continue" w:semiHidden="1" w:unhideWhenUsed="1"/>
     <w:lsdException w:name="List Continue 2" w:semiHidden="1" w:unhideWhenUsed="1"/>
@@ -12768,8 +13081,8 @@
     <w:lsdException w:name="Subtle Reference" w:uiPriority="31" w:qFormat="1"/>
     <w:lsdException w:name="Intense Reference" w:uiPriority="32" w:qFormat="1"/>
     <w:lsdException w:name="Book Title" w:uiPriority="33" w:qFormat="1"/>
-    <w:lsdException w:name="Bibliography" w:semiHidden="1" w:uiPriority="37" w:unhideWhenUsed="1"/>
-    <w:lsdException w:name="TOC Heading" w:semiHidden="1" w:uiPriority="39" w:unhideWhenUsed="1" w:qFormat="1"/>
+    <w:lsdException w:name="Bibliography" w:uiPriority="37" w:semiHidden="1" w:unhideWhenUsed="1"/>
+    <w:lsdException w:name="TOC Heading" w:uiPriority="39" w:semiHidden="1" w:unhideWhenUsed="1" w:qFormat="1"/>
     <w:lsdException w:name="Plain Table 1" w:uiPriority="41"/>
     <w:lsdException w:name="Plain Table 2" w:uiPriority="42"/>
     <w:lsdException w:name="Plain Table 3" w:uiPriority="43"/>
@@ -12880,7 +13193,7 @@
     <w:lsdException w:name="Unresolved Mention" w:semiHidden="1" w:unhideWhenUsed="1"/>
     <w:lsdException w:name="Smart Link" w:semiHidden="1" w:unhideWhenUsed="1"/>
   </w:latentStyles>
-  <w:style w:type="paragraph" w:default="1" w:styleId="Standaard">
+  <w:style w:type="paragraph" w:styleId="Standaard" w:default="1">
     <w:name w:val="Normal"/>
     <w:qFormat/>
   </w:style>
@@ -12899,7 +13212,7 @@
       <w:outlineLvl w:val="0"/>
     </w:pPr>
     <w:rPr>
-      <w:rFonts w:asciiTheme="majorHAnsi" w:eastAsiaTheme="majorEastAsia" w:hAnsiTheme="majorHAnsi" w:cstheme="majorBidi"/>
+      <w:rFonts w:asciiTheme="majorHAnsi" w:hAnsiTheme="majorHAnsi" w:eastAsiaTheme="majorEastAsia" w:cstheme="majorBidi"/>
       <w:color w:val="2F5496" w:themeColor="accent1" w:themeShade="BF"/>
       <w:sz w:val="32"/>
       <w:szCs w:val="32"/>
@@ -12921,7 +13234,7 @@
       <w:outlineLvl w:val="1"/>
     </w:pPr>
     <w:rPr>
-      <w:rFonts w:asciiTheme="majorHAnsi" w:eastAsiaTheme="majorEastAsia" w:hAnsiTheme="majorHAnsi" w:cstheme="majorBidi"/>
+      <w:rFonts w:asciiTheme="majorHAnsi" w:hAnsiTheme="majorHAnsi" w:eastAsiaTheme="majorEastAsia" w:cstheme="majorBidi"/>
       <w:color w:val="2F5496" w:themeColor="accent1" w:themeShade="BF"/>
       <w:sz w:val="26"/>
       <w:szCs w:val="26"/>
@@ -12943,17 +13256,17 @@
       <w:outlineLvl w:val="2"/>
     </w:pPr>
     <w:rPr>
-      <w:rFonts w:asciiTheme="majorHAnsi" w:eastAsiaTheme="majorEastAsia" w:hAnsiTheme="majorHAnsi" w:cstheme="majorBidi"/>
+      <w:rFonts w:asciiTheme="majorHAnsi" w:hAnsiTheme="majorHAnsi" w:eastAsiaTheme="majorEastAsia" w:cstheme="majorBidi"/>
       <w:color w:val="1F3763" w:themeColor="accent1" w:themeShade="7F"/>
     </w:rPr>
   </w:style>
-  <w:style w:type="character" w:default="1" w:styleId="Standaardalinea-lettertype">
+  <w:style w:type="character" w:styleId="Standaardalinea-lettertype" w:default="1">
     <w:name w:val="Default Paragraph Font"/>
     <w:uiPriority w:val="1"/>
     <w:semiHidden/>
     <w:unhideWhenUsed/>
   </w:style>
-  <w:style w:type="table" w:default="1" w:styleId="Standaardtabel">
+  <w:style w:type="table" w:styleId="Standaardtabel" w:default="1">
     <w:name w:val="Normal Table"/>
     <w:uiPriority w:val="99"/>
     <w:semiHidden/>
@@ -12968,7 +13281,7 @@
       </w:tblCellMar>
     </w:tblPr>
   </w:style>
-  <w:style w:type="numbering" w:default="1" w:styleId="Geenlijst">
+  <w:style w:type="numbering" w:styleId="Geenlijst" w:default="1">
     <w:name w:val="No List"/>
     <w:uiPriority w:val="99"/>
     <w:semiHidden/>
@@ -12987,7 +13300,7 @@
       <w:lang w:val="en-US" w:eastAsia="zh-CN"/>
     </w:rPr>
   </w:style>
-  <w:style w:type="character" w:customStyle="1" w:styleId="GeenafstandChar">
+  <w:style w:type="character" w:styleId="GeenafstandChar" w:customStyle="1">
     <w:name w:val="Geen afstand Char"/>
     <w:basedOn w:val="Standaardalinea-lettertype"/>
     <w:link w:val="Geenafstand"/>
@@ -13000,14 +13313,14 @@
       <w:lang w:val="en-US" w:eastAsia="zh-CN"/>
     </w:rPr>
   </w:style>
-  <w:style w:type="character" w:customStyle="1" w:styleId="Kop1Char">
+  <w:style w:type="character" w:styleId="Kop1Char" w:customStyle="1">
     <w:name w:val="Kop 1 Char"/>
     <w:basedOn w:val="Standaardalinea-lettertype"/>
     <w:link w:val="Kop1"/>
     <w:uiPriority w:val="9"/>
     <w:rsid w:val="004C1120"/>
     <w:rPr>
-      <w:rFonts w:asciiTheme="majorHAnsi" w:eastAsiaTheme="majorEastAsia" w:hAnsiTheme="majorHAnsi" w:cstheme="majorBidi"/>
+      <w:rFonts w:asciiTheme="majorHAnsi" w:hAnsiTheme="majorHAnsi" w:eastAsiaTheme="majorEastAsia" w:cstheme="majorBidi"/>
       <w:color w:val="2F5496" w:themeColor="accent1" w:themeShade="BF"/>
       <w:sz w:val="32"/>
       <w:szCs w:val="32"/>
@@ -13023,7 +13336,7 @@
       <w:spacing w:after="120" w:line="276" w:lineRule="auto"/>
     </w:pPr>
     <w:rPr>
-      <w:rFonts w:ascii="Arial" w:eastAsia="Times New Roman" w:hAnsi="Arial" w:cs="Arial"/>
+      <w:rFonts w:ascii="Arial" w:hAnsi="Arial" w:eastAsia="Times New Roman" w:cs="Arial"/>
       <w:bCs/>
       <w:snapToGrid w:val="0"/>
       <w:sz w:val="22"/>
@@ -13031,14 +13344,14 @@
       <w:lang w:eastAsia="nl-NL"/>
     </w:rPr>
   </w:style>
-  <w:style w:type="character" w:customStyle="1" w:styleId="PlattetekstChar">
+  <w:style w:type="character" w:styleId="PlattetekstChar" w:customStyle="1">
     <w:name w:val="Platte tekst Char"/>
     <w:basedOn w:val="Standaardalinea-lettertype"/>
     <w:link w:val="Plattetekst"/>
     <w:semiHidden/>
     <w:rsid w:val="004C1120"/>
     <w:rPr>
-      <w:rFonts w:ascii="Arial" w:eastAsia="Times New Roman" w:hAnsi="Arial" w:cs="Arial"/>
+      <w:rFonts w:ascii="Arial" w:hAnsi="Arial" w:eastAsia="Times New Roman" w:cs="Arial"/>
       <w:bCs/>
       <w:snapToGrid w:val="0"/>
       <w:sz w:val="22"/>
@@ -13060,7 +13373,7 @@
       </w:tabs>
     </w:pPr>
   </w:style>
-  <w:style w:type="character" w:customStyle="1" w:styleId="VoettekstChar">
+  <w:style w:type="character" w:styleId="VoettekstChar" w:customStyle="1">
     <w:name w:val="Voettekst Char"/>
     <w:basedOn w:val="Standaardalinea-lettertype"/>
     <w:link w:val="Voettekst"/>
@@ -13098,27 +13411,27 @@
       <w:shd w:val="clear" w:color="auto" w:fill="E1DFDD"/>
     </w:rPr>
   </w:style>
-  <w:style w:type="character" w:customStyle="1" w:styleId="Kop2Char">
+  <w:style w:type="character" w:styleId="Kop2Char" w:customStyle="1">
     <w:name w:val="Kop 2 Char"/>
     <w:basedOn w:val="Standaardalinea-lettertype"/>
     <w:link w:val="Kop2"/>
     <w:uiPriority w:val="9"/>
     <w:rsid w:val="009F13C1"/>
     <w:rPr>
-      <w:rFonts w:asciiTheme="majorHAnsi" w:eastAsiaTheme="majorEastAsia" w:hAnsiTheme="majorHAnsi" w:cstheme="majorBidi"/>
+      <w:rFonts w:asciiTheme="majorHAnsi" w:hAnsiTheme="majorHAnsi" w:eastAsiaTheme="majorEastAsia" w:cstheme="majorBidi"/>
       <w:color w:val="2F5496" w:themeColor="accent1" w:themeShade="BF"/>
       <w:sz w:val="26"/>
       <w:szCs w:val="26"/>
     </w:rPr>
   </w:style>
-  <w:style w:type="character" w:customStyle="1" w:styleId="Kop3Char">
+  <w:style w:type="character" w:styleId="Kop3Char" w:customStyle="1">
     <w:name w:val="Kop 3 Char"/>
     <w:basedOn w:val="Standaardalinea-lettertype"/>
     <w:link w:val="Kop3"/>
     <w:uiPriority w:val="9"/>
     <w:rsid w:val="009F13C1"/>
     <w:rPr>
-      <w:rFonts w:asciiTheme="majorHAnsi" w:eastAsiaTheme="majorEastAsia" w:hAnsiTheme="majorHAnsi" w:cstheme="majorBidi"/>
+      <w:rFonts w:asciiTheme="majorHAnsi" w:hAnsiTheme="majorHAnsi" w:eastAsiaTheme="majorEastAsia" w:cstheme="majorBidi"/>
       <w:color w:val="1F3763" w:themeColor="accent1" w:themeShade="7F"/>
     </w:rPr>
   </w:style>
@@ -13332,7 +13645,7 @@
       </w:tabs>
     </w:pPr>
   </w:style>
-  <w:style w:type="character" w:customStyle="1" w:styleId="KoptekstChar">
+  <w:style w:type="character" w:styleId="KoptekstChar" w:customStyle="1">
     <w:name w:val="Koptekst Char"/>
     <w:basedOn w:val="Standaardalinea-lettertype"/>
     <w:link w:val="Koptekst"/>
@@ -13402,7 +13715,7 @@
 </file>
 
 <file path=word/theme/theme1.xml><?xml version="1.0" encoding="utf-8"?>
-<a:theme xmlns:a="http://schemas.openxmlformats.org/drawingml/2006/main" name="Kantoorthema">
+<a:theme xmlns:a="http://schemas.openxmlformats.org/drawingml/2006/main" xmlns:thm15="http://schemas.microsoft.com/office/thememl/2012/main" name="Kantoorthema">
   <a:themeElements>
     <a:clrScheme name="Office">
       <a:dk1>
@@ -13708,10 +14021,6 @@
 </file>
 
 <file path=customXml/item2.xml><?xml version="1.0" encoding="utf-8"?>
-<b:Sources xmlns:b="http://schemas.openxmlformats.org/officeDocument/2006/bibliography" xmlns="http://schemas.openxmlformats.org/officeDocument/2006/bibliography" SelectedStyle="/APASixthEditionOfficeOnline.xsl" StyleName="APA" Version="6"/>
-</file>
-
-<file path=customXml/item3.xml><?xml version="1.0" encoding="utf-8"?>
 <p:properties xmlns:p="http://schemas.microsoft.com/office/2006/metadata/properties" xmlns:xsi="http://www.w3.org/2001/XMLSchema-instance" xmlns:pc="http://schemas.microsoft.com/office/infopath/2007/PartnerControls">
   <documentManagement>
     <lcf76f155ced4ddcb4097134ff3c332f xmlns="e7647ff1-e2f7-42a1-a68c-3c96587cf758">
@@ -13724,16 +14033,11 @@
 </p:properties>
 </file>
 
-<file path=customXml/item4.xml><?xml version="1.0" encoding="utf-8"?>
-<?mso-contentType ?>
-<FormTemplates xmlns="http://schemas.microsoft.com/sharepoint/v3/contenttype/forms">
-  <Display>DocumentLibraryForm</Display>
-  <Edit>DocumentLibraryForm</Edit>
-  <New>DocumentLibraryForm</New>
-</FormTemplates>
+<file path=customXml/item3.xml><?xml version="1.0" encoding="utf-8"?>
+<b:Sources xmlns:b="http://schemas.openxmlformats.org/officeDocument/2006/bibliography" xmlns="http://schemas.openxmlformats.org/officeDocument/2006/bibliography" SelectedStyle="/APASixthEditionOfficeOnline.xsl" StyleName="APA" Version="6"/>
 </file>
 
-<file path=customXml/item5.xml><?xml version="1.0" encoding="utf-8"?>
+<file path=customXml/item4.xml><?xml version="1.0" encoding="utf-8"?>
 <ct:contentTypeSchema xmlns:ct="http://schemas.microsoft.com/office/2006/metadata/contentType" xmlns:ma="http://schemas.microsoft.com/office/2006/metadata/properties/metaAttributes" ct:_="" ma:_="" ma:contentTypeName="Document" ma:contentTypeID="0x01010031DCE2413392E94399C66D8B3C6C85EE" ma:contentTypeVersion="21" ma:contentTypeDescription="Een nieuw document maken." ma:contentTypeScope="" ma:versionID="c70c6b4f91be13ad4630018d8666e43f">
   <xsd:schema xmlns:xsd="http://www.w3.org/2001/XMLSchema" xmlns:xs="http://www.w3.org/2001/XMLSchema" xmlns:p="http://schemas.microsoft.com/office/2006/metadata/properties" xmlns:ns1="http://schemas.microsoft.com/sharepoint/v3" xmlns:ns2="e7647ff1-e2f7-42a1-a68c-3c96587cf758" xmlns:ns3="7178be8b-d0ef-4995-97d9-396f4bad9a56" targetNamespace="http://schemas.microsoft.com/office/2006/metadata/properties" ma:root="true" ma:fieldsID="39e875ec1883f2edb370a4087288844f" ns1:_="" ns2:_="" ns3:_="">
     <xsd:import namespace="http://schemas.microsoft.com/sharepoint/v3"/>
@@ -13999,6 +14303,15 @@
 </ct:contentTypeSchema>
 </file>
 
+<file path=customXml/item5.xml><?xml version="1.0" encoding="utf-8"?>
+<?mso-contentType ?>
+<FormTemplates xmlns="http://schemas.microsoft.com/sharepoint/v3/contenttype/forms">
+  <Display>DocumentLibraryForm</Display>
+  <Edit>DocumentLibraryForm</Edit>
+  <New>DocumentLibraryForm</New>
+</FormTemplates>
+</file>
+
 <file path=customXml/itemProps1.xml><?xml version="1.0" encoding="utf-8"?>
 <ds:datastoreItem xmlns:ds="http://schemas.openxmlformats.org/officeDocument/2006/customXml" ds:itemID="{55AF091B-3C7A-41E3-B477-F2FDAA23CFDA}">
   <ds:schemaRefs>
@@ -14008,6 +14321,24 @@
 </file>
 
 <file path=customXml/itemProps2.xml><?xml version="1.0" encoding="utf-8"?>
+<ds:datastoreItem xmlns:ds="http://schemas.openxmlformats.org/officeDocument/2006/customXml" ds:itemID="{39975EC1-68E2-4563-87C0-8E61534283A7}">
+  <ds:schemaRefs>
+    <ds:schemaRef ds:uri="e7647ff1-e2f7-42a1-a68c-3c96587cf758"/>
+    <ds:schemaRef ds:uri="http://schemas.microsoft.com/office/2006/metadata/properties"/>
+    <ds:schemaRef ds:uri="http://purl.org/dc/terms/"/>
+    <ds:schemaRef ds:uri="http://schemas.microsoft.com/sharepoint/v3"/>
+    <ds:schemaRef ds:uri="http://purl.org/dc/elements/1.1/"/>
+    <ds:schemaRef ds:uri="http://schemas.microsoft.com/office/infopath/2007/PartnerControls"/>
+    <ds:schemaRef ds:uri="http://purl.org/dc/dcmitype/"/>
+    <ds:schemaRef ds:uri="http://schemas.microsoft.com/office/2006/documentManagement/types"/>
+    <ds:schemaRef ds:uri="http://schemas.openxmlformats.org/package/2006/metadata/core-properties"/>
+    <ds:schemaRef ds:uri="7178be8b-d0ef-4995-97d9-396f4bad9a56"/>
+    <ds:schemaRef ds:uri="http://www.w3.org/XML/1998/namespace"/>
+  </ds:schemaRefs>
+</ds:datastoreItem>
+</file>
+
+<file path=customXml/itemProps3.xml><?xml version="1.0" encoding="utf-8"?>
 <ds:datastoreItem xmlns:ds="http://schemas.openxmlformats.org/officeDocument/2006/customXml" ds:itemID="{EE0C5ACE-56E5-444C-9710-7F0A7B735242}">
   <ds:schemaRefs>
     <ds:schemaRef ds:uri="http://schemas.openxmlformats.org/officeDocument/2006/bibliography"/>
@@ -14015,26 +14346,7 @@
 </ds:datastoreItem>
 </file>
 
-<file path=customXml/itemProps3.xml><?xml version="1.0" encoding="utf-8"?>
-<ds:datastoreItem xmlns:ds="http://schemas.openxmlformats.org/officeDocument/2006/customXml" ds:itemID="{39975EC1-68E2-4563-87C0-8E61534283A7}">
-  <ds:schemaRefs>
-    <ds:schemaRef ds:uri="http://schemas.microsoft.com/office/2006/metadata/properties"/>
-    <ds:schemaRef ds:uri="http://schemas.microsoft.com/office/infopath/2007/PartnerControls"/>
-    <ds:schemaRef ds:uri="e7647ff1-e2f7-42a1-a68c-3c96587cf758"/>
-    <ds:schemaRef ds:uri="http://schemas.microsoft.com/sharepoint/v3"/>
-  </ds:schemaRefs>
-</ds:datastoreItem>
-</file>
-
 <file path=customXml/itemProps4.xml><?xml version="1.0" encoding="utf-8"?>
-<ds:datastoreItem xmlns:ds="http://schemas.openxmlformats.org/officeDocument/2006/customXml" ds:itemID="{4C462D46-1CAD-4F4E-8B94-7DCD7DBCA6BC}">
-  <ds:schemaRefs>
-    <ds:schemaRef ds:uri="http://schemas.microsoft.com/sharepoint/v3/contenttype/forms"/>
-  </ds:schemaRefs>
-</ds:datastoreItem>
-</file>
-
-<file path=customXml/itemProps5.xml><?xml version="1.0" encoding="utf-8"?>
 <ds:datastoreItem xmlns:ds="http://schemas.openxmlformats.org/officeDocument/2006/customXml" ds:itemID="{0471BD3E-D297-4FB8-B8C4-52E445F8B673}">
   <ds:schemaRefs>
     <ds:schemaRef ds:uri="http://schemas.microsoft.com/office/2006/metadata/contentType"/>
@@ -14054,6 +14366,14 @@
 </ds:datastoreItem>
 </file>
 
+<file path=customXml/itemProps5.xml><?xml version="1.0" encoding="utf-8"?>
+<ds:datastoreItem xmlns:ds="http://schemas.openxmlformats.org/officeDocument/2006/customXml" ds:itemID="{4C462D46-1CAD-4F4E-8B94-7DCD7DBCA6BC}">
+  <ds:schemaRefs>
+    <ds:schemaRef ds:uri="http://schemas.microsoft.com/sharepoint/v3/contenttype/forms"/>
+  </ds:schemaRefs>
+</ds:datastoreItem>
+</file>
+
 <file path=docMetadata/LabelInfo.xml><?xml version="1.0" encoding="utf-8"?>
 <clbl:labelList xmlns:clbl="http://schemas.microsoft.com/office/2020/mipLabelMetadata">
   <clbl:label id="{e36377b7-70c4-4493-a338-095918d327e9}" enabled="0" method="" siteId="{e36377b7-70c4-4493-a338-095918d327e9}" removed="1"/>

</xml_diff>